<commit_message>
Réorganisation des fichiers pour le guide de l'utilisateur en cours
</commit_message>
<xml_diff>
--- a/GuideUtilisateur.docx
+++ b/GuideUtilisateur.docx
@@ -1,6 +1,6 @@
 
 <file path=word/document.xml><?xml version="1.0" encoding="utf-8"?>
-<w:document xmlns:wpc="http://schemas.microsoft.com/office/word/2010/wordprocessingCanvas" xmlns:mc="http://schemas.openxmlformats.org/markup-compatibility/2006" xmlns:o="urn:schemas-microsoft-com:office:office" xmlns:r="http://schemas.openxmlformats.org/officeDocument/2006/relationships" xmlns:m="http://schemas.openxmlformats.org/officeDocument/2006/math" xmlns:v="urn:schemas-microsoft-com:vml" xmlns:wp14="http://schemas.microsoft.com/office/word/2010/wordprocessingDrawing" xmlns:wp="http://schemas.openxmlformats.org/drawingml/2006/wordprocessingDrawing" xmlns:w10="urn:schemas-microsoft-com:office:word" xmlns:w="http://schemas.openxmlformats.org/wordprocessingml/2006/main" xmlns:w14="http://schemas.microsoft.com/office/word/2010/wordml" xmlns:wpg="http://schemas.microsoft.com/office/word/2010/wordprocessingGroup" xmlns:wpi="http://schemas.microsoft.com/office/word/2010/wordprocessingInk" xmlns:wne="http://schemas.microsoft.com/office/word/2006/wordml" xmlns:wps="http://schemas.microsoft.com/office/word/2010/wordprocessingShape" mc:Ignorable="w14 wp14">
+<w:document xmlns:wpc="http://schemas.microsoft.com/office/word/2010/wordprocessingCanvas" xmlns:cx="http://schemas.microsoft.com/office/drawing/2014/chartex" xmlns:mc="http://schemas.openxmlformats.org/markup-compatibility/2006" xmlns:o="urn:schemas-microsoft-com:office:office" xmlns:r="http://schemas.openxmlformats.org/officeDocument/2006/relationships" xmlns:m="http://schemas.openxmlformats.org/officeDocument/2006/math" xmlns:v="urn:schemas-microsoft-com:vml" xmlns:wp14="http://schemas.microsoft.com/office/word/2010/wordprocessingDrawing" xmlns:wp="http://schemas.openxmlformats.org/drawingml/2006/wordprocessingDrawing" xmlns:w10="urn:schemas-microsoft-com:office:word" xmlns:w="http://schemas.openxmlformats.org/wordprocessingml/2006/main" xmlns:w14="http://schemas.microsoft.com/office/word/2010/wordml" xmlns:w15="http://schemas.microsoft.com/office/word/2012/wordml" xmlns:w16se="http://schemas.microsoft.com/office/word/2015/wordml/symex" xmlns:wpg="http://schemas.microsoft.com/office/word/2010/wordprocessingGroup" xmlns:wpi="http://schemas.microsoft.com/office/word/2010/wordprocessingInk" xmlns:wne="http://schemas.microsoft.com/office/word/2006/wordml" xmlns:wps="http://schemas.microsoft.com/office/word/2010/wordprocessingShape" mc:Ignorable="w14 w15 w16se wp14">
   <w:body>
     <w:p>
       <w:pPr>
@@ -448,42 +448,15 @@
         <w:t>M</w:t>
       </w:r>
       <w:r>
-        <w:t xml:space="preserve">T) est un logiciel </w:t>
-      </w:r>
-      <w:proofErr w:type="spellStart"/>
-      <w:r>
-        <w:t>Matlab</w:t>
-      </w:r>
-      <w:proofErr w:type="spellEnd"/>
-      <w:r>
-        <w:t xml:space="preserve"> destiné à permettre de définir des stratégies de courses lors de compétition de voitures solaires telles que la Formula Sun </w:t>
-      </w:r>
-      <w:proofErr w:type="spellStart"/>
-      <w:r>
-        <w:t>Gran</w:t>
-      </w:r>
-      <w:proofErr w:type="spellEnd"/>
-      <w:r>
-        <w:t xml:space="preserve"> Prix (FSGP), l’American </w:t>
-      </w:r>
-      <w:proofErr w:type="spellStart"/>
-      <w:r>
-        <w:t>Solar</w:t>
-      </w:r>
-      <w:proofErr w:type="spellEnd"/>
-      <w:r>
-        <w:t xml:space="preserve"> Challenge (ASC) ou encore la World </w:t>
-      </w:r>
-      <w:proofErr w:type="spellStart"/>
-      <w:r>
-        <w:t>Solar</w:t>
-      </w:r>
-      <w:proofErr w:type="spellEnd"/>
-      <w:r>
-        <w:t xml:space="preserve"> Challenge (WSC).</w:t>
+        <w:t>T) est un logiciel Matlab destiné à permettre de définir des stratégies de courses lors de compétition de voitures solaires telles que la Formula Sun Gran Prix (FSGP), l’American Solar Challenge (ASC) ou encore la World Solar Challenge (WSC).</w:t>
       </w:r>
     </w:p>
     <w:p/>
+    <w:p>
+      <w:r>
+        <w:t>Le logiciel SMT repose sur plusieurs scripts Matlab dont l’intégration n’a pas encore été complétée. Ainsi, pour un nouvel utilisateur le logiciel peut avoir l’allure d’un tas de fichiers décousus. Il est donc important de lire le présent document afin de comprendre les relations liant ces fichiers et leur utilisation.</w:t>
+      </w:r>
+    </w:p>
     <w:p>
       <w:pPr>
         <w:rPr>
@@ -493,18 +466,16 @@
           <w:szCs w:val="28"/>
         </w:rPr>
       </w:pPr>
-      <w:r>
+    </w:p>
+    <w:p>
+      <w:pPr>
         <w:rPr>
           <w:rFonts w:cs="Arial"/>
           <w:bCs/>
           <w:iCs/>
           <w:szCs w:val="28"/>
         </w:rPr>
-        <w:t xml:space="preserve">Le logiciel </w:t>
-      </w:r>
-      <w:r>
-        <w:t>SMT</w:t>
-      </w:r>
+      </w:pPr>
       <w:r>
         <w:rPr>
           <w:rFonts w:cs="Arial"/>
@@ -512,7 +483,10 @@
           <w:iCs/>
           <w:szCs w:val="28"/>
         </w:rPr>
-        <w:t xml:space="preserve"> </w:t>
+        <w:t xml:space="preserve">Le logiciel </w:t>
+      </w:r>
+      <w:r>
+        <w:t>SMT</w:t>
       </w:r>
       <w:r>
         <w:rPr>
@@ -521,72 +495,16 @@
           <w:iCs/>
           <w:szCs w:val="28"/>
         </w:rPr>
-        <w:t>se divise en deux blocs, le premier effectue des tâches de modélisations tandis que le second procède à des simulations. Les détails concernant chacun de ces blocs est donné plus loin dans ce document.</w:t>
-      </w:r>
-    </w:p>
-    <w:p>
-      <w:pPr>
+        <w:t xml:space="preserve"> </w:t>
+      </w:r>
+      <w:r>
         <w:rPr>
           <w:rFonts w:cs="Arial"/>
           <w:bCs/>
           <w:iCs/>
           <w:szCs w:val="28"/>
         </w:rPr>
-      </w:pPr>
-    </w:p>
-    <w:p>
-      <w:pPr>
-        <w:pStyle w:val="Titre2"/>
-      </w:pPr>
-      <w:r>
-        <w:t>Historique du projet</w:t>
-      </w:r>
-    </w:p>
-    <w:p>
-      <w:r>
-        <w:t>Le développement de l’outil de simulation a débuté au cours de l’hiver 2016. La première version du logiciel a été implémentée par Julien Longchamp alors membre de l’équipe d’Éclipse 9. Le logiciel a évolué au fil des essais chez PMG ainsi que durant la FSGP et  l’ASC 2016.</w:t>
-      </w:r>
-    </w:p>
-    <w:p/>
-    <w:p>
-      <w:pPr>
-        <w:pStyle w:val="Titre2"/>
-        <w:rPr>
-          <w:lang w:val="en-CA"/>
-        </w:rPr>
-      </w:pPr>
-      <w:r>
-        <w:rPr>
-          <w:lang w:val="en-CA"/>
-        </w:rPr>
-        <w:t>Best Use of Simulation Award</w:t>
-      </w:r>
-    </w:p>
-    <w:p>
-      <w:r>
-        <w:t xml:space="preserve">Les compétitions de voitures solaires sont l’occasion de remporter plusieurs prix et distinctions en marge du classement </w:t>
-      </w:r>
-      <w:r>
-        <w:t>général</w:t>
-      </w:r>
-      <w:r>
-        <w:t xml:space="preserve">. </w:t>
-      </w:r>
-      <w:r>
-        <w:t xml:space="preserve">Ainsi, l’équipe d’Éclipse 9 a remporté la première place pour le prix décerné par </w:t>
-      </w:r>
-      <w:proofErr w:type="spellStart"/>
-      <w:r>
-        <w:t>MathWorks</w:t>
-      </w:r>
-      <w:proofErr w:type="spellEnd"/>
-      <w:r>
-        <w:t xml:space="preserve"> à l’équipe ayant fait le meilleur usage des moyens de simulation.</w:t>
-      </w:r>
-    </w:p>
-    <w:p>
-      <w:r>
-        <w:t xml:space="preserve">Cette distinction a permis de confirmer le potentiel et la qualité de la première version du logiciel ST. </w:t>
+        <w:t>se divise en deux blocs, le premier effectue des tâches de modélisations tandis que le second procède à des simulations. Les détails concernant chacun de ces blocs est donné plus loin dans ce document.</w:t>
       </w:r>
     </w:p>
     <w:p>
@@ -601,6 +519,90 @@
     </w:p>
     <w:p>
       <w:pPr>
+        <w:pStyle w:val="Titre2"/>
+      </w:pPr>
+      <w:r>
+        <w:t>Historique du projet</w:t>
+      </w:r>
+    </w:p>
+    <w:p>
+      <w:r>
+        <w:t xml:space="preserve">Le développement de l’outil de simulation a débuté au cours de l’hiver 2016. La première version du logiciel a été implémentée par Julien Longchamp alors membre de l’équipe d’Éclipse 9. Le logiciel a évolué au fil des essais chez PMG ainsi que durant la FSGP et </w:t>
+      </w:r>
+      <w:r>
+        <w:t xml:space="preserve">la </w:t>
+      </w:r>
+      <w:r>
+        <w:t>ASC 2016.</w:t>
+      </w:r>
+      <w:r>
+        <w:t xml:space="preserve"> </w:t>
+      </w:r>
+    </w:p>
+    <w:p>
+      <w:r>
+        <w:t>Après ces compétitions, un successeur a été recherché pour poursuivre de développement du projet. Voilà où vous entrez en jeu !</w:t>
+      </w:r>
+    </w:p>
+    <w:p/>
+    <w:p>
+      <w:pPr>
+        <w:pStyle w:val="Titre2"/>
+        <w:rPr>
+          <w:lang w:val="en-CA"/>
+        </w:rPr>
+      </w:pPr>
+      <w:r>
+        <w:rPr>
+          <w:lang w:val="en-CA"/>
+        </w:rPr>
+        <w:t>Best Use of Simulation Award</w:t>
+      </w:r>
+    </w:p>
+    <w:p>
+      <w:r>
+        <w:t xml:space="preserve">Les compétitions de voitures solaires sont l’occasion de remporter plusieurs prix et distinctions en marge du classement </w:t>
+      </w:r>
+      <w:r>
+        <w:t>général</w:t>
+      </w:r>
+      <w:r>
+        <w:t xml:space="preserve">. </w:t>
+      </w:r>
+      <w:r>
+        <w:t xml:space="preserve">Ainsi, l’équipe d’Éclipse 9 a remporté la </w:t>
+      </w:r>
+      <w:r>
+        <w:lastRenderedPageBreak/>
+        <w:t>première place pour le prix décerné par MathWorks à l’équipe ayant fait le meilleur usage des moyens de simulation.</w:t>
+      </w:r>
+    </w:p>
+    <w:p>
+      <w:r>
+        <w:t>Cette distinction a permis de confirmer le potentiel et la qualité de la</w:t>
+      </w:r>
+      <w:r>
+        <w:t xml:space="preserve"> première version du logiciel SMT</w:t>
+      </w:r>
+      <w:r>
+        <w:t>.</w:t>
+      </w:r>
+      <w:r>
+        <w:t xml:space="preserve"> Il devrait donc être possible de remporter à nouveau de telles distinctions en faisant évoluer le logiciel.</w:t>
+      </w:r>
+    </w:p>
+    <w:p>
+      <w:pPr>
+        <w:rPr>
+          <w:rFonts w:cs="Arial"/>
+          <w:bCs/>
+          <w:iCs/>
+          <w:szCs w:val="28"/>
+        </w:rPr>
+      </w:pPr>
+    </w:p>
+    <w:p>
+      <w:pPr>
         <w:spacing w:line="276" w:lineRule="auto"/>
       </w:pPr>
     </w:p>
@@ -621,7 +623,6 @@
         <w:pStyle w:val="Titre1"/>
       </w:pPr>
       <w:r>
-        <w:lastRenderedPageBreak/>
         <w:t>Introduction</w:t>
       </w:r>
     </w:p>
@@ -633,10 +634,6 @@
     <w:p>
       <w:pPr>
         <w:pStyle w:val="Titre2"/>
-        <w:numPr>
-          <w:ilvl w:val="1"/>
-          <w:numId w:val="8"/>
-        </w:numPr>
       </w:pPr>
       <w:r>
         <w:t>Objectif</w:t>
@@ -658,7 +655,19 @@
         <w:pStyle w:val="Titre2"/>
       </w:pPr>
       <w:r>
-        <w:t xml:space="preserve"> Gros bon sens et intuition</w:t>
+        <w:t xml:space="preserve"> </w:t>
+      </w:r>
+      <w:r>
+        <w:t>Mythe du g</w:t>
+      </w:r>
+      <w:r>
+        <w:t xml:space="preserve">ros bon sens et </w:t>
+      </w:r>
+      <w:r>
+        <w:t>de l’</w:t>
+      </w:r>
+      <w:r>
+        <w:t>intuition</w:t>
       </w:r>
     </w:p>
     <w:p>
@@ -691,21 +700,48 @@
     <w:p/>
     <w:p>
       <w:r>
-        <w:t xml:space="preserve">Tel que son nom l’indique, le logiciel SMT comporte deux principaux modules. Le premier comprend les modèles mathématiques des différents sous-systèmes du véhicule </w:t>
-      </w:r>
-      <w:bookmarkStart w:id="1" w:name="_GoBack"/>
-      <w:bookmarkEnd w:id="1"/>
-      <w:r>
-        <w:t>ainsi que la représentation à partir de ses coordonnées GPS du circuit à parcourir. Le second module comprend le simulateur qui utilise les différents modèles afin de produire des simulations concernant le comportement de la voiture selon différents scénario.</w:t>
+        <w:t xml:space="preserve">Tel que son nom l’indique, le logiciel SMT comporte deux principaux modules. Le premier comprend les modèles mathématiques des différents sous-systèmes du véhicule ainsi que la représentation à partir de ses coordonnées GPS du circuit à parcourir. Le second module comprend le simulateur qui utilise les différents modèles afin de produire des simulations concernant le comportement de la voiture selon </w:t>
+      </w:r>
+      <w:r>
+        <w:t>différents scénarios</w:t>
+      </w:r>
+      <w:r>
+        <w:t>.</w:t>
       </w:r>
     </w:p>
     <w:p/>
     <w:p>
       <w:r>
-        <w:t xml:space="preserve">À noter que présentement, les scénarios de courses cross-country (parcours routier) et de courses sur circuit fermés sont séparés puisque les objectifs et les contraintes de courses sont considérablement différents. En effet, sur circuit fermé, il suffit de maximiser le nombre de tours effectués chaque jour tandis que le parcours routier implique des checkpoints et </w:t>
+        <w:t xml:space="preserve">À noter que présentement, les scénarios de courses cross-country (parcours routier) et de courses sur circuit fermés sont séparés puisque les objectifs et les contraintes de courses sont considérablement différents. En effet, sur circuit fermé, il suffit de maximiser le nombre de tours effectués chaque jour tandis que le parcours routier implique des </w:t>
+      </w:r>
+      <w:r>
+        <w:rPr>
+          <w:i/>
+        </w:rPr>
+        <w:t>checkpoints</w:t>
+      </w:r>
+      <w:r>
+        <w:t xml:space="preserve"> et </w:t>
+      </w:r>
+      <w:r>
+        <w:t xml:space="preserve">des </w:t>
+      </w:r>
+      <w:r>
+        <w:rPr>
+          <w:i/>
+        </w:rPr>
+        <w:t>stage stop</w:t>
+      </w:r>
+      <w:r>
+        <w:t>. De plus, les échelles de temps sont très différentes entre les deux scénarios.</w:t>
       </w:r>
     </w:p>
     <w:p/>
+    <w:p>
+      <w:r>
+        <w:t>Néanmoins, de manière générale l’outil SMT peut être présenté comme une boîte noire à laquelle on fournit un maximum de données sur le véhicule solaire et son environnement en entrées. Cette boîte noire fournir en sortie différents paramètres sur la position de la voiture.</w:t>
+      </w:r>
+    </w:p>
     <w:p/>
     <w:p>
       <w:r>
@@ -713,6 +749,7 @@
           <w:noProof/>
           <w:lang w:eastAsia="fr-CA"/>
         </w:rPr>
+        <w:lastRenderedPageBreak/>
         <w:drawing>
           <wp:inline distT="0" distB="0" distL="0" distR="0" wp14:anchorId="48772ED5" wp14:editId="1F4C8749">
             <wp:extent cx="5490210" cy="3048179"/>
@@ -760,6 +797,1440 @@
         </w:drawing>
       </w:r>
     </w:p>
+    <w:p/>
+    <w:p>
+      <w:pPr>
+        <w:spacing w:after="160" w:line="259" w:lineRule="auto"/>
+        <w:jc w:val="left"/>
+        <w:rPr>
+          <w:rFonts w:cs="Arial"/>
+          <w:b/>
+          <w:bCs/>
+          <w:iCs/>
+          <w:szCs w:val="28"/>
+        </w:rPr>
+      </w:pPr>
+      <w:r>
+        <w:br w:type="page"/>
+      </w:r>
+    </w:p>
+    <w:p>
+      <w:pPr>
+        <w:pStyle w:val="Titre2"/>
+      </w:pPr>
+      <w:r>
+        <w:lastRenderedPageBreak/>
+        <w:t>Structure des répertoires</w:t>
+      </w:r>
+    </w:p>
+    <w:p>
+      <w:r>
+        <w:t>Cette section décrit la structure des fichiers constituant le SMT. Cette structure pourra évoluer afin d’être plus fonctionnelle et intuitive.</w:t>
+      </w:r>
+    </w:p>
+    <w:p/>
+    <w:p>
+      <w:pPr>
+        <w:pStyle w:val="Paragraphedeliste"/>
+        <w:numPr>
+          <w:ilvl w:val="0"/>
+          <w:numId w:val="13"/>
+        </w:numPr>
+        <w:rPr>
+          <w:b/>
+        </w:rPr>
+      </w:pPr>
+      <w:r>
+        <w:rPr>
+          <w:b/>
+        </w:rPr>
+        <w:t>SMT</w:t>
+      </w:r>
+    </w:p>
+    <w:p>
+      <w:pPr>
+        <w:pStyle w:val="Paragraphedeliste"/>
+      </w:pPr>
+      <w:r>
+        <w:t>Répertoire principal contenant les fichiers sources permettant d’utiliser le simulateur</w:t>
+      </w:r>
+    </w:p>
+    <w:p>
+      <w:pPr>
+        <w:pStyle w:val="Paragraphedeliste"/>
+        <w:numPr>
+          <w:ilvl w:val="1"/>
+          <w:numId w:val="13"/>
+        </w:numPr>
+        <w:rPr>
+          <w:b/>
+        </w:rPr>
+      </w:pPr>
+      <w:r>
+        <w:rPr>
+          <w:b/>
+        </w:rPr>
+        <w:t>Models</w:t>
+      </w:r>
+    </w:p>
+    <w:p>
+      <w:pPr>
+        <w:pStyle w:val="Paragraphedeliste"/>
+        <w:ind w:left="1440"/>
+      </w:pPr>
+      <w:r>
+        <w:t>Contient les fichiers sources constituant les différents modèles</w:t>
+      </w:r>
+    </w:p>
+    <w:p>
+      <w:pPr>
+        <w:pStyle w:val="Paragraphedeliste"/>
+        <w:numPr>
+          <w:ilvl w:val="1"/>
+          <w:numId w:val="12"/>
+        </w:numPr>
+        <w:rPr>
+          <w:b/>
+        </w:rPr>
+      </w:pPr>
+      <w:r>
+        <w:rPr>
+          <w:b/>
+        </w:rPr>
+        <w:t>Data</w:t>
+      </w:r>
+    </w:p>
+    <w:p>
+      <w:pPr>
+        <w:pStyle w:val="Paragraphedeliste"/>
+        <w:ind w:left="1440"/>
+      </w:pPr>
+      <w:r>
+        <w:t xml:space="preserve">Contient les fichiers de données en format </w:t>
+      </w:r>
+      <w:r>
+        <w:rPr>
+          <w:i/>
+        </w:rPr>
+        <w:t>.mat</w:t>
+      </w:r>
+      <w:r>
+        <w:rPr>
+          <w:i/>
+        </w:rPr>
+        <w:t xml:space="preserve"> </w:t>
+      </w:r>
+      <w:r>
+        <w:t>ainsi que les fichiers sources permettant de les générer</w:t>
+      </w:r>
+    </w:p>
+    <w:p>
+      <w:pPr>
+        <w:pStyle w:val="Paragraphedeliste"/>
+        <w:numPr>
+          <w:ilvl w:val="1"/>
+          <w:numId w:val="12"/>
+        </w:numPr>
+        <w:rPr>
+          <w:b/>
+        </w:rPr>
+      </w:pPr>
+      <w:r>
+        <w:rPr>
+          <w:b/>
+        </w:rPr>
+        <w:t>Outils</w:t>
+      </w:r>
+      <w:r>
+        <w:rPr>
+          <w:b/>
+        </w:rPr>
+        <w:t xml:space="preserve"> externes</w:t>
+      </w:r>
+    </w:p>
+    <w:p>
+      <w:pPr>
+        <w:pStyle w:val="Paragraphedeliste"/>
+        <w:ind w:left="1440"/>
+      </w:pPr>
+      <w:r>
+        <w:t>Contient des fichiers utiles provenant de sources externes, principalement du site MatlabCentral</w:t>
+      </w:r>
+      <w:r>
+        <w:t>, et servant notamment aux calculs relatifs à l’énergie solaire.</w:t>
+      </w:r>
+    </w:p>
+    <w:p>
+      <w:pPr>
+        <w:pStyle w:val="Paragraphedeliste"/>
+        <w:numPr>
+          <w:ilvl w:val="1"/>
+          <w:numId w:val="12"/>
+        </w:numPr>
+        <w:rPr>
+          <w:b/>
+        </w:rPr>
+      </w:pPr>
+      <w:r>
+        <w:rPr>
+          <w:b/>
+        </w:rPr>
+        <w:t>Misc</w:t>
+      </w:r>
+    </w:p>
+    <w:p>
+      <w:pPr>
+        <w:pStyle w:val="Paragraphedeliste"/>
+        <w:ind w:left="1440"/>
+      </w:pPr>
+      <w:r>
+        <w:t xml:space="preserve">Contient </w:t>
+      </w:r>
+      <w:r>
+        <w:t>divers scripts permettant d’effectuer diverses tâches.</w:t>
+      </w:r>
+    </w:p>
+    <w:p>
+      <w:pPr>
+        <w:pStyle w:val="Paragraphedeliste"/>
+        <w:ind w:left="1440"/>
+      </w:pPr>
+    </w:p>
+    <w:p/>
+    <w:p>
+      <w:pPr>
+        <w:pStyle w:val="Titre2"/>
+      </w:pPr>
+      <w:r>
+        <w:t xml:space="preserve"> Liste des fichiers</w:t>
+      </w:r>
+    </w:p>
+    <w:p>
+      <w:r>
+        <w:t xml:space="preserve">La liste des fichiers présentés ici </w:t>
+      </w:r>
+      <w:r>
+        <w:t>permet d’identifier les principales relations entre les différents sous-composants du logiciel.</w:t>
+      </w:r>
+    </w:p>
+    <w:p/>
+    <w:p/>
+    <w:p>
+      <w:pPr>
+        <w:spacing w:after="160" w:line="259" w:lineRule="auto"/>
+        <w:jc w:val="left"/>
+      </w:pPr>
+      <w:r>
+        <w:br w:type="page"/>
+      </w:r>
+    </w:p>
+    <w:p>
+      <w:pPr>
+        <w:pStyle w:val="Titre1"/>
+      </w:pPr>
+      <w:r>
+        <w:lastRenderedPageBreak/>
+        <w:t>Mise en marche du logiciel</w:t>
+      </w:r>
+    </w:p>
+    <w:p/>
+    <w:p>
+      <w:pPr>
+        <w:pStyle w:val="Titre2"/>
+      </w:pPr>
+      <w:r>
+        <w:t>Vérification avant départ</w:t>
+      </w:r>
+    </w:p>
+    <w:p>
+      <w:r>
+        <w:t xml:space="preserve">Afin de pouvoir suivre à la lettre les instructions présentes dans ce document, veuillez vous assurer de cloner dans un répertoire local le projet </w:t>
+      </w:r>
+      <w:r>
+        <w:rPr>
+          <w:b/>
+        </w:rPr>
+        <w:t>StrategieCourseASC2016</w:t>
+      </w:r>
+      <w:r>
+        <w:rPr>
+          <w:b/>
+        </w:rPr>
+        <w:t xml:space="preserve"> </w:t>
+      </w:r>
+      <w:r>
+        <w:t xml:space="preserve">disponible sur le </w:t>
+      </w:r>
+      <w:r>
+        <w:t>répertoire GitHub d’EclipseETS.  Ce tutoriel a été réalisé avec la v</w:t>
+      </w:r>
+      <w:r>
+        <w:t xml:space="preserve">ersion R2016b de Matlab. Le logiciel n’utilise pas le module </w:t>
+      </w:r>
+      <w:r>
+        <w:rPr>
+          <w:i/>
+        </w:rPr>
+        <w:t>Simulink</w:t>
+      </w:r>
+      <w:r>
+        <w:t xml:space="preserve"> et utilise essentiellement les fonctions de base de Matlab.</w:t>
+      </w:r>
+    </w:p>
+    <w:p/>
+    <w:p>
+      <w:r>
+        <w:t>Il est IMPORTANT de tenir à jour les commentaires dans chacun des fichiers et de s’identifier dans l’entête lorsqu’on procède à des modifications. De plus, il est obligatoire d’utiliser le logiciel Git afin de garder des traces de chaque itération réalisée sur le logiciel.</w:t>
+      </w:r>
+    </w:p>
+    <w:p/>
+    <w:p>
+      <w:pPr>
+        <w:pStyle w:val="Titre2"/>
+      </w:pPr>
+      <w:r>
+        <w:t>Types de simulation</w:t>
+      </w:r>
+    </w:p>
+    <w:p>
+      <w:r>
+        <w:t>Tel que mentionné précédemment, le logiciel SMT permet d’effectuer deux types de simulations. La première et la plus simple représente le scénario d’une course sur circuit fermé. Dans cette simulation, on simule que la voiture solaire Éclipse tente d’effectuer un nombre de tours prédéterminé à une vitesse moyenne fixe.</w:t>
+      </w:r>
+    </w:p>
+    <w:p>
+      <w:pPr>
+        <w:rPr>
+          <w:rFonts w:ascii="Courier New" w:hAnsi="Courier New" w:cs="Courier New"/>
+        </w:rPr>
+      </w:pPr>
+      <w:r>
+        <w:t xml:space="preserve">À l’intérieur du répertoire </w:t>
+      </w:r>
+      <w:r>
+        <w:rPr>
+          <w:b/>
+        </w:rPr>
+        <w:t>Data</w:t>
+      </w:r>
+      <w:r>
+        <w:t>, on retrouve notamment les données associées à la piste d’essai de PMG Technologies ainsi que le circuit North Track du Pittsburg International Raceway :</w:t>
+      </w:r>
+      <w:r>
+        <w:rPr>
+          <w:rFonts w:ascii="Courier New" w:hAnsi="Courier New" w:cs="Courier New"/>
+        </w:rPr>
+        <w:t xml:space="preserve"> </w:t>
+      </w:r>
+    </w:p>
+    <w:p>
+      <w:pPr>
+        <w:ind w:firstLine="708"/>
+      </w:pPr>
+      <w:r>
+        <w:rPr>
+          <w:rFonts w:ascii="Courier New" w:hAnsi="Courier New" w:cs="Courier New"/>
+        </w:rPr>
+        <w:t>TrackPMGInner10m.mat</w:t>
+      </w:r>
+    </w:p>
+    <w:p>
+      <w:pPr>
+        <w:rPr>
+          <w:rFonts w:ascii="Courier New" w:hAnsi="Courier New" w:cs="Courier New"/>
+        </w:rPr>
+      </w:pPr>
+      <w:r>
+        <w:tab/>
+      </w:r>
+      <w:r>
+        <w:rPr>
+          <w:rFonts w:ascii="Courier New" w:hAnsi="Courier New" w:cs="Courier New"/>
+        </w:rPr>
+        <w:t>PittRaceNorthTrack10m.mat</w:t>
+      </w:r>
+    </w:p>
+    <w:p>
+      <w:pPr>
+        <w:rPr>
+          <w:rFonts w:ascii="Courier New" w:hAnsi="Courier New" w:cs="Courier New"/>
+        </w:rPr>
+      </w:pPr>
+    </w:p>
+    <w:p>
+      <w:r>
+        <w:t>Chacun de ces fichiers contient une structure nommée ‘newParcours’ qui possèdes les champs suivants :</w:t>
+      </w:r>
+    </w:p>
+    <w:p>
+      <w:pPr>
+        <w:spacing w:line="240" w:lineRule="auto"/>
+        <w:ind w:left="705"/>
+      </w:pPr>
+      <w:r>
+        <w:rPr>
+          <w:rFonts w:ascii="Courier New" w:hAnsi="Courier New" w:cs="Courier New"/>
+        </w:rPr>
+        <w:t xml:space="preserve">latitude </w:t>
+      </w:r>
+      <w:r>
+        <w:rPr>
+          <w:rFonts w:ascii="Courier New" w:hAnsi="Courier New" w:cs="Courier New"/>
+        </w:rPr>
+        <w:tab/>
+      </w:r>
+      <w:r>
+        <w:rPr>
+          <w:rFonts w:ascii="Courier New" w:hAnsi="Courier New" w:cs="Courier New"/>
+        </w:rPr>
+        <w:tab/>
+      </w:r>
+      <w:r>
+        <w:t>Coordonnée GPS de latitude en décimal</w:t>
+      </w:r>
+    </w:p>
+    <w:p>
+      <w:pPr>
+        <w:spacing w:line="240" w:lineRule="auto"/>
+        <w:ind w:left="705"/>
+        <w:rPr>
+          <w:rFonts w:ascii="Courier New" w:hAnsi="Courier New" w:cs="Courier New"/>
+        </w:rPr>
+      </w:pPr>
+      <w:r>
+        <w:rPr>
+          <w:rFonts w:ascii="Courier New" w:hAnsi="Courier New" w:cs="Courier New"/>
+        </w:rPr>
+        <w:t>longitude</w:t>
+      </w:r>
+      <w:r>
+        <w:rPr>
+          <w:rFonts w:ascii="Courier New" w:hAnsi="Courier New" w:cs="Courier New"/>
+        </w:rPr>
+        <w:tab/>
+      </w:r>
+      <w:r>
+        <w:rPr>
+          <w:rFonts w:ascii="Courier New" w:hAnsi="Courier New" w:cs="Courier New"/>
+        </w:rPr>
+        <w:tab/>
+      </w:r>
+      <w:r>
+        <w:t>Coordonnée GPS de longitude en décimal</w:t>
+      </w:r>
+    </w:p>
+    <w:p>
+      <w:pPr>
+        <w:spacing w:line="240" w:lineRule="auto"/>
+        <w:ind w:left="708"/>
+        <w:rPr>
+          <w:rFonts w:ascii="Courier New" w:hAnsi="Courier New" w:cs="Courier New"/>
+        </w:rPr>
+      </w:pPr>
+      <w:r>
+        <w:rPr>
+          <w:rFonts w:ascii="Courier New" w:hAnsi="Courier New" w:cs="Courier New"/>
+        </w:rPr>
+        <w:t>altitude</w:t>
+      </w:r>
+      <w:r>
+        <w:rPr>
+          <w:rFonts w:ascii="Courier New" w:hAnsi="Courier New" w:cs="Courier New"/>
+        </w:rPr>
+        <w:tab/>
+      </w:r>
+      <w:r>
+        <w:rPr>
+          <w:rFonts w:ascii="Courier New" w:hAnsi="Courier New" w:cs="Courier New"/>
+        </w:rPr>
+        <w:tab/>
+      </w:r>
+      <w:r>
+        <w:t>Altitude en mètres</w:t>
+      </w:r>
+    </w:p>
+    <w:p>
+      <w:pPr>
+        <w:spacing w:line="240" w:lineRule="auto"/>
+        <w:ind w:left="708"/>
+        <w:rPr>
+          <w:rFonts w:ascii="Courier New" w:hAnsi="Courier New" w:cs="Courier New"/>
+        </w:rPr>
+      </w:pPr>
+      <w:r>
+        <w:rPr>
+          <w:rFonts w:ascii="Courier New" w:hAnsi="Courier New" w:cs="Courier New"/>
+        </w:rPr>
+        <w:t>slope</w:t>
+      </w:r>
+      <w:r>
+        <w:rPr>
+          <w:rFonts w:ascii="Courier New" w:hAnsi="Courier New" w:cs="Courier New"/>
+        </w:rPr>
+        <w:tab/>
+      </w:r>
+      <w:r>
+        <w:rPr>
+          <w:rFonts w:ascii="Courier New" w:hAnsi="Courier New" w:cs="Courier New"/>
+        </w:rPr>
+        <w:tab/>
+      </w:r>
+      <w:r>
+        <w:t>Gradient (pente) en pourcentage</w:t>
+      </w:r>
+    </w:p>
+    <w:p>
+      <w:pPr>
+        <w:spacing w:line="240" w:lineRule="auto"/>
+        <w:ind w:left="708"/>
+        <w:rPr>
+          <w:rFonts w:ascii="Courier New" w:hAnsi="Courier New" w:cs="Courier New"/>
+        </w:rPr>
+      </w:pPr>
+      <w:r>
+        <w:rPr>
+          <w:rFonts w:ascii="Courier New" w:hAnsi="Courier New" w:cs="Courier New"/>
+        </w:rPr>
+        <w:lastRenderedPageBreak/>
+        <w:t>distance</w:t>
+      </w:r>
+      <w:r>
+        <w:rPr>
+          <w:rFonts w:ascii="Courier New" w:hAnsi="Courier New" w:cs="Courier New"/>
+        </w:rPr>
+        <w:tab/>
+      </w:r>
+      <w:r>
+        <w:rPr>
+          <w:rFonts w:ascii="Courier New" w:hAnsi="Courier New" w:cs="Courier New"/>
+        </w:rPr>
+        <w:tab/>
+      </w:r>
+      <w:r>
+        <w:t>Distance cumulée depuis le début du parcours en kilomètres</w:t>
+      </w:r>
+    </w:p>
+    <w:p>
+      <w:pPr>
+        <w:spacing w:line="240" w:lineRule="auto"/>
+        <w:ind w:left="708"/>
+      </w:pPr>
+      <w:r>
+        <w:rPr>
+          <w:rFonts w:ascii="Courier New" w:hAnsi="Courier New" w:cs="Courier New"/>
+        </w:rPr>
+        <w:t>distance_interval</w:t>
+      </w:r>
+      <w:r>
+        <w:rPr>
+          <w:rFonts w:ascii="Courier New" w:hAnsi="Courier New" w:cs="Courier New"/>
+        </w:rPr>
+        <w:tab/>
+      </w:r>
+      <w:r>
+        <w:t xml:space="preserve">Distance </w:t>
+      </w:r>
+      <w:r>
+        <w:t>entre le point précédent</w:t>
+      </w:r>
+      <w:r>
+        <w:t xml:space="preserve"> en kilomètres</w:t>
+      </w:r>
+    </w:p>
+    <w:p>
+      <w:pPr>
+        <w:spacing w:line="240" w:lineRule="auto"/>
+      </w:pPr>
+    </w:p>
+    <w:p>
+      <w:pPr>
+        <w:spacing w:line="240" w:lineRule="auto"/>
+      </w:pPr>
+      <w:r>
+        <w:t>À noter que la mention « </w:t>
+      </w:r>
+      <w:r>
+        <w:rPr>
+          <w:rFonts w:ascii="Courier New" w:hAnsi="Courier New" w:cs="Courier New"/>
+        </w:rPr>
+        <w:t>10m</w:t>
+      </w:r>
+      <w:r>
+        <w:t xml:space="preserve"> » dans le nom des fichiers correspond à l’intervalle maximale que l’on retrouve entre chaque point. En effet, le traitement des données GPS permet d’interpoler entre deux points afin d’augmenter la résolution du simulateur. La procédure de traitement des données GPS ainsi que l’ajustement de ce paramètre seront expliqué plus loin dans ce document.</w:t>
+      </w:r>
+    </w:p>
+    <w:p>
+      <w:pPr>
+        <w:spacing w:line="240" w:lineRule="auto"/>
+      </w:pPr>
+    </w:p>
+    <w:p>
+      <w:pPr>
+        <w:spacing w:line="240" w:lineRule="auto"/>
+      </w:pPr>
+    </w:p>
+    <w:p>
+      <w:pPr>
+        <w:pStyle w:val="Titre2"/>
+      </w:pPr>
+      <w:r>
+        <w:t>Lancer une simulation de c</w:t>
+      </w:r>
+      <w:r>
+        <w:t>ourse sur circuit</w:t>
+      </w:r>
+    </w:p>
+    <w:p>
+      <w:r>
+        <w:t>Pour lancer une simulation de course sur circuit vous devez suivre les étapes suivantes :</w:t>
+      </w:r>
+    </w:p>
+    <w:p>
+      <w:pPr>
+        <w:pStyle w:val="Paragraphedeliste"/>
+        <w:numPr>
+          <w:ilvl w:val="0"/>
+          <w:numId w:val="14"/>
+        </w:numPr>
+      </w:pPr>
+      <w:r>
+        <w:t>Lancer Matlab</w:t>
+      </w:r>
+    </w:p>
+    <w:p>
+      <w:pPr>
+        <w:pStyle w:val="Paragraphedeliste"/>
+      </w:pPr>
+    </w:p>
+    <w:p>
+      <w:pPr>
+        <w:pStyle w:val="Paragraphedeliste"/>
+        <w:numPr>
+          <w:ilvl w:val="0"/>
+          <w:numId w:val="14"/>
+        </w:numPr>
+      </w:pPr>
+      <w:r>
+        <w:t>Ouvrir le fichier course_sur_circuit.m et appuyer sur ‘Run’ ou F5</w:t>
+      </w:r>
+    </w:p>
+    <w:p>
+      <w:pPr>
+        <w:pStyle w:val="Paragraphedeliste"/>
+        <w:numPr>
+          <w:ilvl w:val="1"/>
+          <w:numId w:val="14"/>
+        </w:numPr>
+      </w:pPr>
+      <w:r>
+        <w:t>Si une fenêtre</w:t>
+      </w:r>
+      <w:r>
+        <w:t xml:space="preserve"> s’affiche, cliquer sur ‘Change directory’</w:t>
+      </w:r>
+    </w:p>
+    <w:p>
+      <w:pPr>
+        <w:pStyle w:val="Paragraphedeliste"/>
+        <w:ind w:left="1440"/>
+      </w:pPr>
+    </w:p>
+    <w:p>
+      <w:pPr>
+        <w:pStyle w:val="Paragraphedeliste"/>
+        <w:numPr>
+          <w:ilvl w:val="0"/>
+          <w:numId w:val="14"/>
+        </w:numPr>
+      </w:pPr>
+      <w:r>
+        <w:rPr>
+          <w:noProof/>
+          <w:lang w:eastAsia="fr-CA"/>
+        </w:rPr>
+        <mc:AlternateContent>
+          <mc:Choice Requires="wps">
+            <w:drawing>
+              <wp:anchor distT="0" distB="0" distL="114300" distR="114300" simplePos="0" relativeHeight="251658240" behindDoc="0" locked="0" layoutInCell="1" allowOverlap="1" wp14:anchorId="25EC1D4F" wp14:editId="6E2D193E">
+                <wp:simplePos x="0" y="0"/>
+                <wp:positionH relativeFrom="column">
+                  <wp:posOffset>154305</wp:posOffset>
+                </wp:positionH>
+                <wp:positionV relativeFrom="paragraph">
+                  <wp:posOffset>554355</wp:posOffset>
+                </wp:positionV>
+                <wp:extent cx="5305425" cy="1247775"/>
+                <wp:effectExtent l="0" t="0" r="28575" b="28575"/>
+                <wp:wrapTopAndBottom/>
+                <wp:docPr id="6" name="Rectangle 6"/>
+                <wp:cNvGraphicFramePr/>
+                <a:graphic xmlns:a="http://schemas.openxmlformats.org/drawingml/2006/main">
+                  <a:graphicData uri="http://schemas.microsoft.com/office/word/2010/wordprocessingShape">
+                    <wps:wsp>
+                      <wps:cNvSpPr/>
+                      <wps:spPr>
+                        <a:xfrm>
+                          <a:off x="0" y="0"/>
+                          <a:ext cx="5305425" cy="1247775"/>
+                        </a:xfrm>
+                        <a:prstGeom prst="rect">
+                          <a:avLst/>
+                        </a:prstGeom>
+                        <a:solidFill>
+                          <a:srgbClr val="F7D9B7"/>
+                        </a:solidFill>
+                        <a:ln w="9525" cap="flat" cmpd="sng" algn="ctr">
+                          <a:solidFill>
+                            <a:schemeClr val="dk1"/>
+                          </a:solidFill>
+                          <a:prstDash val="solid"/>
+                          <a:round/>
+                          <a:headEnd type="none" w="med" len="med"/>
+                          <a:tailEnd type="none" w="med" len="med"/>
+                        </a:ln>
+                      </wps:spPr>
+                      <wps:style>
+                        <a:lnRef idx="0">
+                          <a:scrgbClr r="0" g="0" b="0"/>
+                        </a:lnRef>
+                        <a:fillRef idx="0">
+                          <a:scrgbClr r="0" g="0" b="0"/>
+                        </a:fillRef>
+                        <a:effectRef idx="0">
+                          <a:scrgbClr r="0" g="0" b="0"/>
+                        </a:effectRef>
+                        <a:fontRef idx="minor">
+                          <a:schemeClr val="dk1"/>
+                        </a:fontRef>
+                      </wps:style>
+                      <wps:txbx>
+                        <w:txbxContent>
+                          <w:p>
+                            <w:pPr>
+                              <w:spacing w:line="240" w:lineRule="auto"/>
+                              <w:jc w:val="left"/>
+                              <w:rPr>
+                                <w:rFonts w:ascii="Courier New" w:hAnsi="Courier New" w:cs="Courier New"/>
+                                <w:sz w:val="22"/>
+                              </w:rPr>
+                            </w:pPr>
+                            <w:r>
+                              <w:rPr>
+                                <w:rFonts w:ascii="Courier New" w:hAnsi="Courier New" w:cs="Courier New"/>
+                                <w:sz w:val="22"/>
+                              </w:rPr>
+                              <w:t>05-Aug-2016 15:02:19</w:t>
+                            </w:r>
+                            <w:r>
+                              <w:rPr>
+                                <w:rFonts w:ascii="Courier New" w:hAnsi="Courier New" w:cs="Courier New"/>
+                                <w:sz w:val="22"/>
+                              </w:rPr>
+                              <w:t xml:space="preserve"> *</w:t>
+                            </w:r>
+                          </w:p>
+                          <w:p>
+                            <w:pPr>
+                              <w:spacing w:line="240" w:lineRule="auto"/>
+                              <w:jc w:val="left"/>
+                              <w:rPr>
+                                <w:rFonts w:ascii="Courier New" w:hAnsi="Courier New" w:cs="Courier New"/>
+                                <w:sz w:val="22"/>
+                              </w:rPr>
+                            </w:pPr>
+                          </w:p>
+                          <w:p>
+                            <w:pPr>
+                              <w:spacing w:line="240" w:lineRule="auto"/>
+                              <w:jc w:val="left"/>
+                              <w:rPr>
+                                <w:rFonts w:ascii="Courier New" w:hAnsi="Courier New" w:cs="Courier New"/>
+                                <w:sz w:val="22"/>
+                              </w:rPr>
+                            </w:pPr>
+                            <w:r>
+                              <w:rPr>
+                                <w:rFonts w:ascii="Courier New" w:hAnsi="Courier New" w:cs="Courier New"/>
+                                <w:sz w:val="22"/>
+                              </w:rPr>
+                              <w:t xml:space="preserve">La voiture s'est arrêtée après   8 tours </w:t>
+                            </w:r>
+                          </w:p>
+                          <w:p>
+                            <w:pPr>
+                              <w:spacing w:line="240" w:lineRule="auto"/>
+                              <w:jc w:val="left"/>
+                              <w:rPr>
+                                <w:rFonts w:ascii="Courier New" w:hAnsi="Courier New" w:cs="Courier New"/>
+                                <w:sz w:val="22"/>
+                              </w:rPr>
+                            </w:pPr>
+                            <w:r>
+                              <w:rPr>
+                                <w:rFonts w:ascii="Courier New" w:hAnsi="Courier New" w:cs="Courier New"/>
+                                <w:sz w:val="22"/>
+                              </w:rPr>
+                              <w:t xml:space="preserve">Distance parcourue 55.54 km </w:t>
+                            </w:r>
+                          </w:p>
+                          <w:p>
+                            <w:pPr>
+                              <w:spacing w:line="240" w:lineRule="auto"/>
+                              <w:jc w:val="left"/>
+                              <w:rPr>
+                                <w:rFonts w:ascii="Courier New" w:hAnsi="Courier New" w:cs="Courier New"/>
+                                <w:sz w:val="22"/>
+                              </w:rPr>
+                            </w:pPr>
+                            <w:r>
+                              <w:rPr>
+                                <w:rFonts w:ascii="Courier New" w:hAnsi="Courier New" w:cs="Courier New"/>
+                                <w:sz w:val="22"/>
+                              </w:rPr>
+                              <w:t xml:space="preserve">Vitesse moyenne 29.83 km/h </w:t>
+                            </w:r>
+                          </w:p>
+                          <w:p>
+                            <w:pPr>
+                              <w:spacing w:line="240" w:lineRule="auto"/>
+                              <w:jc w:val="left"/>
+                              <w:rPr>
+                                <w:rFonts w:ascii="Courier New" w:hAnsi="Courier New" w:cs="Courier New"/>
+                                <w:sz w:val="22"/>
+                              </w:rPr>
+                            </w:pPr>
+                            <w:r>
+                              <w:rPr>
+                                <w:rFonts w:ascii="Courier New" w:hAnsi="Courier New" w:cs="Courier New"/>
+                                <w:sz w:val="22"/>
+                              </w:rPr>
+                              <w:t xml:space="preserve">Puissance moyenne 456.83 W </w:t>
+                            </w:r>
+                          </w:p>
+                          <w:p>
+                            <w:pPr>
+                              <w:spacing w:line="240" w:lineRule="auto"/>
+                              <w:jc w:val="left"/>
+                              <w:rPr>
+                                <w:rFonts w:ascii="Courier New" w:hAnsi="Courier New" w:cs="Courier New"/>
+                                <w:sz w:val="22"/>
+                              </w:rPr>
+                            </w:pPr>
+                            <w:r>
+                              <w:rPr>
+                                <w:rFonts w:ascii="Courier New" w:hAnsi="Courier New" w:cs="Courier New"/>
+                                <w:sz w:val="22"/>
+                              </w:rPr>
+                              <w:t>Puissance PV moyenne 285.87 W</w:t>
+                            </w:r>
+                          </w:p>
+                        </w:txbxContent>
+                      </wps:txbx>
+                      <wps:bodyPr rot="0" spcFirstLastPara="0" vertOverflow="overflow" horzOverflow="overflow" vert="horz" wrap="square" lIns="91440" tIns="45720" rIns="91440" bIns="45720" numCol="1" spcCol="0" rtlCol="0" fromWordArt="0" anchor="ctr" anchorCtr="0" forceAA="0" compatLnSpc="1">
+                        <a:prstTxWarp prst="textNoShape">
+                          <a:avLst/>
+                        </a:prstTxWarp>
+                        <a:noAutofit/>
+                      </wps:bodyPr>
+                    </wps:wsp>
+                  </a:graphicData>
+                </a:graphic>
+                <wp14:sizeRelH relativeFrom="margin">
+                  <wp14:pctWidth>0</wp14:pctWidth>
+                </wp14:sizeRelH>
+                <wp14:sizeRelV relativeFrom="margin">
+                  <wp14:pctHeight>0</wp14:pctHeight>
+                </wp14:sizeRelV>
+              </wp:anchor>
+            </w:drawing>
+          </mc:Choice>
+          <mc:Fallback>
+            <w:pict>
+              <v:rect w14:anchorId="25EC1D4F" id="Rectangle 6" o:spid="_x0000_s1026" style="position:absolute;left:0;text-align:left;margin-left:12.15pt;margin-top:43.65pt;width:417.75pt;height:98.25pt;z-index:251658240;visibility:visible;mso-wrap-style:square;mso-width-percent:0;mso-height-percent:0;mso-wrap-distance-left:9pt;mso-wrap-distance-top:0;mso-wrap-distance-right:9pt;mso-wrap-distance-bottom:0;mso-position-horizontal:absolute;mso-position-horizontal-relative:text;mso-position-vertical:absolute;mso-position-vertical-relative:text;mso-width-percent:0;mso-height-percent:0;mso-width-relative:margin;mso-height-relative:margin;v-text-anchor:middle" o:gfxdata="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" fillcolor="#f7d9b7" strokecolor="black [3200]">
+                <v:stroke joinstyle="round"/>
+                <v:textbox>
+                  <w:txbxContent>
+                    <w:p>
+                      <w:pPr>
+                        <w:spacing w:line="240" w:lineRule="auto"/>
+                        <w:jc w:val="left"/>
+                        <w:rPr>
+                          <w:rFonts w:ascii="Courier New" w:hAnsi="Courier New" w:cs="Courier New"/>
+                          <w:sz w:val="22"/>
+                        </w:rPr>
+                      </w:pPr>
+                      <w:r>
+                        <w:rPr>
+                          <w:rFonts w:ascii="Courier New" w:hAnsi="Courier New" w:cs="Courier New"/>
+                          <w:sz w:val="22"/>
+                        </w:rPr>
+                        <w:t>05-Aug-2016 15:02:19</w:t>
+                      </w:r>
+                      <w:r>
+                        <w:rPr>
+                          <w:rFonts w:ascii="Courier New" w:hAnsi="Courier New" w:cs="Courier New"/>
+                          <w:sz w:val="22"/>
+                        </w:rPr>
+                        <w:t xml:space="preserve"> *</w:t>
+                      </w:r>
+                    </w:p>
+                    <w:p>
+                      <w:pPr>
+                        <w:spacing w:line="240" w:lineRule="auto"/>
+                        <w:jc w:val="left"/>
+                        <w:rPr>
+                          <w:rFonts w:ascii="Courier New" w:hAnsi="Courier New" w:cs="Courier New"/>
+                          <w:sz w:val="22"/>
+                        </w:rPr>
+                      </w:pPr>
+                    </w:p>
+                    <w:p>
+                      <w:pPr>
+                        <w:spacing w:line="240" w:lineRule="auto"/>
+                        <w:jc w:val="left"/>
+                        <w:rPr>
+                          <w:rFonts w:ascii="Courier New" w:hAnsi="Courier New" w:cs="Courier New"/>
+                          <w:sz w:val="22"/>
+                        </w:rPr>
+                      </w:pPr>
+                      <w:r>
+                        <w:rPr>
+                          <w:rFonts w:ascii="Courier New" w:hAnsi="Courier New" w:cs="Courier New"/>
+                          <w:sz w:val="22"/>
+                        </w:rPr>
+                        <w:t xml:space="preserve">La voiture s'est arrêtée après   8 tours </w:t>
+                      </w:r>
+                    </w:p>
+                    <w:p>
+                      <w:pPr>
+                        <w:spacing w:line="240" w:lineRule="auto"/>
+                        <w:jc w:val="left"/>
+                        <w:rPr>
+                          <w:rFonts w:ascii="Courier New" w:hAnsi="Courier New" w:cs="Courier New"/>
+                          <w:sz w:val="22"/>
+                        </w:rPr>
+                      </w:pPr>
+                      <w:r>
+                        <w:rPr>
+                          <w:rFonts w:ascii="Courier New" w:hAnsi="Courier New" w:cs="Courier New"/>
+                          <w:sz w:val="22"/>
+                        </w:rPr>
+                        <w:t xml:space="preserve">Distance parcourue 55.54 km </w:t>
+                      </w:r>
+                    </w:p>
+                    <w:p>
+                      <w:pPr>
+                        <w:spacing w:line="240" w:lineRule="auto"/>
+                        <w:jc w:val="left"/>
+                        <w:rPr>
+                          <w:rFonts w:ascii="Courier New" w:hAnsi="Courier New" w:cs="Courier New"/>
+                          <w:sz w:val="22"/>
+                        </w:rPr>
+                      </w:pPr>
+                      <w:r>
+                        <w:rPr>
+                          <w:rFonts w:ascii="Courier New" w:hAnsi="Courier New" w:cs="Courier New"/>
+                          <w:sz w:val="22"/>
+                        </w:rPr>
+                        <w:t xml:space="preserve">Vitesse moyenne 29.83 km/h </w:t>
+                      </w:r>
+                    </w:p>
+                    <w:p>
+                      <w:pPr>
+                        <w:spacing w:line="240" w:lineRule="auto"/>
+                        <w:jc w:val="left"/>
+                        <w:rPr>
+                          <w:rFonts w:ascii="Courier New" w:hAnsi="Courier New" w:cs="Courier New"/>
+                          <w:sz w:val="22"/>
+                        </w:rPr>
+                      </w:pPr>
+                      <w:r>
+                        <w:rPr>
+                          <w:rFonts w:ascii="Courier New" w:hAnsi="Courier New" w:cs="Courier New"/>
+                          <w:sz w:val="22"/>
+                        </w:rPr>
+                        <w:t xml:space="preserve">Puissance moyenne 456.83 W </w:t>
+                      </w:r>
+                    </w:p>
+                    <w:p>
+                      <w:pPr>
+                        <w:spacing w:line="240" w:lineRule="auto"/>
+                        <w:jc w:val="left"/>
+                        <w:rPr>
+                          <w:rFonts w:ascii="Courier New" w:hAnsi="Courier New" w:cs="Courier New"/>
+                          <w:sz w:val="22"/>
+                        </w:rPr>
+                      </w:pPr>
+                      <w:r>
+                        <w:rPr>
+                          <w:rFonts w:ascii="Courier New" w:hAnsi="Courier New" w:cs="Courier New"/>
+                          <w:sz w:val="22"/>
+                        </w:rPr>
+                        <w:t>Puissance PV moyenne 285.87 W</w:t>
+                      </w:r>
+                    </w:p>
+                  </w:txbxContent>
+                </v:textbox>
+                <w10:wrap type="topAndBottom"/>
+              </v:rect>
+            </w:pict>
+          </mc:Fallback>
+        </mc:AlternateContent>
+      </w:r>
+      <w:r>
+        <w:t>Regarder dans la fenêtre de commande (</w:t>
+      </w:r>
+      <w:r>
+        <w:rPr>
+          <w:i/>
+        </w:rPr>
+        <w:t>Command Window</w:t>
+      </w:r>
+      <w:r>
+        <w:t>) pour vous assurer que les informations suivantes s’affichent.</w:t>
+      </w:r>
+    </w:p>
+    <w:p>
+      <w:pPr>
+        <w:pStyle w:val="Paragraphedeliste"/>
+        <w:spacing w:line="240" w:lineRule="auto"/>
+        <w:rPr>
+          <w:sz w:val="22"/>
+        </w:rPr>
+      </w:pPr>
+      <w:r>
+        <w:rPr>
+          <w:sz w:val="22"/>
+        </w:rPr>
+        <w:t>*  La date indiquée ne correspond pas à la date courante mais bien à la date pour laquelle la simulation fût exécutée. En effet, la simulation tient compte des données d’ensoleillement pour n’importe quel jour de l’année et pour n’importe quel point sur la Terre.</w:t>
+      </w:r>
+    </w:p>
+    <w:p>
+      <w:pPr>
+        <w:pStyle w:val="Paragraphedeliste"/>
+        <w:spacing w:line="240" w:lineRule="auto"/>
+        <w:rPr>
+          <w:sz w:val="22"/>
+        </w:rPr>
+      </w:pPr>
+    </w:p>
+    <w:p>
+      <w:pPr>
+        <w:pStyle w:val="Paragraphedeliste"/>
+        <w:numPr>
+          <w:ilvl w:val="0"/>
+          <w:numId w:val="14"/>
+        </w:numPr>
+      </w:pPr>
+      <w:r>
+        <w:t xml:space="preserve">Si vous rencontrez des messages d’erreur, vérifier que l’arborescence de votre projet correspond bel et bien à ce qui est présenté dans la </w:t>
+      </w:r>
+      <w:r>
+        <w:fldChar w:fldCharType="begin"/>
+      </w:r>
+      <w:r>
+        <w:instrText xml:space="preserve"> REF _Ref472095594 \h </w:instrText>
+      </w:r>
+      <w:r>
+        <w:fldChar w:fldCharType="separate"/>
+      </w:r>
+      <w:r>
+        <w:t xml:space="preserve">Capture </w:t>
+      </w:r>
+      <w:r>
+        <w:rPr>
+          <w:noProof/>
+        </w:rPr>
+        <w:t>1</w:t>
+      </w:r>
+      <w:r>
+        <w:fldChar w:fldCharType="end"/>
+      </w:r>
+      <w:r>
+        <w:t>.</w:t>
+      </w:r>
+    </w:p>
+    <w:p/>
+    <w:p>
+      <w:pPr>
+        <w:pStyle w:val="Titre2"/>
+      </w:pPr>
+      <w:r>
+        <w:t>Analyse des résultats de simulation d’une course sur circuit</w:t>
+      </w:r>
+    </w:p>
+    <w:p>
+      <w:r>
+        <w:t xml:space="preserve">Aussitôt que la simulation est terminée, on peut obtenir un résumé des résultats dans la console tel que présenté précédemment dans l’encadré. Ces résultats permettent à un </w:t>
+      </w:r>
+      <w:r>
+        <w:lastRenderedPageBreak/>
+        <w:t xml:space="preserve">utilisateur expérimenté de juger rapidement de la qualité de la simulation, néanmoins une analyse plus approfondie est </w:t>
+      </w:r>
+      <w:r>
+        <w:t>nécessaire pour valider la fiabilité de la simulation.</w:t>
+      </w:r>
+    </w:p>
+    <w:p/>
+    <w:p>
+      <w:r>
+        <w:t>Deux figures sont produites après chaque simulation. La première</w:t>
+      </w:r>
+      <w:r>
+        <w:t xml:space="preserve"> figure</w:t>
+      </w:r>
+      <w:r>
+        <w:t xml:space="preserve"> présente l’</w:t>
+      </w:r>
+      <w:r>
+        <w:t xml:space="preserve">évolution de la puissance des différents sous-systèmes de la voiture. La puissance mécanique (vitesse * force de traction) est représentée en noir. En bleu, on voit la puissance électrique à la sortie de la batterie. Il est important de noter que la puissance des panneaux photovoltaïques est exclue de la courbe bleue. </w:t>
+      </w:r>
+      <w:r>
+        <w:t>La puissance à la sortie des MPPT (modules qui régulent les panneaux solaires) est représentée en rouge.</w:t>
+      </w:r>
+    </w:p>
+    <w:p/>
+    <w:p>
+      <w:r>
+        <w:t>Un œil avertit remarquera que la puissance mécanique est supérieure à la puissance électrique ce qui est impossible. Toutefois, il faut additionner la puissance électrique et la puissance PV pour obtenir la somme totale de puissance fournie à la voiture solaire. On remarquera alors que l’efficacité globale se situe effectivement en dessous de 100%.</w:t>
+      </w:r>
+    </w:p>
+    <w:p/>
+    <w:p>
+      <w:r>
+        <w:t>Par ailleurs, on remarque que de nombreux points se situent sur l’axe des abscisses pour la puissance mécanique. Cela correspond aux périodes où la voiture solaire se laisse avancer sur son erre d’aller. En effet, à ce moment aucune force de traction n’est exercée par les moteurs, ainsi la somme des forces sur le véhicule est négative et celui ralentit. Néanmoins, toute cette énergie est convertie en mouvement et nous pouvons considérer que la puissance mécanique est neutre à cet instant.</w:t>
+      </w:r>
+    </w:p>
+    <w:p/>
+    <w:p/>
+    <w:p>
+      <w:pPr>
+        <w:keepNext/>
+      </w:pPr>
+      <w:r>
+        <w:rPr>
+          <w:noProof/>
+          <w:lang w:eastAsia="fr-CA"/>
+        </w:rPr>
+        <w:lastRenderedPageBreak/>
+        <w:drawing>
+          <wp:inline distT="0" distB="0" distL="0" distR="0" wp14:anchorId="14A14696" wp14:editId="0A1DA0B1">
+            <wp:extent cx="5324475" cy="3990975"/>
+            <wp:effectExtent l="0" t="0" r="0" b="0"/>
+            <wp:docPr id="8" name="Image 8"/>
+            <wp:cNvGraphicFramePr>
+              <a:graphicFrameLocks xmlns:a="http://schemas.openxmlformats.org/drawingml/2006/main" noChangeAspect="1"/>
+            </wp:cNvGraphicFramePr>
+            <a:graphic xmlns:a="http://schemas.openxmlformats.org/drawingml/2006/main">
+              <a:graphicData uri="http://schemas.openxmlformats.org/drawingml/2006/picture">
+                <pic:pic xmlns:pic="http://schemas.openxmlformats.org/drawingml/2006/picture">
+                  <pic:nvPicPr>
+                    <pic:cNvPr id="0" name="Picture 1"/>
+                    <pic:cNvPicPr>
+                      <a:picLocks noChangeAspect="1" noChangeArrowheads="1"/>
+                    </pic:cNvPicPr>
+                  </pic:nvPicPr>
+                  <pic:blipFill>
+                    <a:blip r:embed="rId11">
+                      <a:extLst>
+                        <a:ext uri="{28A0092B-C50C-407E-A947-70E740481C1C}">
+                          <a14:useLocalDpi xmlns:a14="http://schemas.microsoft.com/office/drawing/2010/main" val="0"/>
+                        </a:ext>
+                      </a:extLst>
+                    </a:blip>
+                    <a:srcRect/>
+                    <a:stretch>
+                      <a:fillRect/>
+                    </a:stretch>
+                  </pic:blipFill>
+                  <pic:spPr bwMode="auto">
+                    <a:xfrm>
+                      <a:off x="0" y="0"/>
+                      <a:ext cx="5324475" cy="3990975"/>
+                    </a:xfrm>
+                    <a:prstGeom prst="rect">
+                      <a:avLst/>
+                    </a:prstGeom>
+                    <a:noFill/>
+                    <a:ln>
+                      <a:noFill/>
+                    </a:ln>
+                  </pic:spPr>
+                </pic:pic>
+              </a:graphicData>
+            </a:graphic>
+          </wp:inline>
+        </w:drawing>
+      </w:r>
+    </w:p>
+    <w:p>
+      <w:pPr>
+        <w:pStyle w:val="Lgende"/>
+      </w:pPr>
+      <w:r>
+        <w:t xml:space="preserve">Figure </w:t>
+      </w:r>
+      <w:r>
+        <w:fldChar w:fldCharType="begin"/>
+      </w:r>
+      <w:r>
+        <w:instrText xml:space="preserve"> SEQ Figure \* ARABIC </w:instrText>
+      </w:r>
+      <w:r>
+        <w:fldChar w:fldCharType="separate"/>
+      </w:r>
+      <w:r>
+        <w:rPr>
+          <w:noProof/>
+        </w:rPr>
+        <w:t>1</w:t>
+      </w:r>
+      <w:r>
+        <w:fldChar w:fldCharType="end"/>
+      </w:r>
+      <w:r>
+        <w:t xml:space="preserve"> – Évolution de la puissance après une simulation de course sur circuit</w:t>
+      </w:r>
+    </w:p>
+    <w:p/>
+    <w:p>
+      <w:r>
+        <w:t xml:space="preserve">Aux mêmes instants, la puissance électrique devient soudainement négative. </w:t>
+      </w:r>
+      <w:r>
+        <w:t xml:space="preserve">En effet, tel que mentionné plus tôt, la courbe </w:t>
+      </w:r>
+      <w:r>
+        <w:t>ELE</w:t>
+      </w:r>
+      <w:r>
+        <w:t xml:space="preserve"> représente la puissance à la sortie de la batterie</w:t>
+      </w:r>
+      <w:r>
+        <w:t xml:space="preserve"> devient négative.</w:t>
+      </w:r>
+      <w:r>
+        <w:t xml:space="preserve"> </w:t>
+      </w:r>
+      <w:r>
+        <w:t>La figure ci-dessous peut faciliter la compréhension de cette situation.</w:t>
+      </w:r>
+    </w:p>
+    <w:p>
+      <w:r>
+        <w:br/>
+        <w:t xml:space="preserve">Lorsque les moteurs sont activés, le courant à la sortie des MPPT et de la batterie sont tous les deux acheminés vers les moteurs. Par contre, lorsque les moteurs ne sont pas activés, toute la puissance PV est absorbée par la batterie. La puissance à la sortie de la batterie devient donc l’inverse de la puissance à la sortie des MPPT. </w:t>
+      </w:r>
+    </w:p>
+    <w:p/>
+    <w:p>
+      <w:pPr>
+        <w:keepNext/>
+      </w:pPr>
+      <w:r>
+        <w:object w:dxaOrig="9931" w:dyaOrig="11326">
+          <v:shapetype id="_x0000_t75" coordsize="21600,21600" o:spt="75" o:preferrelative="t" path="m@4@5l@4@11@9@11@9@5xe" filled="f" stroked="f">
+            <v:stroke joinstyle="miter"/>
+            <v:formulas>
+              <v:f eqn="if lineDrawn pixelLineWidth 0"/>
+              <v:f eqn="sum @0 1 0"/>
+              <v:f eqn="sum 0 0 @1"/>
+              <v:f eqn="prod @2 1 2"/>
+              <v:f eqn="prod @3 21600 pixelWidth"/>
+              <v:f eqn="prod @3 21600 pixelHeight"/>
+              <v:f eqn="sum @0 0 1"/>
+              <v:f eqn="prod @6 1 2"/>
+              <v:f eqn="prod @7 21600 pixelWidth"/>
+              <v:f eqn="sum @8 21600 0"/>
+              <v:f eqn="prod @7 21600 pixelHeight"/>
+              <v:f eqn="sum @10 21600 0"/>
+            </v:formulas>
+            <v:path o:extrusionok="f" gradientshapeok="t" o:connecttype="rect"/>
+            <o:lock v:ext="edit" aspectratio="t"/>
+          </v:shapetype>
+          <v:shape id="_x0000_i1026" type="#_x0000_t75" style="width:345.75pt;height:394.5pt" o:ole="">
+            <v:imagedata r:id="rId12" o:title=""/>
+          </v:shape>
+          <o:OLEObject Type="Embed" ProgID="Visio.Drawing.15" ShapeID="_x0000_i1026" DrawAspect="Content" ObjectID="_1545843031" r:id="rId13"/>
+        </w:object>
+      </w:r>
+    </w:p>
+    <w:p>
+      <w:pPr>
+        <w:pStyle w:val="Lgende"/>
+      </w:pPr>
+      <w:r>
+        <w:t xml:space="preserve">Figure </w:t>
+      </w:r>
+      <w:fldSimple w:instr=" SEQ Figure \* ARABIC ">
+        <w:r>
+          <w:rPr>
+            <w:noProof/>
+          </w:rPr>
+          <w:t>2</w:t>
+        </w:r>
+      </w:fldSimple>
+      <w:r>
+        <w:t xml:space="preserve"> - Flots d'énergie sur la route</w:t>
+      </w:r>
+    </w:p>
+    <w:p/>
+    <w:p/>
+    <w:p>
+      <w:r>
+        <w:t>L’état de charge est également affiché sur ce graphique, mais il est beaucoup mieux représenté sur la deuxième figure générée par le simulateur.</w:t>
+      </w:r>
+    </w:p>
+    <w:p>
+      <w:pPr>
+        <w:keepNext/>
+      </w:pPr>
+      <w:r>
+        <w:rPr>
+          <w:noProof/>
+          <w:lang w:eastAsia="fr-CA"/>
+        </w:rPr>
+        <w:lastRenderedPageBreak/>
+        <w:drawing>
+          <wp:inline distT="0" distB="0" distL="0" distR="0" wp14:anchorId="0BB77239" wp14:editId="17A5A530">
+            <wp:extent cx="5324475" cy="3990975"/>
+            <wp:effectExtent l="0" t="0" r="0" b="0"/>
+            <wp:docPr id="9" name="Image 9"/>
+            <wp:cNvGraphicFramePr>
+              <a:graphicFrameLocks xmlns:a="http://schemas.openxmlformats.org/drawingml/2006/main" noChangeAspect="1"/>
+            </wp:cNvGraphicFramePr>
+            <a:graphic xmlns:a="http://schemas.openxmlformats.org/drawingml/2006/main">
+              <a:graphicData uri="http://schemas.openxmlformats.org/drawingml/2006/picture">
+                <pic:pic xmlns:pic="http://schemas.openxmlformats.org/drawingml/2006/picture">
+                  <pic:nvPicPr>
+                    <pic:cNvPr id="0" name="Picture 6"/>
+                    <pic:cNvPicPr>
+                      <a:picLocks noChangeAspect="1" noChangeArrowheads="1"/>
+                    </pic:cNvPicPr>
+                  </pic:nvPicPr>
+                  <pic:blipFill>
+                    <a:blip r:embed="rId14">
+                      <a:extLst>
+                        <a:ext uri="{28A0092B-C50C-407E-A947-70E740481C1C}">
+                          <a14:useLocalDpi xmlns:a14="http://schemas.microsoft.com/office/drawing/2010/main" val="0"/>
+                        </a:ext>
+                      </a:extLst>
+                    </a:blip>
+                    <a:srcRect/>
+                    <a:stretch>
+                      <a:fillRect/>
+                    </a:stretch>
+                  </pic:blipFill>
+                  <pic:spPr bwMode="auto">
+                    <a:xfrm>
+                      <a:off x="0" y="0"/>
+                      <a:ext cx="5324475" cy="3990975"/>
+                    </a:xfrm>
+                    <a:prstGeom prst="rect">
+                      <a:avLst/>
+                    </a:prstGeom>
+                    <a:noFill/>
+                    <a:ln>
+                      <a:noFill/>
+                    </a:ln>
+                  </pic:spPr>
+                </pic:pic>
+              </a:graphicData>
+            </a:graphic>
+          </wp:inline>
+        </w:drawing>
+      </w:r>
+      <w:bookmarkStart w:id="1" w:name="_GoBack"/>
+      <w:bookmarkEnd w:id="1"/>
+    </w:p>
+    <w:p>
+      <w:pPr>
+        <w:pStyle w:val="Lgende"/>
+      </w:pPr>
+      <w:r>
+        <w:t xml:space="preserve">Figure </w:t>
+      </w:r>
+      <w:fldSimple w:instr=" SEQ Figure \* ARABIC ">
+        <w:r>
+          <w:rPr>
+            <w:noProof/>
+          </w:rPr>
+          <w:t>3</w:t>
+        </w:r>
+      </w:fldSimple>
+      <w:r>
+        <w:t xml:space="preserve"> - Évolution de l’état de charge </w:t>
+      </w:r>
+      <w:r>
+        <w:t>après une simulation de course sur circuit</w:t>
+      </w:r>
+    </w:p>
+    <w:p>
+      <w:pPr>
+        <w:keepNext/>
+      </w:pPr>
+      <w:r>
+        <w:rPr>
+          <w:noProof/>
+          <w:lang w:eastAsia="fr-CA"/>
+        </w:rPr>
+        <w:lastRenderedPageBreak/>
+        <w:drawing>
+          <wp:inline distT="0" distB="0" distL="0" distR="0" wp14:anchorId="7AAD2070" wp14:editId="35631ED6">
+            <wp:extent cx="5490210" cy="5948045"/>
+            <wp:effectExtent l="0" t="0" r="0" b="0"/>
+            <wp:docPr id="7" name="Image 7"/>
+            <wp:cNvGraphicFramePr>
+              <a:graphicFrameLocks xmlns:a="http://schemas.openxmlformats.org/drawingml/2006/main" noChangeAspect="1"/>
+            </wp:cNvGraphicFramePr>
+            <a:graphic xmlns:a="http://schemas.openxmlformats.org/drawingml/2006/main">
+              <a:graphicData uri="http://schemas.openxmlformats.org/drawingml/2006/picture">
+                <pic:pic xmlns:pic="http://schemas.openxmlformats.org/drawingml/2006/picture">
+                  <pic:nvPicPr>
+                    <pic:cNvPr id="1" name=""/>
+                    <pic:cNvPicPr/>
+                  </pic:nvPicPr>
+                  <pic:blipFill>
+                    <a:blip r:embed="rId15"/>
+                    <a:stretch>
+                      <a:fillRect/>
+                    </a:stretch>
+                  </pic:blipFill>
+                  <pic:spPr>
+                    <a:xfrm>
+                      <a:off x="0" y="0"/>
+                      <a:ext cx="5490210" cy="5948045"/>
+                    </a:xfrm>
+                    <a:prstGeom prst="rect">
+                      <a:avLst/>
+                    </a:prstGeom>
+                  </pic:spPr>
+                </pic:pic>
+              </a:graphicData>
+            </a:graphic>
+          </wp:inline>
+        </w:drawing>
+      </w:r>
+    </w:p>
+    <w:p>
+      <w:pPr>
+        <w:pStyle w:val="Lgende"/>
+      </w:pPr>
+      <w:r>
+        <w:t xml:space="preserve">Capture </w:t>
+      </w:r>
+      <w:fldSimple w:instr=" SEQ Capture \* ARABIC ">
+        <w:r>
+          <w:rPr>
+            <w:noProof/>
+          </w:rPr>
+          <w:t>1</w:t>
+        </w:r>
+      </w:fldSimple>
+      <w:r>
+        <w:t xml:space="preserve"> – Arborescence normale du simulateur de course_sur_circuit.m</w:t>
+      </w:r>
+    </w:p>
+    <w:p/>
     <w:sectPr>
       <w:pgSz w:w="12240" w:h="15840" w:code="1"/>
       <w:pgMar w:top="1440" w:right="1797" w:bottom="1440" w:left="1797" w:header="709" w:footer="709" w:gutter="0"/>
@@ -777,7 +2248,7 @@
 </file>
 
 <file path=word/endnotes.xml><?xml version="1.0" encoding="utf-8"?>
-<w:endnotes xmlns:wpc="http://schemas.microsoft.com/office/word/2010/wordprocessingCanvas" xmlns:mc="http://schemas.openxmlformats.org/markup-compatibility/2006" xmlns:o="urn:schemas-microsoft-com:office:office" xmlns:r="http://schemas.openxmlformats.org/officeDocument/2006/relationships" xmlns:m="http://schemas.openxmlformats.org/officeDocument/2006/math" xmlns:v="urn:schemas-microsoft-com:vml" xmlns:wp14="http://schemas.microsoft.com/office/word/2010/wordprocessingDrawing" xmlns:wp="http://schemas.openxmlformats.org/drawingml/2006/wordprocessingDrawing" xmlns:w10="urn:schemas-microsoft-com:office:word" xmlns:w="http://schemas.openxmlformats.org/wordprocessingml/2006/main" xmlns:w14="http://schemas.microsoft.com/office/word/2010/wordml" xmlns:wpg="http://schemas.microsoft.com/office/word/2010/wordprocessingGroup" xmlns:wpi="http://schemas.microsoft.com/office/word/2010/wordprocessingInk" xmlns:wne="http://schemas.microsoft.com/office/word/2006/wordml" xmlns:wps="http://schemas.microsoft.com/office/word/2010/wordprocessingShape" mc:Ignorable="w14 wp14">
+<w:endnotes xmlns:wpc="http://schemas.microsoft.com/office/word/2010/wordprocessingCanvas" xmlns:cx="http://schemas.microsoft.com/office/drawing/2014/chartex" xmlns:mc="http://schemas.openxmlformats.org/markup-compatibility/2006" xmlns:o="urn:schemas-microsoft-com:office:office" xmlns:r="http://schemas.openxmlformats.org/officeDocument/2006/relationships" xmlns:m="http://schemas.openxmlformats.org/officeDocument/2006/math" xmlns:v="urn:schemas-microsoft-com:vml" xmlns:wp14="http://schemas.microsoft.com/office/word/2010/wordprocessingDrawing" xmlns:wp="http://schemas.openxmlformats.org/drawingml/2006/wordprocessingDrawing" xmlns:w10="urn:schemas-microsoft-com:office:word" xmlns:w="http://schemas.openxmlformats.org/wordprocessingml/2006/main" xmlns:w14="http://schemas.microsoft.com/office/word/2010/wordml" xmlns:w15="http://schemas.microsoft.com/office/word/2012/wordml" xmlns:w16se="http://schemas.microsoft.com/office/word/2015/wordml/symex" xmlns:wpg="http://schemas.microsoft.com/office/word/2010/wordprocessingGroup" xmlns:wpi="http://schemas.microsoft.com/office/word/2010/wordprocessingInk" xmlns:wne="http://schemas.microsoft.com/office/word/2006/wordml" xmlns:wps="http://schemas.microsoft.com/office/word/2010/wordprocessingShape" mc:Ignorable="w14 w15 w16se wp14">
   <w:endnote w:type="separator" w:id="-1">
     <w:p>
       <w:pPr>
@@ -802,7 +2273,7 @@
 </file>
 
 <file path=word/footnotes.xml><?xml version="1.0" encoding="utf-8"?>
-<w:footnotes xmlns:wpc="http://schemas.microsoft.com/office/word/2010/wordprocessingCanvas" xmlns:mc="http://schemas.openxmlformats.org/markup-compatibility/2006" xmlns:o="urn:schemas-microsoft-com:office:office" xmlns:r="http://schemas.openxmlformats.org/officeDocument/2006/relationships" xmlns:m="http://schemas.openxmlformats.org/officeDocument/2006/math" xmlns:v="urn:schemas-microsoft-com:vml" xmlns:wp14="http://schemas.microsoft.com/office/word/2010/wordprocessingDrawing" xmlns:wp="http://schemas.openxmlformats.org/drawingml/2006/wordprocessingDrawing" xmlns:w10="urn:schemas-microsoft-com:office:word" xmlns:w="http://schemas.openxmlformats.org/wordprocessingml/2006/main" xmlns:w14="http://schemas.microsoft.com/office/word/2010/wordml" xmlns:wpg="http://schemas.microsoft.com/office/word/2010/wordprocessingGroup" xmlns:wpi="http://schemas.microsoft.com/office/word/2010/wordprocessingInk" xmlns:wne="http://schemas.microsoft.com/office/word/2006/wordml" xmlns:wps="http://schemas.microsoft.com/office/word/2010/wordprocessingShape" mc:Ignorable="w14 wp14">
+<w:footnotes xmlns:wpc="http://schemas.microsoft.com/office/word/2010/wordprocessingCanvas" xmlns:cx="http://schemas.microsoft.com/office/drawing/2014/chartex" xmlns:mc="http://schemas.openxmlformats.org/markup-compatibility/2006" xmlns:o="urn:schemas-microsoft-com:office:office" xmlns:r="http://schemas.openxmlformats.org/officeDocument/2006/relationships" xmlns:m="http://schemas.openxmlformats.org/officeDocument/2006/math" xmlns:v="urn:schemas-microsoft-com:vml" xmlns:wp14="http://schemas.microsoft.com/office/word/2010/wordprocessingDrawing" xmlns:wp="http://schemas.openxmlformats.org/drawingml/2006/wordprocessingDrawing" xmlns:w10="urn:schemas-microsoft-com:office:word" xmlns:w="http://schemas.openxmlformats.org/wordprocessingml/2006/main" xmlns:w14="http://schemas.microsoft.com/office/word/2010/wordml" xmlns:w15="http://schemas.microsoft.com/office/word/2012/wordml" xmlns:w16se="http://schemas.microsoft.com/office/word/2015/wordml/symex" xmlns:wpg="http://schemas.microsoft.com/office/word/2010/wordprocessingGroup" xmlns:wpi="http://schemas.microsoft.com/office/word/2010/wordprocessingInk" xmlns:wne="http://schemas.microsoft.com/office/word/2006/wordml" xmlns:wps="http://schemas.microsoft.com/office/word/2010/wordprocessingShape" mc:Ignorable="w14 w15 w16se wp14">
   <w:footnote w:type="separator" w:id="-1">
     <w:p>
       <w:pPr>
@@ -827,11 +2298,237 @@
 </file>
 
 <file path=word/numbering.xml><?xml version="1.0" encoding="utf-8"?>
-<w:numbering xmlns:wpc="http://schemas.microsoft.com/office/word/2010/wordprocessingCanvas" xmlns:mc="http://schemas.openxmlformats.org/markup-compatibility/2006" xmlns:o="urn:schemas-microsoft-com:office:office" xmlns:r="http://schemas.openxmlformats.org/officeDocument/2006/relationships" xmlns:m="http://schemas.openxmlformats.org/officeDocument/2006/math" xmlns:v="urn:schemas-microsoft-com:vml" xmlns:wp14="http://schemas.microsoft.com/office/word/2010/wordprocessingDrawing" xmlns:wp="http://schemas.openxmlformats.org/drawingml/2006/wordprocessingDrawing" xmlns:w10="urn:schemas-microsoft-com:office:word" xmlns:w="http://schemas.openxmlformats.org/wordprocessingml/2006/main" xmlns:w14="http://schemas.microsoft.com/office/word/2010/wordml" xmlns:wpg="http://schemas.microsoft.com/office/word/2010/wordprocessingGroup" xmlns:wpi="http://schemas.microsoft.com/office/word/2010/wordprocessingInk" xmlns:wne="http://schemas.microsoft.com/office/word/2006/wordml" xmlns:wps="http://schemas.microsoft.com/office/word/2010/wordprocessingShape" mc:Ignorable="w14 wp14">
-  <w:abstractNum w:abstractNumId="0">
+<w:numbering xmlns:wpc="http://schemas.microsoft.com/office/word/2010/wordprocessingCanvas" xmlns:cx="http://schemas.microsoft.com/office/drawing/2014/chartex" xmlns:mc="http://schemas.openxmlformats.org/markup-compatibility/2006" xmlns:o="urn:schemas-microsoft-com:office:office" xmlns:r="http://schemas.openxmlformats.org/officeDocument/2006/relationships" xmlns:m="http://schemas.openxmlformats.org/officeDocument/2006/math" xmlns:v="urn:schemas-microsoft-com:vml" xmlns:wp14="http://schemas.microsoft.com/office/word/2010/wordprocessingDrawing" xmlns:wp="http://schemas.openxmlformats.org/drawingml/2006/wordprocessingDrawing" xmlns:w10="urn:schemas-microsoft-com:office:word" xmlns:w="http://schemas.openxmlformats.org/wordprocessingml/2006/main" xmlns:w14="http://schemas.microsoft.com/office/word/2010/wordml" xmlns:w15="http://schemas.microsoft.com/office/word/2012/wordml" xmlns:w16se="http://schemas.microsoft.com/office/word/2015/wordml/symex" xmlns:wpg="http://schemas.microsoft.com/office/word/2010/wordprocessingGroup" xmlns:wpi="http://schemas.microsoft.com/office/word/2010/wordprocessingInk" xmlns:wne="http://schemas.microsoft.com/office/word/2006/wordml" xmlns:wps="http://schemas.microsoft.com/office/word/2010/wordprocessingShape" mc:Ignorable="w14 w15 w16se wp14">
+  <w:abstractNum w:abstractNumId="0" w15:restartNumberingAfterBreak="0">
+    <w:nsid w:val="15FB65DD"/>
+    <w:multiLevelType w:val="hybridMultilevel"/>
+    <w:tmpl w:val="80E669AA"/>
+    <w:lvl w:ilvl="0" w:tplc="0C0C0001">
+      <w:start w:val="1"/>
+      <w:numFmt w:val="bullet"/>
+      <w:lvlText w:val=""/>
+      <w:lvlJc w:val="left"/>
+      <w:pPr>
+        <w:ind w:left="720" w:hanging="360"/>
+      </w:pPr>
+      <w:rPr>
+        <w:rFonts w:ascii="Symbol" w:hAnsi="Symbol" w:hint="default"/>
+      </w:rPr>
+    </w:lvl>
+    <w:lvl w:ilvl="1" w:tplc="A7C2424A">
+      <w:start w:val="1"/>
+      <w:numFmt w:val="bullet"/>
+      <w:lvlText w:val=""/>
+      <w:lvlJc w:val="left"/>
+      <w:pPr>
+        <w:ind w:left="1440" w:hanging="360"/>
+      </w:pPr>
+      <w:rPr>
+        <w:rFonts w:ascii="Wingdings" w:hAnsi="Wingdings" w:hint="default"/>
+      </w:rPr>
+    </w:lvl>
+    <w:lvl w:ilvl="2" w:tplc="0C0C0005" w:tentative="1">
+      <w:start w:val="1"/>
+      <w:numFmt w:val="bullet"/>
+      <w:lvlText w:val=""/>
+      <w:lvlJc w:val="left"/>
+      <w:pPr>
+        <w:ind w:left="2160" w:hanging="360"/>
+      </w:pPr>
+      <w:rPr>
+        <w:rFonts w:ascii="Wingdings" w:hAnsi="Wingdings" w:hint="default"/>
+      </w:rPr>
+    </w:lvl>
+    <w:lvl w:ilvl="3" w:tplc="0C0C0001" w:tentative="1">
+      <w:start w:val="1"/>
+      <w:numFmt w:val="bullet"/>
+      <w:lvlText w:val=""/>
+      <w:lvlJc w:val="left"/>
+      <w:pPr>
+        <w:ind w:left="2880" w:hanging="360"/>
+      </w:pPr>
+      <w:rPr>
+        <w:rFonts w:ascii="Symbol" w:hAnsi="Symbol" w:hint="default"/>
+      </w:rPr>
+    </w:lvl>
+    <w:lvl w:ilvl="4" w:tplc="0C0C0003" w:tentative="1">
+      <w:start w:val="1"/>
+      <w:numFmt w:val="bullet"/>
+      <w:lvlText w:val="o"/>
+      <w:lvlJc w:val="left"/>
+      <w:pPr>
+        <w:ind w:left="3600" w:hanging="360"/>
+      </w:pPr>
+      <w:rPr>
+        <w:rFonts w:ascii="Courier New" w:hAnsi="Courier New" w:cs="Courier New" w:hint="default"/>
+      </w:rPr>
+    </w:lvl>
+    <w:lvl w:ilvl="5" w:tplc="0C0C0005" w:tentative="1">
+      <w:start w:val="1"/>
+      <w:numFmt w:val="bullet"/>
+      <w:lvlText w:val=""/>
+      <w:lvlJc w:val="left"/>
+      <w:pPr>
+        <w:ind w:left="4320" w:hanging="360"/>
+      </w:pPr>
+      <w:rPr>
+        <w:rFonts w:ascii="Wingdings" w:hAnsi="Wingdings" w:hint="default"/>
+      </w:rPr>
+    </w:lvl>
+    <w:lvl w:ilvl="6" w:tplc="0C0C0001" w:tentative="1">
+      <w:start w:val="1"/>
+      <w:numFmt w:val="bullet"/>
+      <w:lvlText w:val=""/>
+      <w:lvlJc w:val="left"/>
+      <w:pPr>
+        <w:ind w:left="5040" w:hanging="360"/>
+      </w:pPr>
+      <w:rPr>
+        <w:rFonts w:ascii="Symbol" w:hAnsi="Symbol" w:hint="default"/>
+      </w:rPr>
+    </w:lvl>
+    <w:lvl w:ilvl="7" w:tplc="0C0C0003" w:tentative="1">
+      <w:start w:val="1"/>
+      <w:numFmt w:val="bullet"/>
+      <w:lvlText w:val="o"/>
+      <w:lvlJc w:val="left"/>
+      <w:pPr>
+        <w:ind w:left="5760" w:hanging="360"/>
+      </w:pPr>
+      <w:rPr>
+        <w:rFonts w:ascii="Courier New" w:hAnsi="Courier New" w:cs="Courier New" w:hint="default"/>
+      </w:rPr>
+    </w:lvl>
+    <w:lvl w:ilvl="8" w:tplc="0C0C0005" w:tentative="1">
+      <w:start w:val="1"/>
+      <w:numFmt w:val="bullet"/>
+      <w:lvlText w:val=""/>
+      <w:lvlJc w:val="left"/>
+      <w:pPr>
+        <w:ind w:left="6480" w:hanging="360"/>
+      </w:pPr>
+      <w:rPr>
+        <w:rFonts w:ascii="Wingdings" w:hAnsi="Wingdings" w:hint="default"/>
+      </w:rPr>
+    </w:lvl>
+  </w:abstractNum>
+  <w:abstractNum w:abstractNumId="1" w15:restartNumberingAfterBreak="0">
+    <w:nsid w:val="16027C1D"/>
+    <w:multiLevelType w:val="hybridMultilevel"/>
+    <w:tmpl w:val="9166925A"/>
+    <w:lvl w:ilvl="0" w:tplc="0C0C0001">
+      <w:start w:val="1"/>
+      <w:numFmt w:val="bullet"/>
+      <w:lvlText w:val=""/>
+      <w:lvlJc w:val="left"/>
+      <w:pPr>
+        <w:ind w:left="1423" w:hanging="360"/>
+      </w:pPr>
+      <w:rPr>
+        <w:rFonts w:ascii="Symbol" w:hAnsi="Symbol" w:hint="default"/>
+      </w:rPr>
+    </w:lvl>
+    <w:lvl w:ilvl="1" w:tplc="0C0C0003" w:tentative="1">
+      <w:start w:val="1"/>
+      <w:numFmt w:val="bullet"/>
+      <w:lvlText w:val="o"/>
+      <w:lvlJc w:val="left"/>
+      <w:pPr>
+        <w:ind w:left="2143" w:hanging="360"/>
+      </w:pPr>
+      <w:rPr>
+        <w:rFonts w:ascii="Courier New" w:hAnsi="Courier New" w:cs="Courier New" w:hint="default"/>
+      </w:rPr>
+    </w:lvl>
+    <w:lvl w:ilvl="2" w:tplc="0C0C0005" w:tentative="1">
+      <w:start w:val="1"/>
+      <w:numFmt w:val="bullet"/>
+      <w:lvlText w:val=""/>
+      <w:lvlJc w:val="left"/>
+      <w:pPr>
+        <w:ind w:left="2863" w:hanging="360"/>
+      </w:pPr>
+      <w:rPr>
+        <w:rFonts w:ascii="Wingdings" w:hAnsi="Wingdings" w:hint="default"/>
+      </w:rPr>
+    </w:lvl>
+    <w:lvl w:ilvl="3" w:tplc="0C0C0001" w:tentative="1">
+      <w:start w:val="1"/>
+      <w:numFmt w:val="bullet"/>
+      <w:lvlText w:val=""/>
+      <w:lvlJc w:val="left"/>
+      <w:pPr>
+        <w:ind w:left="3583" w:hanging="360"/>
+      </w:pPr>
+      <w:rPr>
+        <w:rFonts w:ascii="Symbol" w:hAnsi="Symbol" w:hint="default"/>
+      </w:rPr>
+    </w:lvl>
+    <w:lvl w:ilvl="4" w:tplc="0C0C0003" w:tentative="1">
+      <w:start w:val="1"/>
+      <w:numFmt w:val="bullet"/>
+      <w:lvlText w:val="o"/>
+      <w:lvlJc w:val="left"/>
+      <w:pPr>
+        <w:ind w:left="4303" w:hanging="360"/>
+      </w:pPr>
+      <w:rPr>
+        <w:rFonts w:ascii="Courier New" w:hAnsi="Courier New" w:cs="Courier New" w:hint="default"/>
+      </w:rPr>
+    </w:lvl>
+    <w:lvl w:ilvl="5" w:tplc="0C0C0005" w:tentative="1">
+      <w:start w:val="1"/>
+      <w:numFmt w:val="bullet"/>
+      <w:lvlText w:val=""/>
+      <w:lvlJc w:val="left"/>
+      <w:pPr>
+        <w:ind w:left="5023" w:hanging="360"/>
+      </w:pPr>
+      <w:rPr>
+        <w:rFonts w:ascii="Wingdings" w:hAnsi="Wingdings" w:hint="default"/>
+      </w:rPr>
+    </w:lvl>
+    <w:lvl w:ilvl="6" w:tplc="0C0C0001" w:tentative="1">
+      <w:start w:val="1"/>
+      <w:numFmt w:val="bullet"/>
+      <w:lvlText w:val=""/>
+      <w:lvlJc w:val="left"/>
+      <w:pPr>
+        <w:ind w:left="5743" w:hanging="360"/>
+      </w:pPr>
+      <w:rPr>
+        <w:rFonts w:ascii="Symbol" w:hAnsi="Symbol" w:hint="default"/>
+      </w:rPr>
+    </w:lvl>
+    <w:lvl w:ilvl="7" w:tplc="0C0C0003" w:tentative="1">
+      <w:start w:val="1"/>
+      <w:numFmt w:val="bullet"/>
+      <w:lvlText w:val="o"/>
+      <w:lvlJc w:val="left"/>
+      <w:pPr>
+        <w:ind w:left="6463" w:hanging="360"/>
+      </w:pPr>
+      <w:rPr>
+        <w:rFonts w:ascii="Courier New" w:hAnsi="Courier New" w:cs="Courier New" w:hint="default"/>
+      </w:rPr>
+    </w:lvl>
+    <w:lvl w:ilvl="8" w:tplc="0C0C0005" w:tentative="1">
+      <w:start w:val="1"/>
+      <w:numFmt w:val="bullet"/>
+      <w:lvlText w:val=""/>
+      <w:lvlJc w:val="left"/>
+      <w:pPr>
+        <w:ind w:left="7183" w:hanging="360"/>
+      </w:pPr>
+      <w:rPr>
+        <w:rFonts w:ascii="Wingdings" w:hAnsi="Wingdings" w:hint="default"/>
+      </w:rPr>
+    </w:lvl>
+  </w:abstractNum>
+  <w:abstractNum w:abstractNumId="2" w15:restartNumberingAfterBreak="0">
     <w:nsid w:val="1DBD0EDA"/>
     <w:multiLevelType w:val="multilevel"/>
-    <w:tmpl w:val="B83EA222"/>
+    <w:tmpl w:val="4270503A"/>
     <w:lvl w:ilvl="0">
       <w:start w:val="1"/>
       <w:numFmt w:val="decimal"/>
@@ -845,6 +2542,7 @@
     <w:lvl w:ilvl="1">
       <w:start w:val="1"/>
       <w:numFmt w:val="decimal"/>
+      <w:pStyle w:val="Titre2"/>
       <w:lvlText w:val="%1.%2."/>
       <w:lvlJc w:val="left"/>
       <w:pPr>
@@ -915,7 +2613,120 @@
       </w:pPr>
     </w:lvl>
   </w:abstractNum>
-  <w:abstractNum w:abstractNumId="1">
+  <w:abstractNum w:abstractNumId="3" w15:restartNumberingAfterBreak="0">
+    <w:nsid w:val="1EA72B2C"/>
+    <w:multiLevelType w:val="hybridMultilevel"/>
+    <w:tmpl w:val="46E0931E"/>
+    <w:lvl w:ilvl="0" w:tplc="13087EE8">
+      <w:start w:val="1"/>
+      <w:numFmt w:val="bullet"/>
+      <w:lvlText w:val=""/>
+      <w:lvlJc w:val="left"/>
+      <w:pPr>
+        <w:ind w:left="720" w:hanging="360"/>
+      </w:pPr>
+      <w:rPr>
+        <w:rFonts w:ascii="Symbol" w:hAnsi="Symbol" w:hint="default"/>
+      </w:rPr>
+    </w:lvl>
+    <w:lvl w:ilvl="1" w:tplc="A7C2424A">
+      <w:start w:val="1"/>
+      <w:numFmt w:val="bullet"/>
+      <w:lvlText w:val=""/>
+      <w:lvlJc w:val="left"/>
+      <w:pPr>
+        <w:ind w:left="1440" w:hanging="360"/>
+      </w:pPr>
+      <w:rPr>
+        <w:rFonts w:ascii="Wingdings" w:hAnsi="Wingdings" w:hint="default"/>
+      </w:rPr>
+    </w:lvl>
+    <w:lvl w:ilvl="2" w:tplc="0C0C0005" w:tentative="1">
+      <w:start w:val="1"/>
+      <w:numFmt w:val="bullet"/>
+      <w:lvlText w:val=""/>
+      <w:lvlJc w:val="left"/>
+      <w:pPr>
+        <w:ind w:left="2160" w:hanging="360"/>
+      </w:pPr>
+      <w:rPr>
+        <w:rFonts w:ascii="Wingdings" w:hAnsi="Wingdings" w:hint="default"/>
+      </w:rPr>
+    </w:lvl>
+    <w:lvl w:ilvl="3" w:tplc="0C0C0001" w:tentative="1">
+      <w:start w:val="1"/>
+      <w:numFmt w:val="bullet"/>
+      <w:lvlText w:val=""/>
+      <w:lvlJc w:val="left"/>
+      <w:pPr>
+        <w:ind w:left="2880" w:hanging="360"/>
+      </w:pPr>
+      <w:rPr>
+        <w:rFonts w:ascii="Symbol" w:hAnsi="Symbol" w:hint="default"/>
+      </w:rPr>
+    </w:lvl>
+    <w:lvl w:ilvl="4" w:tplc="0C0C0003" w:tentative="1">
+      <w:start w:val="1"/>
+      <w:numFmt w:val="bullet"/>
+      <w:lvlText w:val="o"/>
+      <w:lvlJc w:val="left"/>
+      <w:pPr>
+        <w:ind w:left="3600" w:hanging="360"/>
+      </w:pPr>
+      <w:rPr>
+        <w:rFonts w:ascii="Courier New" w:hAnsi="Courier New" w:cs="Courier New" w:hint="default"/>
+      </w:rPr>
+    </w:lvl>
+    <w:lvl w:ilvl="5" w:tplc="0C0C0005" w:tentative="1">
+      <w:start w:val="1"/>
+      <w:numFmt w:val="bullet"/>
+      <w:lvlText w:val=""/>
+      <w:lvlJc w:val="left"/>
+      <w:pPr>
+        <w:ind w:left="4320" w:hanging="360"/>
+      </w:pPr>
+      <w:rPr>
+        <w:rFonts w:ascii="Wingdings" w:hAnsi="Wingdings" w:hint="default"/>
+      </w:rPr>
+    </w:lvl>
+    <w:lvl w:ilvl="6" w:tplc="0C0C0001" w:tentative="1">
+      <w:start w:val="1"/>
+      <w:numFmt w:val="bullet"/>
+      <w:lvlText w:val=""/>
+      <w:lvlJc w:val="left"/>
+      <w:pPr>
+        <w:ind w:left="5040" w:hanging="360"/>
+      </w:pPr>
+      <w:rPr>
+        <w:rFonts w:ascii="Symbol" w:hAnsi="Symbol" w:hint="default"/>
+      </w:rPr>
+    </w:lvl>
+    <w:lvl w:ilvl="7" w:tplc="0C0C0003" w:tentative="1">
+      <w:start w:val="1"/>
+      <w:numFmt w:val="bullet"/>
+      <w:lvlText w:val="o"/>
+      <w:lvlJc w:val="left"/>
+      <w:pPr>
+        <w:ind w:left="5760" w:hanging="360"/>
+      </w:pPr>
+      <w:rPr>
+        <w:rFonts w:ascii="Courier New" w:hAnsi="Courier New" w:cs="Courier New" w:hint="default"/>
+      </w:rPr>
+    </w:lvl>
+    <w:lvl w:ilvl="8" w:tplc="0C0C0005" w:tentative="1">
+      <w:start w:val="1"/>
+      <w:numFmt w:val="bullet"/>
+      <w:lvlText w:val=""/>
+      <w:lvlJc w:val="left"/>
+      <w:pPr>
+        <w:ind w:left="6480" w:hanging="360"/>
+      </w:pPr>
+      <w:rPr>
+        <w:rFonts w:ascii="Wingdings" w:hAnsi="Wingdings" w:hint="default"/>
+      </w:rPr>
+    </w:lvl>
+  </w:abstractNum>
+  <w:abstractNum w:abstractNumId="4" w15:restartNumberingAfterBreak="0">
     <w:nsid w:val="1EC10289"/>
     <w:multiLevelType w:val="multilevel"/>
     <w:tmpl w:val="1270AABE"/>
@@ -1027,7 +2838,7 @@
       </w:rPr>
     </w:lvl>
   </w:abstractNum>
-  <w:abstractNum w:abstractNumId="2">
+  <w:abstractNum w:abstractNumId="5" w15:restartNumberingAfterBreak="0">
     <w:nsid w:val="242A1FE6"/>
     <w:multiLevelType w:val="hybridMultilevel"/>
     <w:tmpl w:val="FE3CEC5E"/>
@@ -1140,7 +2951,7 @@
       </w:rPr>
     </w:lvl>
   </w:abstractNum>
-  <w:abstractNum w:abstractNumId="3">
+  <w:abstractNum w:abstractNumId="6" w15:restartNumberingAfterBreak="0">
     <w:nsid w:val="2C625EF7"/>
     <w:multiLevelType w:val="hybridMultilevel"/>
     <w:tmpl w:val="3CDC40DA"/>
@@ -1253,7 +3064,206 @@
       </w:rPr>
     </w:lvl>
   </w:abstractNum>
-  <w:abstractNum w:abstractNumId="4">
+  <w:abstractNum w:abstractNumId="7" w15:restartNumberingAfterBreak="0">
+    <w:nsid w:val="324C5CB7"/>
+    <w:multiLevelType w:val="hybridMultilevel"/>
+    <w:tmpl w:val="56AEACC6"/>
+    <w:lvl w:ilvl="0" w:tplc="0C0C0001">
+      <w:start w:val="1"/>
+      <w:numFmt w:val="bullet"/>
+      <w:lvlText w:val=""/>
+      <w:lvlJc w:val="left"/>
+      <w:pPr>
+        <w:ind w:left="720" w:hanging="360"/>
+      </w:pPr>
+      <w:rPr>
+        <w:rFonts w:ascii="Symbol" w:hAnsi="Symbol" w:hint="default"/>
+      </w:rPr>
+    </w:lvl>
+    <w:lvl w:ilvl="1" w:tplc="0C0C0003" w:tentative="1">
+      <w:start w:val="1"/>
+      <w:numFmt w:val="bullet"/>
+      <w:lvlText w:val="o"/>
+      <w:lvlJc w:val="left"/>
+      <w:pPr>
+        <w:ind w:left="1440" w:hanging="360"/>
+      </w:pPr>
+      <w:rPr>
+        <w:rFonts w:ascii="Courier New" w:hAnsi="Courier New" w:cs="Courier New" w:hint="default"/>
+      </w:rPr>
+    </w:lvl>
+    <w:lvl w:ilvl="2" w:tplc="0C0C0005" w:tentative="1">
+      <w:start w:val="1"/>
+      <w:numFmt w:val="bullet"/>
+      <w:lvlText w:val=""/>
+      <w:lvlJc w:val="left"/>
+      <w:pPr>
+        <w:ind w:left="2160" w:hanging="360"/>
+      </w:pPr>
+      <w:rPr>
+        <w:rFonts w:ascii="Wingdings" w:hAnsi="Wingdings" w:hint="default"/>
+      </w:rPr>
+    </w:lvl>
+    <w:lvl w:ilvl="3" w:tplc="0C0C0001" w:tentative="1">
+      <w:start w:val="1"/>
+      <w:numFmt w:val="bullet"/>
+      <w:lvlText w:val=""/>
+      <w:lvlJc w:val="left"/>
+      <w:pPr>
+        <w:ind w:left="2880" w:hanging="360"/>
+      </w:pPr>
+      <w:rPr>
+        <w:rFonts w:ascii="Symbol" w:hAnsi="Symbol" w:hint="default"/>
+      </w:rPr>
+    </w:lvl>
+    <w:lvl w:ilvl="4" w:tplc="0C0C0003" w:tentative="1">
+      <w:start w:val="1"/>
+      <w:numFmt w:val="bullet"/>
+      <w:lvlText w:val="o"/>
+      <w:lvlJc w:val="left"/>
+      <w:pPr>
+        <w:ind w:left="3600" w:hanging="360"/>
+      </w:pPr>
+      <w:rPr>
+        <w:rFonts w:ascii="Courier New" w:hAnsi="Courier New" w:cs="Courier New" w:hint="default"/>
+      </w:rPr>
+    </w:lvl>
+    <w:lvl w:ilvl="5" w:tplc="0C0C0005" w:tentative="1">
+      <w:start w:val="1"/>
+      <w:numFmt w:val="bullet"/>
+      <w:lvlText w:val=""/>
+      <w:lvlJc w:val="left"/>
+      <w:pPr>
+        <w:ind w:left="4320" w:hanging="360"/>
+      </w:pPr>
+      <w:rPr>
+        <w:rFonts w:ascii="Wingdings" w:hAnsi="Wingdings" w:hint="default"/>
+      </w:rPr>
+    </w:lvl>
+    <w:lvl w:ilvl="6" w:tplc="0C0C0001" w:tentative="1">
+      <w:start w:val="1"/>
+      <w:numFmt w:val="bullet"/>
+      <w:lvlText w:val=""/>
+      <w:lvlJc w:val="left"/>
+      <w:pPr>
+        <w:ind w:left="5040" w:hanging="360"/>
+      </w:pPr>
+      <w:rPr>
+        <w:rFonts w:ascii="Symbol" w:hAnsi="Symbol" w:hint="default"/>
+      </w:rPr>
+    </w:lvl>
+    <w:lvl w:ilvl="7" w:tplc="0C0C0003" w:tentative="1">
+      <w:start w:val="1"/>
+      <w:numFmt w:val="bullet"/>
+      <w:lvlText w:val="o"/>
+      <w:lvlJc w:val="left"/>
+      <w:pPr>
+        <w:ind w:left="5760" w:hanging="360"/>
+      </w:pPr>
+      <w:rPr>
+        <w:rFonts w:ascii="Courier New" w:hAnsi="Courier New" w:cs="Courier New" w:hint="default"/>
+      </w:rPr>
+    </w:lvl>
+    <w:lvl w:ilvl="8" w:tplc="0C0C0005" w:tentative="1">
+      <w:start w:val="1"/>
+      <w:numFmt w:val="bullet"/>
+      <w:lvlText w:val=""/>
+      <w:lvlJc w:val="left"/>
+      <w:pPr>
+        <w:ind w:left="6480" w:hanging="360"/>
+      </w:pPr>
+      <w:rPr>
+        <w:rFonts w:ascii="Wingdings" w:hAnsi="Wingdings" w:hint="default"/>
+      </w:rPr>
+    </w:lvl>
+  </w:abstractNum>
+  <w:abstractNum w:abstractNumId="8" w15:restartNumberingAfterBreak="0">
+    <w:nsid w:val="59E153D6"/>
+    <w:multiLevelType w:val="hybridMultilevel"/>
+    <w:tmpl w:val="F274CD74"/>
+    <w:lvl w:ilvl="0" w:tplc="0C0C000F">
+      <w:start w:val="1"/>
+      <w:numFmt w:val="decimal"/>
+      <w:lvlText w:val="%1."/>
+      <w:lvlJc w:val="left"/>
+      <w:pPr>
+        <w:ind w:left="720" w:hanging="360"/>
+      </w:pPr>
+    </w:lvl>
+    <w:lvl w:ilvl="1" w:tplc="0C0C0019">
+      <w:start w:val="1"/>
+      <w:numFmt w:val="lowerLetter"/>
+      <w:lvlText w:val="%2."/>
+      <w:lvlJc w:val="left"/>
+      <w:pPr>
+        <w:ind w:left="1440" w:hanging="360"/>
+      </w:pPr>
+    </w:lvl>
+    <w:lvl w:ilvl="2" w:tplc="0C0C001B" w:tentative="1">
+      <w:start w:val="1"/>
+      <w:numFmt w:val="lowerRoman"/>
+      <w:lvlText w:val="%3."/>
+      <w:lvlJc w:val="right"/>
+      <w:pPr>
+        <w:ind w:left="2160" w:hanging="180"/>
+      </w:pPr>
+    </w:lvl>
+    <w:lvl w:ilvl="3" w:tplc="0C0C000F" w:tentative="1">
+      <w:start w:val="1"/>
+      <w:numFmt w:val="decimal"/>
+      <w:lvlText w:val="%4."/>
+      <w:lvlJc w:val="left"/>
+      <w:pPr>
+        <w:ind w:left="2880" w:hanging="360"/>
+      </w:pPr>
+    </w:lvl>
+    <w:lvl w:ilvl="4" w:tplc="0C0C0019" w:tentative="1">
+      <w:start w:val="1"/>
+      <w:numFmt w:val="lowerLetter"/>
+      <w:lvlText w:val="%5."/>
+      <w:lvlJc w:val="left"/>
+      <w:pPr>
+        <w:ind w:left="3600" w:hanging="360"/>
+      </w:pPr>
+    </w:lvl>
+    <w:lvl w:ilvl="5" w:tplc="0C0C001B" w:tentative="1">
+      <w:start w:val="1"/>
+      <w:numFmt w:val="lowerRoman"/>
+      <w:lvlText w:val="%6."/>
+      <w:lvlJc w:val="right"/>
+      <w:pPr>
+        <w:ind w:left="4320" w:hanging="180"/>
+      </w:pPr>
+    </w:lvl>
+    <w:lvl w:ilvl="6" w:tplc="0C0C000F" w:tentative="1">
+      <w:start w:val="1"/>
+      <w:numFmt w:val="decimal"/>
+      <w:lvlText w:val="%7."/>
+      <w:lvlJc w:val="left"/>
+      <w:pPr>
+        <w:ind w:left="5040" w:hanging="360"/>
+      </w:pPr>
+    </w:lvl>
+    <w:lvl w:ilvl="7" w:tplc="0C0C0019" w:tentative="1">
+      <w:start w:val="1"/>
+      <w:numFmt w:val="lowerLetter"/>
+      <w:lvlText w:val="%8."/>
+      <w:lvlJc w:val="left"/>
+      <w:pPr>
+        <w:ind w:left="5760" w:hanging="360"/>
+      </w:pPr>
+    </w:lvl>
+    <w:lvl w:ilvl="8" w:tplc="0C0C001B" w:tentative="1">
+      <w:start w:val="1"/>
+      <w:numFmt w:val="lowerRoman"/>
+      <w:lvlText w:val="%9."/>
+      <w:lvlJc w:val="right"/>
+      <w:pPr>
+        <w:ind w:left="6480" w:hanging="180"/>
+      </w:pPr>
+    </w:lvl>
+  </w:abstractNum>
+  <w:abstractNum w:abstractNumId="9" w15:restartNumberingAfterBreak="0">
     <w:nsid w:val="5A4C6EDB"/>
     <w:multiLevelType w:val="multilevel"/>
     <w:tmpl w:val="509E54EA"/>
@@ -1269,7 +3279,6 @@
     <w:lvl w:ilvl="1">
       <w:start w:val="1"/>
       <w:numFmt w:val="decimal"/>
-      <w:pStyle w:val="Titre2"/>
       <w:lvlText w:val="%1.%2."/>
       <w:lvlJc w:val="left"/>
       <w:pPr>
@@ -1340,7 +3349,7 @@
       </w:pPr>
     </w:lvl>
   </w:abstractNum>
-  <w:abstractNum w:abstractNumId="5">
+  <w:abstractNum w:abstractNumId="10" w15:restartNumberingAfterBreak="0">
     <w:nsid w:val="62117409"/>
     <w:multiLevelType w:val="multilevel"/>
     <w:tmpl w:val="F1CE2124"/>
@@ -1453,7 +3462,7 @@
       </w:pPr>
     </w:lvl>
   </w:abstractNum>
-  <w:abstractNum w:abstractNumId="6">
+  <w:abstractNum w:abstractNumId="11" w15:restartNumberingAfterBreak="0">
     <w:nsid w:val="6B056510"/>
     <w:multiLevelType w:val="hybridMultilevel"/>
     <w:tmpl w:val="A0FA3790"/>
@@ -1542,7 +3551,7 @@
       </w:pPr>
     </w:lvl>
   </w:abstractNum>
-  <w:abstractNum w:abstractNumId="7">
+  <w:abstractNum w:abstractNumId="12" w15:restartNumberingAfterBreak="0">
     <w:nsid w:val="6BAE474D"/>
     <w:multiLevelType w:val="hybridMultilevel"/>
     <w:tmpl w:val="0EA2BA92"/>
@@ -1656,10 +3665,10 @@
     </w:lvl>
   </w:abstractNum>
   <w:num w:numId="1">
-    <w:abstractNumId w:val="1"/>
+    <w:abstractNumId w:val="4"/>
   </w:num>
   <w:num w:numId="2">
-    <w:abstractNumId w:val="5"/>
+    <w:abstractNumId w:val="10"/>
     <w:lvlOverride w:ilvl="0">
       <w:lvl w:ilvl="0">
         <w:start w:val="1"/>
@@ -1857,7 +3866,7 @@
     </w:lvlOverride>
   </w:num>
   <w:num w:numId="3">
-    <w:abstractNumId w:val="5"/>
+    <w:abstractNumId w:val="10"/>
     <w:lvlOverride w:ilvl="0">
       <w:lvl w:ilvl="0">
         <w:start w:val="1"/>
@@ -2012,28 +4021,43 @@
     </w:lvlOverride>
   </w:num>
   <w:num w:numId="4">
+    <w:abstractNumId w:val="6"/>
+  </w:num>
+  <w:num w:numId="5">
+    <w:abstractNumId w:val="11"/>
+  </w:num>
+  <w:num w:numId="6">
+    <w:abstractNumId w:val="12"/>
+  </w:num>
+  <w:num w:numId="7">
+    <w:abstractNumId w:val="5"/>
+  </w:num>
+  <w:num w:numId="8">
+    <w:abstractNumId w:val="2"/>
+  </w:num>
+  <w:num w:numId="9">
+    <w:abstractNumId w:val="9"/>
+  </w:num>
+  <w:num w:numId="10">
+    <w:abstractNumId w:val="7"/>
+  </w:num>
+  <w:num w:numId="11">
+    <w:abstractNumId w:val="1"/>
+  </w:num>
+  <w:num w:numId="12">
+    <w:abstractNumId w:val="0"/>
+  </w:num>
+  <w:num w:numId="13">
     <w:abstractNumId w:val="3"/>
   </w:num>
-  <w:num w:numId="5">
-    <w:abstractNumId w:val="6"/>
-  </w:num>
-  <w:num w:numId="6">
-    <w:abstractNumId w:val="7"/>
-  </w:num>
-  <w:num w:numId="7">
-    <w:abstractNumId w:val="2"/>
-  </w:num>
-  <w:num w:numId="8">
-    <w:abstractNumId w:val="0"/>
-  </w:num>
-  <w:num w:numId="9">
-    <w:abstractNumId w:val="4"/>
+  <w:num w:numId="14">
+    <w:abstractNumId w:val="8"/>
   </w:num>
 </w:numbering>
 </file>
 
 <file path=word/styles.xml><?xml version="1.0" encoding="utf-8"?>
-<w:styles xmlns:mc="http://schemas.openxmlformats.org/markup-compatibility/2006" xmlns:r="http://schemas.openxmlformats.org/officeDocument/2006/relationships" xmlns:w="http://schemas.openxmlformats.org/wordprocessingml/2006/main" xmlns:w14="http://schemas.microsoft.com/office/word/2010/wordml" mc:Ignorable="w14">
+<w:styles xmlns:mc="http://schemas.openxmlformats.org/markup-compatibility/2006" xmlns:r="http://schemas.openxmlformats.org/officeDocument/2006/relationships" xmlns:w="http://schemas.openxmlformats.org/wordprocessingml/2006/main" xmlns:w14="http://schemas.microsoft.com/office/word/2010/wordml" xmlns:w15="http://schemas.microsoft.com/office/word/2012/wordml" xmlns:w16se="http://schemas.microsoft.com/office/word/2015/wordml/symex" mc:Ignorable="w14 w15 w16se">
   <w:docDefaults>
     <w:rPrDefault>
       <w:rPr>
@@ -2049,144 +4073,378 @@
       </w:pPr>
     </w:pPrDefault>
   </w:docDefaults>
-  <w:latentStyles w:defLockedState="0" w:defUIPriority="99" w:defSemiHidden="1" w:defUnhideWhenUsed="1" w:defQFormat="0" w:count="267">
-    <w:lsdException w:name="Normal" w:semiHidden="0" w:uiPriority="0" w:unhideWhenUsed="0" w:qFormat="1"/>
-    <w:lsdException w:name="heading 1" w:semiHidden="0" w:uiPriority="0" w:unhideWhenUsed="0" w:qFormat="1"/>
-    <w:lsdException w:name="heading 2" w:uiPriority="0" w:qFormat="1"/>
-    <w:lsdException w:name="heading 3" w:uiPriority="0" w:qFormat="1"/>
-    <w:lsdException w:name="heading 4" w:uiPriority="9" w:qFormat="1"/>
-    <w:lsdException w:name="heading 5" w:uiPriority="9" w:qFormat="1"/>
-    <w:lsdException w:name="heading 6" w:uiPriority="0" w:qFormat="1"/>
-    <w:lsdException w:name="heading 7" w:uiPriority="0" w:qFormat="1"/>
-    <w:lsdException w:name="heading 8" w:uiPriority="0" w:qFormat="1"/>
-    <w:lsdException w:name="heading 9" w:uiPriority="0" w:qFormat="1"/>
-    <w:lsdException w:name="toc 1" w:uiPriority="39"/>
-    <w:lsdException w:name="toc 2" w:uiPriority="39"/>
-    <w:lsdException w:name="toc 3" w:uiPriority="39"/>
-    <w:lsdException w:name="toc 4" w:uiPriority="39"/>
-    <w:lsdException w:name="toc 5" w:uiPriority="39"/>
-    <w:lsdException w:name="toc 6" w:uiPriority="39"/>
-    <w:lsdException w:name="toc 7" w:uiPriority="39"/>
-    <w:lsdException w:name="toc 8" w:uiPriority="39"/>
-    <w:lsdException w:name="toc 9" w:uiPriority="39"/>
-    <w:lsdException w:name="caption" w:uiPriority="35" w:qFormat="1"/>
-    <w:lsdException w:name="Title" w:semiHidden="0" w:uiPriority="0" w:unhideWhenUsed="0" w:qFormat="1"/>
-    <w:lsdException w:name="Default Paragraph Font" w:uiPriority="1"/>
-    <w:lsdException w:name="Subtitle" w:semiHidden="0" w:uiPriority="11" w:unhideWhenUsed="0" w:qFormat="1"/>
-    <w:lsdException w:name="Strong" w:semiHidden="0" w:uiPriority="22" w:unhideWhenUsed="0" w:qFormat="1"/>
-    <w:lsdException w:name="Emphasis" w:semiHidden="0" w:uiPriority="20" w:unhideWhenUsed="0" w:qFormat="1"/>
-    <w:lsdException w:name="Table Grid" w:semiHidden="0" w:uiPriority="39" w:unhideWhenUsed="0"/>
-    <w:lsdException w:name="Placeholder Text" w:unhideWhenUsed="0"/>
-    <w:lsdException w:name="No Spacing" w:semiHidden="0" w:uiPriority="1" w:unhideWhenUsed="0" w:qFormat="1"/>
-    <w:lsdException w:name="Light Shading" w:semiHidden="0" w:uiPriority="60" w:unhideWhenUsed="0"/>
-    <w:lsdException w:name="Light List" w:semiHidden="0" w:uiPriority="61" w:unhideWhenUsed="0"/>
-    <w:lsdException w:name="Light Grid" w:semiHidden="0" w:uiPriority="62" w:unhideWhenUsed="0"/>
-    <w:lsdException w:name="Medium Shading 1" w:semiHidden="0" w:uiPriority="63" w:unhideWhenUsed="0"/>
-    <w:lsdException w:name="Medium Shading 2" w:semiHidden="0" w:uiPriority="64" w:unhideWhenUsed="0"/>
-    <w:lsdException w:name="Medium List 1" w:semiHidden="0" w:uiPriority="65" w:unhideWhenUsed="0"/>
-    <w:lsdException w:name="Medium List 2" w:semiHidden="0" w:uiPriority="66" w:unhideWhenUsed="0"/>
-    <w:lsdException w:name="Medium Grid 1" w:semiHidden="0" w:uiPriority="67" w:unhideWhenUsed="0"/>
-    <w:lsdException w:name="Medium Grid 2" w:semiHidden="0" w:uiPriority="68" w:unhideWhenUsed="0"/>
-    <w:lsdException w:name="Medium Grid 3" w:semiHidden="0" w:uiPriority="69" w:unhideWhenUsed="0"/>
-    <w:lsdException w:name="Dark List" w:semiHidden="0" w:uiPriority="70" w:unhideWhenUsed="0"/>
-    <w:lsdException w:name="Colorful Shading" w:semiHidden="0" w:uiPriority="71" w:unhideWhenUsed="0"/>
-    <w:lsdException w:name="Colorful List" w:semiHidden="0" w:uiPriority="72" w:unhideWhenUsed="0"/>
-    <w:lsdException w:name="Colorful Grid" w:semiHidden="0" w:uiPriority="73" w:unhideWhenUsed="0"/>
-    <w:lsdException w:name="Light Shading Accent 1" w:semiHidden="0" w:uiPriority="60" w:unhideWhenUsed="0"/>
-    <w:lsdException w:name="Light List Accent 1" w:semiHidden="0" w:uiPriority="61" w:unhideWhenUsed="0"/>
-    <w:lsdException w:name="Light Grid Accent 1" w:semiHidden="0" w:uiPriority="62" w:unhideWhenUsed="0"/>
-    <w:lsdException w:name="Medium Shading 1 Accent 1" w:semiHidden="0" w:uiPriority="63" w:unhideWhenUsed="0"/>
-    <w:lsdException w:name="Medium Shading 2 Accent 1" w:semiHidden="0" w:uiPriority="64" w:unhideWhenUsed="0"/>
-    <w:lsdException w:name="Medium List 1 Accent 1" w:semiHidden="0" w:uiPriority="65" w:unhideWhenUsed="0"/>
-    <w:lsdException w:name="Revision" w:unhideWhenUsed="0"/>
-    <w:lsdException w:name="List Paragraph" w:semiHidden="0" w:uiPriority="34" w:unhideWhenUsed="0" w:qFormat="1"/>
-    <w:lsdException w:name="Quote" w:semiHidden="0" w:uiPriority="29" w:unhideWhenUsed="0" w:qFormat="1"/>
-    <w:lsdException w:name="Intense Quote" w:semiHidden="0" w:uiPriority="30" w:unhideWhenUsed="0" w:qFormat="1"/>
-    <w:lsdException w:name="Medium List 2 Accent 1" w:semiHidden="0" w:uiPriority="66" w:unhideWhenUsed="0"/>
-    <w:lsdException w:name="Medium Grid 1 Accent 1" w:semiHidden="0" w:uiPriority="67" w:unhideWhenUsed="0"/>
-    <w:lsdException w:name="Medium Grid 2 Accent 1" w:semiHidden="0" w:uiPriority="68" w:unhideWhenUsed="0"/>
-    <w:lsdException w:name="Medium Grid 3 Accent 1" w:semiHidden="0" w:uiPriority="69" w:unhideWhenUsed="0"/>
-    <w:lsdException w:name="Dark List Accent 1" w:semiHidden="0" w:uiPriority="70" w:unhideWhenUsed="0"/>
-    <w:lsdException w:name="Colorful Shading Accent 1" w:semiHidden="0" w:uiPriority="71" w:unhideWhenUsed="0"/>
-    <w:lsdException w:name="Colorful List Accent 1" w:semiHidden="0" w:uiPriority="72" w:unhideWhenUsed="0"/>
-    <w:lsdException w:name="Colorful Grid Accent 1" w:semiHidden="0" w:uiPriority="73" w:unhideWhenUsed="0"/>
-    <w:lsdException w:name="Light Shading Accent 2" w:semiHidden="0" w:uiPriority="60" w:unhideWhenUsed="0"/>
-    <w:lsdException w:name="Light List Accent 2" w:semiHidden="0" w:uiPriority="61" w:unhideWhenUsed="0"/>
-    <w:lsdException w:name="Light Grid Accent 2" w:semiHidden="0" w:uiPriority="62" w:unhideWhenUsed="0"/>
-    <w:lsdException w:name="Medium Shading 1 Accent 2" w:semiHidden="0" w:uiPriority="63" w:unhideWhenUsed="0"/>
-    <w:lsdException w:name="Medium Shading 2 Accent 2" w:semiHidden="0" w:uiPriority="64" w:unhideWhenUsed="0"/>
-    <w:lsdException w:name="Medium List 1 Accent 2" w:semiHidden="0" w:uiPriority="65" w:unhideWhenUsed="0"/>
-    <w:lsdException w:name="Medium List 2 Accent 2" w:semiHidden="0" w:uiPriority="66" w:unhideWhenUsed="0"/>
-    <w:lsdException w:name="Medium Grid 1 Accent 2" w:semiHidden="0" w:uiPriority="67" w:unhideWhenUsed="0"/>
-    <w:lsdException w:name="Medium Grid 2 Accent 2" w:semiHidden="0" w:uiPriority="68" w:unhideWhenUsed="0"/>
-    <w:lsdException w:name="Medium Grid 3 Accent 2" w:semiHidden="0" w:uiPriority="69" w:unhideWhenUsed="0"/>
-    <w:lsdException w:name="Dark List Accent 2" w:semiHidden="0" w:uiPriority="70" w:unhideWhenUsed="0"/>
-    <w:lsdException w:name="Colorful Shading Accent 2" w:semiHidden="0" w:uiPriority="71" w:unhideWhenUsed="0"/>
-    <w:lsdException w:name="Colorful List Accent 2" w:semiHidden="0" w:uiPriority="72" w:unhideWhenUsed="0"/>
-    <w:lsdException w:name="Colorful Grid Accent 2" w:semiHidden="0" w:uiPriority="73" w:unhideWhenUsed="0"/>
-    <w:lsdException w:name="Light Shading Accent 3" w:semiHidden="0" w:uiPriority="60" w:unhideWhenUsed="0"/>
-    <w:lsdException w:name="Light List Accent 3" w:semiHidden="0" w:uiPriority="61" w:unhideWhenUsed="0"/>
-    <w:lsdException w:name="Light Grid Accent 3" w:semiHidden="0" w:uiPriority="62" w:unhideWhenUsed="0"/>
-    <w:lsdException w:name="Medium Shading 1 Accent 3" w:semiHidden="0" w:uiPriority="63" w:unhideWhenUsed="0"/>
-    <w:lsdException w:name="Medium Shading 2 Accent 3" w:semiHidden="0" w:uiPriority="64" w:unhideWhenUsed="0"/>
-    <w:lsdException w:name="Medium List 1 Accent 3" w:semiHidden="0" w:uiPriority="65" w:unhideWhenUsed="0"/>
-    <w:lsdException w:name="Medium List 2 Accent 3" w:semiHidden="0" w:uiPriority="66" w:unhideWhenUsed="0"/>
-    <w:lsdException w:name="Medium Grid 1 Accent 3" w:semiHidden="0" w:uiPriority="67" w:unhideWhenUsed="0"/>
-    <w:lsdException w:name="Medium Grid 2 Accent 3" w:semiHidden="0" w:uiPriority="68" w:unhideWhenUsed="0"/>
-    <w:lsdException w:name="Medium Grid 3 Accent 3" w:semiHidden="0" w:uiPriority="69" w:unhideWhenUsed="0"/>
-    <w:lsdException w:name="Dark List Accent 3" w:semiHidden="0" w:uiPriority="70" w:unhideWhenUsed="0"/>
-    <w:lsdException w:name="Colorful Shading Accent 3" w:semiHidden="0" w:uiPriority="71" w:unhideWhenUsed="0"/>
-    <w:lsdException w:name="Colorful List Accent 3" w:semiHidden="0" w:uiPriority="72" w:unhideWhenUsed="0"/>
-    <w:lsdException w:name="Colorful Grid Accent 3" w:semiHidden="0" w:uiPriority="73" w:unhideWhenUsed="0"/>
-    <w:lsdException w:name="Light Shading Accent 4" w:semiHidden="0" w:uiPriority="60" w:unhideWhenUsed="0"/>
-    <w:lsdException w:name="Light List Accent 4" w:semiHidden="0" w:uiPriority="61" w:unhideWhenUsed="0"/>
-    <w:lsdException w:name="Light Grid Accent 4" w:semiHidden="0" w:uiPriority="62" w:unhideWhenUsed="0"/>
-    <w:lsdException w:name="Medium Shading 1 Accent 4" w:semiHidden="0" w:uiPriority="63" w:unhideWhenUsed="0"/>
-    <w:lsdException w:name="Medium Shading 2 Accent 4" w:semiHidden="0" w:uiPriority="64" w:unhideWhenUsed="0"/>
-    <w:lsdException w:name="Medium List 1 Accent 4" w:semiHidden="0" w:uiPriority="65" w:unhideWhenUsed="0"/>
-    <w:lsdException w:name="Medium List 2 Accent 4" w:semiHidden="0" w:uiPriority="66" w:unhideWhenUsed="0"/>
-    <w:lsdException w:name="Medium Grid 1 Accent 4" w:semiHidden="0" w:uiPriority="67" w:unhideWhenUsed="0"/>
-    <w:lsdException w:name="Medium Grid 2 Accent 4" w:semiHidden="0" w:uiPriority="68" w:unhideWhenUsed="0"/>
-    <w:lsdException w:name="Medium Grid 3 Accent 4" w:semiHidden="0" w:uiPriority="69" w:unhideWhenUsed="0"/>
-    <w:lsdException w:name="Dark List Accent 4" w:semiHidden="0" w:uiPriority="70" w:unhideWhenUsed="0"/>
-    <w:lsdException w:name="Colorful Shading Accent 4" w:semiHidden="0" w:uiPriority="71" w:unhideWhenUsed="0"/>
-    <w:lsdException w:name="Colorful List Accent 4" w:semiHidden="0" w:uiPriority="72" w:unhideWhenUsed="0"/>
-    <w:lsdException w:name="Colorful Grid Accent 4" w:semiHidden="0" w:uiPriority="73" w:unhideWhenUsed="0"/>
-    <w:lsdException w:name="Light Shading Accent 5" w:semiHidden="0" w:uiPriority="60" w:unhideWhenUsed="0"/>
-    <w:lsdException w:name="Light List Accent 5" w:semiHidden="0" w:uiPriority="61" w:unhideWhenUsed="0"/>
-    <w:lsdException w:name="Light Grid Accent 5" w:semiHidden="0" w:uiPriority="62" w:unhideWhenUsed="0"/>
-    <w:lsdException w:name="Medium Shading 1 Accent 5" w:semiHidden="0" w:uiPriority="63" w:unhideWhenUsed="0"/>
-    <w:lsdException w:name="Medium Shading 2 Accent 5" w:semiHidden="0" w:uiPriority="64" w:unhideWhenUsed="0"/>
-    <w:lsdException w:name="Medium List 1 Accent 5" w:semiHidden="0" w:uiPriority="65" w:unhideWhenUsed="0"/>
-    <w:lsdException w:name="Medium List 2 Accent 5" w:semiHidden="0" w:uiPriority="66" w:unhideWhenUsed="0"/>
-    <w:lsdException w:name="Medium Grid 1 Accent 5" w:semiHidden="0" w:uiPriority="67" w:unhideWhenUsed="0"/>
-    <w:lsdException w:name="Medium Grid 2 Accent 5" w:semiHidden="0" w:uiPriority="68" w:unhideWhenUsed="0"/>
-    <w:lsdException w:name="Medium Grid 3 Accent 5" w:semiHidden="0" w:uiPriority="69" w:unhideWhenUsed="0"/>
-    <w:lsdException w:name="Dark List Accent 5" w:semiHidden="0" w:uiPriority="70" w:unhideWhenUsed="0"/>
-    <w:lsdException w:name="Colorful Shading Accent 5" w:semiHidden="0" w:uiPriority="71" w:unhideWhenUsed="0"/>
-    <w:lsdException w:name="Colorful List Accent 5" w:semiHidden="0" w:uiPriority="72" w:unhideWhenUsed="0"/>
-    <w:lsdException w:name="Colorful Grid Accent 5" w:semiHidden="0" w:uiPriority="73" w:unhideWhenUsed="0"/>
-    <w:lsdException w:name="Light Shading Accent 6" w:semiHidden="0" w:uiPriority="60" w:unhideWhenUsed="0"/>
-    <w:lsdException w:name="Light List Accent 6" w:semiHidden="0" w:uiPriority="61" w:unhideWhenUsed="0"/>
-    <w:lsdException w:name="Light Grid Accent 6" w:semiHidden="0" w:uiPriority="62" w:unhideWhenUsed="0"/>
-    <w:lsdException w:name="Medium Shading 1 Accent 6" w:semiHidden="0" w:uiPriority="63" w:unhideWhenUsed="0"/>
-    <w:lsdException w:name="Medium Shading 2 Accent 6" w:semiHidden="0" w:uiPriority="64" w:unhideWhenUsed="0"/>
-    <w:lsdException w:name="Medium List 1 Accent 6" w:semiHidden="0" w:uiPriority="65" w:unhideWhenUsed="0"/>
-    <w:lsdException w:name="Medium List 2 Accent 6" w:semiHidden="0" w:uiPriority="66" w:unhideWhenUsed="0"/>
-    <w:lsdException w:name="Medium Grid 1 Accent 6" w:semiHidden="0" w:uiPriority="67" w:unhideWhenUsed="0"/>
-    <w:lsdException w:name="Medium Grid 2 Accent 6" w:semiHidden="0" w:uiPriority="68" w:unhideWhenUsed="0"/>
-    <w:lsdException w:name="Medium Grid 3 Accent 6" w:semiHidden="0" w:uiPriority="69" w:unhideWhenUsed="0"/>
-    <w:lsdException w:name="Dark List Accent 6" w:semiHidden="0" w:uiPriority="70" w:unhideWhenUsed="0"/>
-    <w:lsdException w:name="Colorful Shading Accent 6" w:semiHidden="0" w:uiPriority="71" w:unhideWhenUsed="0"/>
-    <w:lsdException w:name="Colorful List Accent 6" w:semiHidden="0" w:uiPriority="72" w:unhideWhenUsed="0"/>
-    <w:lsdException w:name="Colorful Grid Accent 6" w:semiHidden="0" w:uiPriority="73" w:unhideWhenUsed="0"/>
-    <w:lsdException w:name="Subtle Emphasis" w:semiHidden="0" w:uiPriority="19" w:unhideWhenUsed="0" w:qFormat="1"/>
-    <w:lsdException w:name="Intense Emphasis" w:semiHidden="0" w:uiPriority="21" w:unhideWhenUsed="0" w:qFormat="1"/>
-    <w:lsdException w:name="Subtle Reference" w:semiHidden="0" w:uiPriority="31" w:unhideWhenUsed="0" w:qFormat="1"/>
-    <w:lsdException w:name="Intense Reference" w:semiHidden="0" w:uiPriority="32" w:unhideWhenUsed="0" w:qFormat="1"/>
-    <w:lsdException w:name="Book Title" w:semiHidden="0" w:uiPriority="33" w:unhideWhenUsed="0" w:qFormat="1"/>
-    <w:lsdException w:name="Bibliography" w:uiPriority="37"/>
-    <w:lsdException w:name="TOC Heading" w:uiPriority="39" w:qFormat="1"/>
+  <w:latentStyles w:defLockedState="0" w:defUIPriority="99" w:defSemiHidden="0" w:defUnhideWhenUsed="0" w:defQFormat="0" w:count="371">
+    <w:lsdException w:name="Normal" w:uiPriority="0" w:qFormat="1"/>
+    <w:lsdException w:name="heading 1" w:uiPriority="0" w:qFormat="1"/>
+    <w:lsdException w:name="heading 2" w:semiHidden="1" w:uiPriority="0" w:unhideWhenUsed="1" w:qFormat="1"/>
+    <w:lsdException w:name="heading 3" w:semiHidden="1" w:uiPriority="0" w:unhideWhenUsed="1" w:qFormat="1"/>
+    <w:lsdException w:name="heading 4" w:semiHidden="1" w:uiPriority="9" w:unhideWhenUsed="1" w:qFormat="1"/>
+    <w:lsdException w:name="heading 5" w:semiHidden="1" w:uiPriority="9" w:unhideWhenUsed="1" w:qFormat="1"/>
+    <w:lsdException w:name="heading 6" w:semiHidden="1" w:uiPriority="0" w:unhideWhenUsed="1" w:qFormat="1"/>
+    <w:lsdException w:name="heading 7" w:semiHidden="1" w:uiPriority="0" w:unhideWhenUsed="1" w:qFormat="1"/>
+    <w:lsdException w:name="heading 8" w:semiHidden="1" w:uiPriority="0" w:unhideWhenUsed="1" w:qFormat="1"/>
+    <w:lsdException w:name="heading 9" w:semiHidden="1" w:uiPriority="0" w:unhideWhenUsed="1" w:qFormat="1"/>
+    <w:lsdException w:name="index 1" w:semiHidden="1" w:unhideWhenUsed="1"/>
+    <w:lsdException w:name="index 2" w:semiHidden="1" w:unhideWhenUsed="1"/>
+    <w:lsdException w:name="index 3" w:semiHidden="1" w:unhideWhenUsed="1"/>
+    <w:lsdException w:name="index 4" w:semiHidden="1" w:unhideWhenUsed="1"/>
+    <w:lsdException w:name="index 5" w:semiHidden="1" w:unhideWhenUsed="1"/>
+    <w:lsdException w:name="index 6" w:semiHidden="1" w:unhideWhenUsed="1"/>
+    <w:lsdException w:name="index 7" w:semiHidden="1" w:unhideWhenUsed="1"/>
+    <w:lsdException w:name="index 8" w:semiHidden="1" w:unhideWhenUsed="1"/>
+    <w:lsdException w:name="index 9" w:semiHidden="1" w:unhideWhenUsed="1"/>
+    <w:lsdException w:name="toc 1" w:semiHidden="1" w:uiPriority="39" w:unhideWhenUsed="1"/>
+    <w:lsdException w:name="toc 2" w:semiHidden="1" w:uiPriority="39" w:unhideWhenUsed="1"/>
+    <w:lsdException w:name="toc 3" w:semiHidden="1" w:uiPriority="39" w:unhideWhenUsed="1"/>
+    <w:lsdException w:name="toc 4" w:semiHidden="1" w:uiPriority="39" w:unhideWhenUsed="1"/>
+    <w:lsdException w:name="toc 5" w:semiHidden="1" w:uiPriority="39" w:unhideWhenUsed="1"/>
+    <w:lsdException w:name="toc 6" w:semiHidden="1" w:uiPriority="39" w:unhideWhenUsed="1"/>
+    <w:lsdException w:name="toc 7" w:semiHidden="1" w:uiPriority="39" w:unhideWhenUsed="1"/>
+    <w:lsdException w:name="toc 8" w:semiHidden="1" w:uiPriority="39" w:unhideWhenUsed="1"/>
+    <w:lsdException w:name="toc 9" w:semiHidden="1" w:uiPriority="39" w:unhideWhenUsed="1"/>
+    <w:lsdException w:name="Normal Indent" w:semiHidden="1" w:unhideWhenUsed="1"/>
+    <w:lsdException w:name="footnote text" w:semiHidden="1" w:unhideWhenUsed="1"/>
+    <w:lsdException w:name="annotation text" w:semiHidden="1" w:unhideWhenUsed="1"/>
+    <w:lsdException w:name="header" w:semiHidden="1" w:unhideWhenUsed="1"/>
+    <w:lsdException w:name="footer" w:semiHidden="1" w:unhideWhenUsed="1"/>
+    <w:lsdException w:name="index heading" w:semiHidden="1" w:unhideWhenUsed="1"/>
+    <w:lsdException w:name="caption" w:semiHidden="1" w:uiPriority="35" w:unhideWhenUsed="1" w:qFormat="1"/>
+    <w:lsdException w:name="table of figures" w:semiHidden="1" w:unhideWhenUsed="1"/>
+    <w:lsdException w:name="envelope address" w:semiHidden="1" w:unhideWhenUsed="1"/>
+    <w:lsdException w:name="envelope return" w:semiHidden="1" w:unhideWhenUsed="1"/>
+    <w:lsdException w:name="footnote reference" w:semiHidden="1" w:unhideWhenUsed="1"/>
+    <w:lsdException w:name="annotation reference" w:semiHidden="1" w:unhideWhenUsed="1"/>
+    <w:lsdException w:name="line number" w:semiHidden="1" w:unhideWhenUsed="1"/>
+    <w:lsdException w:name="page number" w:semiHidden="1" w:unhideWhenUsed="1"/>
+    <w:lsdException w:name="endnote reference" w:semiHidden="1" w:unhideWhenUsed="1"/>
+    <w:lsdException w:name="endnote text" w:semiHidden="1" w:unhideWhenUsed="1"/>
+    <w:lsdException w:name="table of authorities" w:semiHidden="1" w:unhideWhenUsed="1"/>
+    <w:lsdException w:name="macro" w:semiHidden="1" w:unhideWhenUsed="1"/>
+    <w:lsdException w:name="toa heading" w:semiHidden="1" w:unhideWhenUsed="1"/>
+    <w:lsdException w:name="List" w:semiHidden="1" w:unhideWhenUsed="1"/>
+    <w:lsdException w:name="List Bullet" w:semiHidden="1" w:unhideWhenUsed="1"/>
+    <w:lsdException w:name="List Number" w:semiHidden="1" w:unhideWhenUsed="1"/>
+    <w:lsdException w:name="List 2" w:semiHidden="1" w:unhideWhenUsed="1"/>
+    <w:lsdException w:name="List 3" w:semiHidden="1" w:unhideWhenUsed="1"/>
+    <w:lsdException w:name="List 4" w:semiHidden="1" w:unhideWhenUsed="1"/>
+    <w:lsdException w:name="List 5" w:semiHidden="1" w:unhideWhenUsed="1"/>
+    <w:lsdException w:name="List Bullet 2" w:semiHidden="1" w:unhideWhenUsed="1"/>
+    <w:lsdException w:name="List Bullet 3" w:semiHidden="1" w:unhideWhenUsed="1"/>
+    <w:lsdException w:name="List Bullet 4" w:semiHidden="1" w:unhideWhenUsed="1"/>
+    <w:lsdException w:name="List Bullet 5" w:semiHidden="1" w:unhideWhenUsed="1"/>
+    <w:lsdException w:name="List Number 2" w:semiHidden="1" w:unhideWhenUsed="1"/>
+    <w:lsdException w:name="List Number 3" w:semiHidden="1" w:unhideWhenUsed="1"/>
+    <w:lsdException w:name="List Number 4" w:semiHidden="1" w:unhideWhenUsed="1"/>
+    <w:lsdException w:name="List Number 5" w:semiHidden="1" w:unhideWhenUsed="1"/>
+    <w:lsdException w:name="Title" w:uiPriority="0" w:qFormat="1"/>
+    <w:lsdException w:name="Closing" w:semiHidden="1" w:unhideWhenUsed="1"/>
+    <w:lsdException w:name="Signature" w:semiHidden="1" w:unhideWhenUsed="1"/>
+    <w:lsdException w:name="Default Paragraph Font" w:semiHidden="1" w:uiPriority="1" w:unhideWhenUsed="1"/>
+    <w:lsdException w:name="Body Text" w:semiHidden="1" w:unhideWhenUsed="1"/>
+    <w:lsdException w:name="Body Text Indent" w:semiHidden="1" w:unhideWhenUsed="1"/>
+    <w:lsdException w:name="List Continue" w:semiHidden="1" w:unhideWhenUsed="1"/>
+    <w:lsdException w:name="List Continue 2" w:semiHidden="1" w:unhideWhenUsed="1"/>
+    <w:lsdException w:name="List Continue 3" w:semiHidden="1" w:unhideWhenUsed="1"/>
+    <w:lsdException w:name="List Continue 4" w:semiHidden="1" w:unhideWhenUsed="1"/>
+    <w:lsdException w:name="List Continue 5" w:semiHidden="1" w:unhideWhenUsed="1"/>
+    <w:lsdException w:name="Message Header" w:semiHidden="1" w:unhideWhenUsed="1"/>
+    <w:lsdException w:name="Subtitle" w:uiPriority="11" w:qFormat="1"/>
+    <w:lsdException w:name="Salutation" w:semiHidden="1" w:unhideWhenUsed="1"/>
+    <w:lsdException w:name="Date" w:semiHidden="1" w:unhideWhenUsed="1"/>
+    <w:lsdException w:name="Body Text First Indent" w:semiHidden="1" w:unhideWhenUsed="1"/>
+    <w:lsdException w:name="Body Text First Indent 2" w:semiHidden="1" w:unhideWhenUsed="1"/>
+    <w:lsdException w:name="Note Heading" w:semiHidden="1" w:unhideWhenUsed="1"/>
+    <w:lsdException w:name="Body Text 2" w:semiHidden="1" w:unhideWhenUsed="1"/>
+    <w:lsdException w:name="Body Text 3" w:semiHidden="1" w:unhideWhenUsed="1"/>
+    <w:lsdException w:name="Body Text Indent 2" w:semiHidden="1" w:unhideWhenUsed="1"/>
+    <w:lsdException w:name="Body Text Indent 3" w:semiHidden="1" w:unhideWhenUsed="1"/>
+    <w:lsdException w:name="Block Text" w:semiHidden="1" w:unhideWhenUsed="1"/>
+    <w:lsdException w:name="Hyperlink" w:semiHidden="1" w:unhideWhenUsed="1"/>
+    <w:lsdException w:name="FollowedHyperlink" w:semiHidden="1" w:unhideWhenUsed="1"/>
+    <w:lsdException w:name="Strong" w:uiPriority="22" w:qFormat="1"/>
+    <w:lsdException w:name="Emphasis" w:uiPriority="20" w:qFormat="1"/>
+    <w:lsdException w:name="Document Map" w:semiHidden="1" w:unhideWhenUsed="1"/>
+    <w:lsdException w:name="Plain Text" w:semiHidden="1" w:unhideWhenUsed="1"/>
+    <w:lsdException w:name="E-mail Signature" w:semiHidden="1" w:unhideWhenUsed="1"/>
+    <w:lsdException w:name="HTML Top of Form" w:semiHidden="1" w:unhideWhenUsed="1"/>
+    <w:lsdException w:name="HTML Bottom of Form" w:semiHidden="1" w:unhideWhenUsed="1"/>
+    <w:lsdException w:name="Normal (Web)" w:semiHidden="1" w:unhideWhenUsed="1"/>
+    <w:lsdException w:name="HTML Acronym" w:semiHidden="1" w:unhideWhenUsed="1"/>
+    <w:lsdException w:name="HTML Address" w:semiHidden="1" w:unhideWhenUsed="1"/>
+    <w:lsdException w:name="HTML Cite" w:semiHidden="1" w:unhideWhenUsed="1"/>
+    <w:lsdException w:name="HTML Code" w:semiHidden="1" w:unhideWhenUsed="1"/>
+    <w:lsdException w:name="HTML Definition" w:semiHidden="1" w:unhideWhenUsed="1"/>
+    <w:lsdException w:name="HTML Keyboard" w:semiHidden="1" w:unhideWhenUsed="1"/>
+    <w:lsdException w:name="HTML Preformatted" w:semiHidden="1" w:unhideWhenUsed="1"/>
+    <w:lsdException w:name="HTML Sample" w:semiHidden="1" w:unhideWhenUsed="1"/>
+    <w:lsdException w:name="HTML Typewriter" w:semiHidden="1" w:unhideWhenUsed="1"/>
+    <w:lsdException w:name="HTML Variable" w:semiHidden="1" w:unhideWhenUsed="1"/>
+    <w:lsdException w:name="Normal Table" w:semiHidden="1" w:unhideWhenUsed="1"/>
+    <w:lsdException w:name="annotation subject" w:semiHidden="1" w:unhideWhenUsed="1"/>
+    <w:lsdException w:name="No List" w:semiHidden="1" w:unhideWhenUsed="1"/>
+    <w:lsdException w:name="Outline List 1" w:semiHidden="1" w:unhideWhenUsed="1"/>
+    <w:lsdException w:name="Outline List 2" w:semiHidden="1" w:unhideWhenUsed="1"/>
+    <w:lsdException w:name="Outline List 3" w:semiHidden="1" w:unhideWhenUsed="1"/>
+    <w:lsdException w:name="Table Simple 1" w:semiHidden="1" w:unhideWhenUsed="1"/>
+    <w:lsdException w:name="Table Simple 2" w:semiHidden="1" w:unhideWhenUsed="1"/>
+    <w:lsdException w:name="Table Simple 3" w:semiHidden="1" w:unhideWhenUsed="1"/>
+    <w:lsdException w:name="Table Classic 1" w:semiHidden="1" w:unhideWhenUsed="1"/>
+    <w:lsdException w:name="Table Classic 2" w:semiHidden="1" w:unhideWhenUsed="1"/>
+    <w:lsdException w:name="Table Classic 3" w:semiHidden="1" w:unhideWhenUsed="1"/>
+    <w:lsdException w:name="Table Classic 4" w:semiHidden="1" w:unhideWhenUsed="1"/>
+    <w:lsdException w:name="Table Colorful 1" w:semiHidden="1" w:unhideWhenUsed="1"/>
+    <w:lsdException w:name="Table Colorful 2" w:semiHidden="1" w:unhideWhenUsed="1"/>
+    <w:lsdException w:name="Table Colorful 3" w:semiHidden="1" w:unhideWhenUsed="1"/>
+    <w:lsdException w:name="Table Columns 1" w:semiHidden="1" w:unhideWhenUsed="1"/>
+    <w:lsdException w:name="Table Columns 2" w:semiHidden="1" w:unhideWhenUsed="1"/>
+    <w:lsdException w:name="Table Columns 3" w:semiHidden="1" w:unhideWhenUsed="1"/>
+    <w:lsdException w:name="Table Columns 4" w:semiHidden="1" w:unhideWhenUsed="1"/>
+    <w:lsdException w:name="Table Columns 5" w:semiHidden="1" w:unhideWhenUsed="1"/>
+    <w:lsdException w:name="Table Grid 1" w:semiHidden="1" w:unhideWhenUsed="1"/>
+    <w:lsdException w:name="Table Grid 2" w:semiHidden="1" w:unhideWhenUsed="1"/>
+    <w:lsdException w:name="Table Grid 3" w:semiHidden="1" w:unhideWhenUsed="1"/>
+    <w:lsdException w:name="Table Grid 4" w:semiHidden="1" w:unhideWhenUsed="1"/>
+    <w:lsdException w:name="Table Grid 5" w:semiHidden="1" w:unhideWhenUsed="1"/>
+    <w:lsdException w:name="Table Grid 6" w:semiHidden="1" w:unhideWhenUsed="1"/>
+    <w:lsdException w:name="Table Grid 7" w:semiHidden="1" w:unhideWhenUsed="1"/>
+    <w:lsdException w:name="Table Grid 8" w:semiHidden="1" w:unhideWhenUsed="1"/>
+    <w:lsdException w:name="Table List 1" w:semiHidden="1" w:unhideWhenUsed="1"/>
+    <w:lsdException w:name="Table List 2" w:semiHidden="1" w:unhideWhenUsed="1"/>
+    <w:lsdException w:name="Table List 3" w:semiHidden="1" w:unhideWhenUsed="1"/>
+    <w:lsdException w:name="Table List 4" w:semiHidden="1" w:unhideWhenUsed="1"/>
+    <w:lsdException w:name="Table List 5" w:semiHidden="1" w:unhideWhenUsed="1"/>
+    <w:lsdException w:name="Table List 6" w:semiHidden="1" w:unhideWhenUsed="1"/>
+    <w:lsdException w:name="Table List 7" w:semiHidden="1" w:unhideWhenUsed="1"/>
+    <w:lsdException w:name="Table List 8" w:semiHidden="1" w:unhideWhenUsed="1"/>
+    <w:lsdException w:name="Table 3D effects 1" w:semiHidden="1" w:unhideWhenUsed="1"/>
+    <w:lsdException w:name="Table 3D effects 2" w:semiHidden="1" w:unhideWhenUsed="1"/>
+    <w:lsdException w:name="Table 3D effects 3" w:semiHidden="1" w:unhideWhenUsed="1"/>
+    <w:lsdException w:name="Table Contemporary" w:semiHidden="1" w:unhideWhenUsed="1"/>
+    <w:lsdException w:name="Table Elegant" w:semiHidden="1" w:unhideWhenUsed="1"/>
+    <w:lsdException w:name="Table Professional" w:semiHidden="1" w:unhideWhenUsed="1"/>
+    <w:lsdException w:name="Table Subtle 1" w:semiHidden="1" w:unhideWhenUsed="1"/>
+    <w:lsdException w:name="Table Subtle 2" w:semiHidden="1" w:unhideWhenUsed="1"/>
+    <w:lsdException w:name="Table Web 1" w:semiHidden="1" w:unhideWhenUsed="1"/>
+    <w:lsdException w:name="Table Web 2" w:semiHidden="1" w:unhideWhenUsed="1"/>
+    <w:lsdException w:name="Table Web 3" w:semiHidden="1" w:unhideWhenUsed="1"/>
+    <w:lsdException w:name="Balloon Text" w:semiHidden="1" w:unhideWhenUsed="1"/>
+    <w:lsdException w:name="Table Grid" w:uiPriority="39"/>
+    <w:lsdException w:name="Table Theme" w:semiHidden="1" w:unhideWhenUsed="1"/>
+    <w:lsdException w:name="Placeholder Text" w:semiHidden="1"/>
+    <w:lsdException w:name="No Spacing" w:uiPriority="1" w:qFormat="1"/>
+    <w:lsdException w:name="Light Shading" w:uiPriority="60"/>
+    <w:lsdException w:name="Light List" w:uiPriority="61"/>
+    <w:lsdException w:name="Light Grid" w:uiPriority="62"/>
+    <w:lsdException w:name="Medium Shading 1" w:uiPriority="63"/>
+    <w:lsdException w:name="Medium Shading 2" w:uiPriority="64"/>
+    <w:lsdException w:name="Medium List 1" w:uiPriority="65"/>
+    <w:lsdException w:name="Medium List 2" w:uiPriority="66"/>
+    <w:lsdException w:name="Medium Grid 1" w:uiPriority="67"/>
+    <w:lsdException w:name="Medium Grid 2" w:uiPriority="68"/>
+    <w:lsdException w:name="Medium Grid 3" w:uiPriority="69"/>
+    <w:lsdException w:name="Dark List" w:uiPriority="70"/>
+    <w:lsdException w:name="Colorful Shading" w:uiPriority="71"/>
+    <w:lsdException w:name="Colorful List" w:uiPriority="72"/>
+    <w:lsdException w:name="Colorful Grid" w:uiPriority="73"/>
+    <w:lsdException w:name="Light Shading Accent 1" w:uiPriority="60"/>
+    <w:lsdException w:name="Light List Accent 1" w:uiPriority="61"/>
+    <w:lsdException w:name="Light Grid Accent 1" w:uiPriority="62"/>
+    <w:lsdException w:name="Medium Shading 1 Accent 1" w:uiPriority="63"/>
+    <w:lsdException w:name="Medium Shading 2 Accent 1" w:uiPriority="64"/>
+    <w:lsdException w:name="Medium List 1 Accent 1" w:uiPriority="65"/>
+    <w:lsdException w:name="Revision" w:semiHidden="1"/>
+    <w:lsdException w:name="List Paragraph" w:uiPriority="34" w:qFormat="1"/>
+    <w:lsdException w:name="Quote" w:uiPriority="29" w:qFormat="1"/>
+    <w:lsdException w:name="Intense Quote" w:uiPriority="30" w:qFormat="1"/>
+    <w:lsdException w:name="Medium List 2 Accent 1" w:uiPriority="66"/>
+    <w:lsdException w:name="Medium Grid 1 Accent 1" w:uiPriority="67"/>
+    <w:lsdException w:name="Medium Grid 2 Accent 1" w:uiPriority="68"/>
+    <w:lsdException w:name="Medium Grid 3 Accent 1" w:uiPriority="69"/>
+    <w:lsdException w:name="Dark List Accent 1" w:uiPriority="70"/>
+    <w:lsdException w:name="Colorful Shading Accent 1" w:uiPriority="71"/>
+    <w:lsdException w:name="Colorful List Accent 1" w:uiPriority="72"/>
+    <w:lsdException w:name="Colorful Grid Accent 1" w:uiPriority="73"/>
+    <w:lsdException w:name="Light Shading Accent 2" w:uiPriority="60"/>
+    <w:lsdException w:name="Light List Accent 2" w:uiPriority="61"/>
+    <w:lsdException w:name="Light Grid Accent 2" w:uiPriority="62"/>
+    <w:lsdException w:name="Medium Shading 1 Accent 2" w:uiPriority="63"/>
+    <w:lsdException w:name="Medium Shading 2 Accent 2" w:uiPriority="64"/>
+    <w:lsdException w:name="Medium List 1 Accent 2" w:uiPriority="65"/>
+    <w:lsdException w:name="Medium List 2 Accent 2" w:uiPriority="66"/>
+    <w:lsdException w:name="Medium Grid 1 Accent 2" w:uiPriority="67"/>
+    <w:lsdException w:name="Medium Grid 2 Accent 2" w:uiPriority="68"/>
+    <w:lsdException w:name="Medium Grid 3 Accent 2" w:uiPriority="69"/>
+    <w:lsdException w:name="Dark List Accent 2" w:uiPriority="70"/>
+    <w:lsdException w:name="Colorful Shading Accent 2" w:uiPriority="71"/>
+    <w:lsdException w:name="Colorful List Accent 2" w:uiPriority="72"/>
+    <w:lsdException w:name="Colorful Grid Accent 2" w:uiPriority="73"/>
+    <w:lsdException w:name="Light Shading Accent 3" w:uiPriority="60"/>
+    <w:lsdException w:name="Light List Accent 3" w:uiPriority="61"/>
+    <w:lsdException w:name="Light Grid Accent 3" w:uiPriority="62"/>
+    <w:lsdException w:name="Medium Shading 1 Accent 3" w:uiPriority="63"/>
+    <w:lsdException w:name="Medium Shading 2 Accent 3" w:uiPriority="64"/>
+    <w:lsdException w:name="Medium List 1 Accent 3" w:uiPriority="65"/>
+    <w:lsdException w:name="Medium List 2 Accent 3" w:uiPriority="66"/>
+    <w:lsdException w:name="Medium Grid 1 Accent 3" w:uiPriority="67"/>
+    <w:lsdException w:name="Medium Grid 2 Accent 3" w:uiPriority="68"/>
+    <w:lsdException w:name="Medium Grid 3 Accent 3" w:uiPriority="69"/>
+    <w:lsdException w:name="Dark List Accent 3" w:uiPriority="70"/>
+    <w:lsdException w:name="Colorful Shading Accent 3" w:uiPriority="71"/>
+    <w:lsdException w:name="Colorful List Accent 3" w:uiPriority="72"/>
+    <w:lsdException w:name="Colorful Grid Accent 3" w:uiPriority="73"/>
+    <w:lsdException w:name="Light Shading Accent 4" w:uiPriority="60"/>
+    <w:lsdException w:name="Light List Accent 4" w:uiPriority="61"/>
+    <w:lsdException w:name="Light Grid Accent 4" w:uiPriority="62"/>
+    <w:lsdException w:name="Medium Shading 1 Accent 4" w:uiPriority="63"/>
+    <w:lsdException w:name="Medium Shading 2 Accent 4" w:uiPriority="64"/>
+    <w:lsdException w:name="Medium List 1 Accent 4" w:uiPriority="65"/>
+    <w:lsdException w:name="Medium List 2 Accent 4" w:uiPriority="66"/>
+    <w:lsdException w:name="Medium Grid 1 Accent 4" w:uiPriority="67"/>
+    <w:lsdException w:name="Medium Grid 2 Accent 4" w:uiPriority="68"/>
+    <w:lsdException w:name="Medium Grid 3 Accent 4" w:uiPriority="69"/>
+    <w:lsdException w:name="Dark List Accent 4" w:uiPriority="70"/>
+    <w:lsdException w:name="Colorful Shading Accent 4" w:uiPriority="71"/>
+    <w:lsdException w:name="Colorful List Accent 4" w:uiPriority="72"/>
+    <w:lsdException w:name="Colorful Grid Accent 4" w:uiPriority="73"/>
+    <w:lsdException w:name="Light Shading Accent 5" w:uiPriority="60"/>
+    <w:lsdException w:name="Light List Accent 5" w:uiPriority="61"/>
+    <w:lsdException w:name="Light Grid Accent 5" w:uiPriority="62"/>
+    <w:lsdException w:name="Medium Shading 1 Accent 5" w:uiPriority="63"/>
+    <w:lsdException w:name="Medium Shading 2 Accent 5" w:uiPriority="64"/>
+    <w:lsdException w:name="Medium List 1 Accent 5" w:uiPriority="65"/>
+    <w:lsdException w:name="Medium List 2 Accent 5" w:uiPriority="66"/>
+    <w:lsdException w:name="Medium Grid 1 Accent 5" w:uiPriority="67"/>
+    <w:lsdException w:name="Medium Grid 2 Accent 5" w:uiPriority="68"/>
+    <w:lsdException w:name="Medium Grid 3 Accent 5" w:uiPriority="69"/>
+    <w:lsdException w:name="Dark List Accent 5" w:uiPriority="70"/>
+    <w:lsdException w:name="Colorful Shading Accent 5" w:uiPriority="71"/>
+    <w:lsdException w:name="Colorful List Accent 5" w:uiPriority="72"/>
+    <w:lsdException w:name="Colorful Grid Accent 5" w:uiPriority="73"/>
+    <w:lsdException w:name="Light Shading Accent 6" w:uiPriority="60"/>
+    <w:lsdException w:name="Light List Accent 6" w:uiPriority="61"/>
+    <w:lsdException w:name="Light Grid Accent 6" w:uiPriority="62"/>
+    <w:lsdException w:name="Medium Shading 1 Accent 6" w:uiPriority="63"/>
+    <w:lsdException w:name="Medium Shading 2 Accent 6" w:uiPriority="64"/>
+    <w:lsdException w:name="Medium List 1 Accent 6" w:uiPriority="65"/>
+    <w:lsdException w:name="Medium List 2 Accent 6" w:uiPriority="66"/>
+    <w:lsdException w:name="Medium Grid 1 Accent 6" w:uiPriority="67"/>
+    <w:lsdException w:name="Medium Grid 2 Accent 6" w:uiPriority="68"/>
+    <w:lsdException w:name="Medium Grid 3 Accent 6" w:uiPriority="69"/>
+    <w:lsdException w:name="Dark List Accent 6" w:uiPriority="70"/>
+    <w:lsdException w:name="Colorful Shading Accent 6" w:uiPriority="71"/>
+    <w:lsdException w:name="Colorful List Accent 6" w:uiPriority="72"/>
+    <w:lsdException w:name="Colorful Grid Accent 6" w:uiPriority="73"/>
+    <w:lsdException w:name="Subtle Emphasis" w:uiPriority="19" w:qFormat="1"/>
+    <w:lsdException w:name="Intense Emphasis" w:uiPriority="21" w:qFormat="1"/>
+    <w:lsdException w:name="Subtle Reference" w:uiPriority="31" w:qFormat="1"/>
+    <w:lsdException w:name="Intense Reference" w:uiPriority="32" w:qFormat="1"/>
+    <w:lsdException w:name="Book Title" w:uiPriority="33" w:qFormat="1"/>
+    <w:lsdException w:name="Bibliography" w:semiHidden="1" w:uiPriority="37" w:unhideWhenUsed="1"/>
+    <w:lsdException w:name="TOC Heading" w:semiHidden="1" w:uiPriority="39" w:unhideWhenUsed="1" w:qFormat="1"/>
+    <w:lsdException w:name="Plain Table 1" w:uiPriority="41"/>
+    <w:lsdException w:name="Plain Table 2" w:uiPriority="42"/>
+    <w:lsdException w:name="Plain Table 3" w:uiPriority="43"/>
+    <w:lsdException w:name="Plain Table 4" w:uiPriority="44"/>
+    <w:lsdException w:name="Plain Table 5" w:uiPriority="45"/>
+    <w:lsdException w:name="Grid Table Light" w:uiPriority="40"/>
+    <w:lsdException w:name="Grid Table 1 Light" w:uiPriority="46"/>
+    <w:lsdException w:name="Grid Table 2" w:uiPriority="47"/>
+    <w:lsdException w:name="Grid Table 3" w:uiPriority="48"/>
+    <w:lsdException w:name="Grid Table 4" w:uiPriority="49"/>
+    <w:lsdException w:name="Grid Table 5 Dark" w:uiPriority="50"/>
+    <w:lsdException w:name="Grid Table 6 Colorful" w:uiPriority="51"/>
+    <w:lsdException w:name="Grid Table 7 Colorful" w:uiPriority="52"/>
+    <w:lsdException w:name="Grid Table 1 Light Accent 1" w:uiPriority="46"/>
+    <w:lsdException w:name="Grid Table 2 Accent 1" w:uiPriority="47"/>
+    <w:lsdException w:name="Grid Table 3 Accent 1" w:uiPriority="48"/>
+    <w:lsdException w:name="Grid Table 4 Accent 1" w:uiPriority="49"/>
+    <w:lsdException w:name="Grid Table 5 Dark Accent 1" w:uiPriority="50"/>
+    <w:lsdException w:name="Grid Table 6 Colorful Accent 1" w:uiPriority="51"/>
+    <w:lsdException w:name="Grid Table 7 Colorful Accent 1" w:uiPriority="52"/>
+    <w:lsdException w:name="Grid Table 1 Light Accent 2" w:uiPriority="46"/>
+    <w:lsdException w:name="Grid Table 2 Accent 2" w:uiPriority="47"/>
+    <w:lsdException w:name="Grid Table 3 Accent 2" w:uiPriority="48"/>
+    <w:lsdException w:name="Grid Table 4 Accent 2" w:uiPriority="49"/>
+    <w:lsdException w:name="Grid Table 5 Dark Accent 2" w:uiPriority="50"/>
+    <w:lsdException w:name="Grid Table 6 Colorful Accent 2" w:uiPriority="51"/>
+    <w:lsdException w:name="Grid Table 7 Colorful Accent 2" w:uiPriority="52"/>
+    <w:lsdException w:name="Grid Table 1 Light Accent 3" w:uiPriority="46"/>
+    <w:lsdException w:name="Grid Table 2 Accent 3" w:uiPriority="47"/>
+    <w:lsdException w:name="Grid Table 3 Accent 3" w:uiPriority="48"/>
+    <w:lsdException w:name="Grid Table 4 Accent 3" w:uiPriority="49"/>
+    <w:lsdException w:name="Grid Table 5 Dark Accent 3" w:uiPriority="50"/>
+    <w:lsdException w:name="Grid Table 6 Colorful Accent 3" w:uiPriority="51"/>
+    <w:lsdException w:name="Grid Table 7 Colorful Accent 3" w:uiPriority="52"/>
+    <w:lsdException w:name="Grid Table 1 Light Accent 4" w:uiPriority="46"/>
+    <w:lsdException w:name="Grid Table 2 Accent 4" w:uiPriority="47"/>
+    <w:lsdException w:name="Grid Table 3 Accent 4" w:uiPriority="48"/>
+    <w:lsdException w:name="Grid Table 4 Accent 4" w:uiPriority="49"/>
+    <w:lsdException w:name="Grid Table 5 Dark Accent 4" w:uiPriority="50"/>
+    <w:lsdException w:name="Grid Table 6 Colorful Accent 4" w:uiPriority="51"/>
+    <w:lsdException w:name="Grid Table 7 Colorful Accent 4" w:uiPriority="52"/>
+    <w:lsdException w:name="Grid Table 1 Light Accent 5" w:uiPriority="46"/>
+    <w:lsdException w:name="Grid Table 2 Accent 5" w:uiPriority="47"/>
+    <w:lsdException w:name="Grid Table 3 Accent 5" w:uiPriority="48"/>
+    <w:lsdException w:name="Grid Table 4 Accent 5" w:uiPriority="49"/>
+    <w:lsdException w:name="Grid Table 5 Dark Accent 5" w:uiPriority="50"/>
+    <w:lsdException w:name="Grid Table 6 Colorful Accent 5" w:uiPriority="51"/>
+    <w:lsdException w:name="Grid Table 7 Colorful Accent 5" w:uiPriority="52"/>
+    <w:lsdException w:name="Grid Table 1 Light Accent 6" w:uiPriority="46"/>
+    <w:lsdException w:name="Grid Table 2 Accent 6" w:uiPriority="47"/>
+    <w:lsdException w:name="Grid Table 3 Accent 6" w:uiPriority="48"/>
+    <w:lsdException w:name="Grid Table 4 Accent 6" w:uiPriority="49"/>
+    <w:lsdException w:name="Grid Table 5 Dark Accent 6" w:uiPriority="50"/>
+    <w:lsdException w:name="Grid Table 6 Colorful Accent 6" w:uiPriority="51"/>
+    <w:lsdException w:name="Grid Table 7 Colorful Accent 6" w:uiPriority="52"/>
+    <w:lsdException w:name="List Table 1 Light" w:uiPriority="46"/>
+    <w:lsdException w:name="List Table 2" w:uiPriority="47"/>
+    <w:lsdException w:name="List Table 3" w:uiPriority="48"/>
+    <w:lsdException w:name="List Table 4" w:uiPriority="49"/>
+    <w:lsdException w:name="List Table 5 Dark" w:uiPriority="50"/>
+    <w:lsdException w:name="List Table 6 Colorful" w:uiPriority="51"/>
+    <w:lsdException w:name="List Table 7 Colorful" w:uiPriority="52"/>
+    <w:lsdException w:name="List Table 1 Light Accent 1" w:uiPriority="46"/>
+    <w:lsdException w:name="List Table 2 Accent 1" w:uiPriority="47"/>
+    <w:lsdException w:name="List Table 3 Accent 1" w:uiPriority="48"/>
+    <w:lsdException w:name="List Table 4 Accent 1" w:uiPriority="49"/>
+    <w:lsdException w:name="List Table 5 Dark Accent 1" w:uiPriority="50"/>
+    <w:lsdException w:name="List Table 6 Colorful Accent 1" w:uiPriority="51"/>
+    <w:lsdException w:name="List Table 7 Colorful Accent 1" w:uiPriority="52"/>
+    <w:lsdException w:name="List Table 1 Light Accent 2" w:uiPriority="46"/>
+    <w:lsdException w:name="List Table 2 Accent 2" w:uiPriority="47"/>
+    <w:lsdException w:name="List Table 3 Accent 2" w:uiPriority="48"/>
+    <w:lsdException w:name="List Table 4 Accent 2" w:uiPriority="49"/>
+    <w:lsdException w:name="List Table 5 Dark Accent 2" w:uiPriority="50"/>
+    <w:lsdException w:name="List Table 6 Colorful Accent 2" w:uiPriority="51"/>
+    <w:lsdException w:name="List Table 7 Colorful Accent 2" w:uiPriority="52"/>
+    <w:lsdException w:name="List Table 1 Light Accent 3" w:uiPriority="46"/>
+    <w:lsdException w:name="List Table 2 Accent 3" w:uiPriority="47"/>
+    <w:lsdException w:name="List Table 3 Accent 3" w:uiPriority="48"/>
+    <w:lsdException w:name="List Table 4 Accent 3" w:uiPriority="49"/>
+    <w:lsdException w:name="List Table 5 Dark Accent 3" w:uiPriority="50"/>
+    <w:lsdException w:name="List Table 6 Colorful Accent 3" w:uiPriority="51"/>
+    <w:lsdException w:name="List Table 7 Colorful Accent 3" w:uiPriority="52"/>
+    <w:lsdException w:name="List Table 1 Light Accent 4" w:uiPriority="46"/>
+    <w:lsdException w:name="List Table 2 Accent 4" w:uiPriority="47"/>
+    <w:lsdException w:name="List Table 3 Accent 4" w:uiPriority="48"/>
+    <w:lsdException w:name="List Table 4 Accent 4" w:uiPriority="49"/>
+    <w:lsdException w:name="List Table 5 Dark Accent 4" w:uiPriority="50"/>
+    <w:lsdException w:name="List Table 6 Colorful Accent 4" w:uiPriority="51"/>
+    <w:lsdException w:name="List Table 7 Colorful Accent 4" w:uiPriority="52"/>
+    <w:lsdException w:name="List Table 1 Light Accent 5" w:uiPriority="46"/>
+    <w:lsdException w:name="List Table 2 Accent 5" w:uiPriority="47"/>
+    <w:lsdException w:name="List Table 3 Accent 5" w:uiPriority="48"/>
+    <w:lsdException w:name="List Table 4 Accent 5" w:uiPriority="49"/>
+    <w:lsdException w:name="List Table 5 Dark Accent 5" w:uiPriority="50"/>
+    <w:lsdException w:name="List Table 6 Colorful Accent 5" w:uiPriority="51"/>
+    <w:lsdException w:name="List Table 7 Colorful Accent 5" w:uiPriority="52"/>
+    <w:lsdException w:name="List Table 1 Light Accent 6" w:uiPriority="46"/>
+    <w:lsdException w:name="List Table 2 Accent 6" w:uiPriority="47"/>
+    <w:lsdException w:name="List Table 3 Accent 6" w:uiPriority="48"/>
+    <w:lsdException w:name="List Table 4 Accent 6" w:uiPriority="49"/>
+    <w:lsdException w:name="List Table 5 Dark Accent 6" w:uiPriority="50"/>
+    <w:lsdException w:name="List Table 6 Colorful Accent 6" w:uiPriority="51"/>
+    <w:lsdException w:name="List Table 7 Colorful Accent 6" w:uiPriority="52"/>
   </w:latentStyles>
   <w:style w:type="paragraph" w:default="1" w:styleId="Normal">
     <w:name w:val="Normal"/>
@@ -2239,12 +4497,12 @@
     <w:link w:val="Titre2Car"/>
     <w:unhideWhenUsed/>
     <w:qFormat/>
-    <w:rsid w:val="00835405"/>
+    <w:rsid w:val="00546CE4"/>
     <w:pPr>
       <w:keepNext/>
       <w:numPr>
         <w:ilvl w:val="1"/>
-        <w:numId w:val="9"/>
+        <w:numId w:val="8"/>
       </w:numPr>
       <w:tabs>
         <w:tab w:val="left" w:pos="567"/>
@@ -2461,7 +4719,7 @@
     <w:name w:val="Titre 2 Car"/>
     <w:basedOn w:val="Policepardfaut"/>
     <w:link w:val="Titre2"/>
-    <w:rsid w:val="00835405"/>
+    <w:rsid w:val="00546CE4"/>
     <w:rPr>
       <w:rFonts w:ascii="Times New Roman" w:eastAsia="Times New Roman" w:hAnsi="Times New Roman" w:cs="Arial"/>
       <w:b/>
@@ -2634,609 +4892,23 @@
       <w:lang w:eastAsia="fr-FR"/>
     </w:rPr>
   </w:style>
-</w:styles>
-</file>
-
-<file path=word/stylesWithEffects.xml><?xml version="1.0" encoding="utf-8"?>
-<w:styles xmlns:wpc="http://schemas.microsoft.com/office/word/2010/wordprocessingCanvas" xmlns:mc="http://schemas.openxmlformats.org/markup-compatibility/2006" xmlns:o="urn:schemas-microsoft-com:office:office" xmlns:r="http://schemas.openxmlformats.org/officeDocument/2006/relationships" xmlns:m="http://schemas.openxmlformats.org/officeDocument/2006/math" xmlns:v="urn:schemas-microsoft-com:vml" xmlns:wp14="http://schemas.microsoft.com/office/word/2010/wordprocessingDrawing" xmlns:wp="http://schemas.openxmlformats.org/drawingml/2006/wordprocessingDrawing" xmlns:w10="urn:schemas-microsoft-com:office:word" xmlns:w="http://schemas.openxmlformats.org/wordprocessingml/2006/main" xmlns:w14="http://schemas.microsoft.com/office/word/2010/wordml" xmlns:wpg="http://schemas.microsoft.com/office/word/2010/wordprocessingGroup" xmlns:wpi="http://schemas.microsoft.com/office/word/2010/wordprocessingInk" xmlns:wne="http://schemas.microsoft.com/office/word/2006/wordml" xmlns:wps="http://schemas.microsoft.com/office/word/2010/wordprocessingShape" mc:Ignorable="w14 wp14">
-  <w:docDefaults>
-    <w:rPrDefault>
-      <w:rPr>
-        <w:rFonts w:asciiTheme="minorHAnsi" w:eastAsiaTheme="minorHAnsi" w:hAnsiTheme="minorHAnsi" w:cstheme="minorBidi"/>
-        <w:sz w:val="22"/>
-        <w:szCs w:val="22"/>
-        <w:lang w:val="fr-CA" w:eastAsia="en-US" w:bidi="ar-SA"/>
-      </w:rPr>
-    </w:rPrDefault>
-    <w:pPrDefault>
-      <w:pPr>
-        <w:spacing w:after="160" w:line="259" w:lineRule="auto"/>
-      </w:pPr>
-    </w:pPrDefault>
-  </w:docDefaults>
-  <w:latentStyles w:defLockedState="0" w:defUIPriority="99" w:defSemiHidden="1" w:defUnhideWhenUsed="1" w:defQFormat="0" w:count="267">
-    <w:lsdException w:name="Normal" w:semiHidden="0" w:uiPriority="0" w:unhideWhenUsed="0" w:qFormat="1"/>
-    <w:lsdException w:name="heading 1" w:semiHidden="0" w:uiPriority="0" w:unhideWhenUsed="0" w:qFormat="1"/>
-    <w:lsdException w:name="heading 2" w:uiPriority="0" w:qFormat="1"/>
-    <w:lsdException w:name="heading 3" w:uiPriority="0" w:qFormat="1"/>
-    <w:lsdException w:name="heading 4" w:uiPriority="9" w:qFormat="1"/>
-    <w:lsdException w:name="heading 5" w:uiPriority="9" w:qFormat="1"/>
-    <w:lsdException w:name="heading 6" w:uiPriority="0" w:qFormat="1"/>
-    <w:lsdException w:name="heading 7" w:uiPriority="0" w:qFormat="1"/>
-    <w:lsdException w:name="heading 8" w:uiPriority="0" w:qFormat="1"/>
-    <w:lsdException w:name="heading 9" w:uiPriority="0" w:qFormat="1"/>
-    <w:lsdException w:name="toc 1" w:uiPriority="39"/>
-    <w:lsdException w:name="toc 2" w:uiPriority="39"/>
-    <w:lsdException w:name="toc 3" w:uiPriority="39"/>
-    <w:lsdException w:name="toc 4" w:uiPriority="39"/>
-    <w:lsdException w:name="toc 5" w:uiPriority="39"/>
-    <w:lsdException w:name="toc 6" w:uiPriority="39"/>
-    <w:lsdException w:name="toc 7" w:uiPriority="39"/>
-    <w:lsdException w:name="toc 8" w:uiPriority="39"/>
-    <w:lsdException w:name="toc 9" w:uiPriority="39"/>
-    <w:lsdException w:name="caption" w:uiPriority="35" w:qFormat="1"/>
-    <w:lsdException w:name="Title" w:semiHidden="0" w:uiPriority="0" w:unhideWhenUsed="0" w:qFormat="1"/>
-    <w:lsdException w:name="Default Paragraph Font" w:uiPriority="1"/>
-    <w:lsdException w:name="Subtitle" w:semiHidden="0" w:uiPriority="11" w:unhideWhenUsed="0" w:qFormat="1"/>
-    <w:lsdException w:name="Strong" w:semiHidden="0" w:uiPriority="22" w:unhideWhenUsed="0" w:qFormat="1"/>
-    <w:lsdException w:name="Emphasis" w:semiHidden="0" w:uiPriority="20" w:unhideWhenUsed="0" w:qFormat="1"/>
-    <w:lsdException w:name="Table Grid" w:semiHidden="0" w:uiPriority="39" w:unhideWhenUsed="0"/>
-    <w:lsdException w:name="Placeholder Text" w:unhideWhenUsed="0"/>
-    <w:lsdException w:name="No Spacing" w:semiHidden="0" w:uiPriority="1" w:unhideWhenUsed="0" w:qFormat="1"/>
-    <w:lsdException w:name="Light Shading" w:semiHidden="0" w:uiPriority="60" w:unhideWhenUsed="0"/>
-    <w:lsdException w:name="Light List" w:semiHidden="0" w:uiPriority="61" w:unhideWhenUsed="0"/>
-    <w:lsdException w:name="Light Grid" w:semiHidden="0" w:uiPriority="62" w:unhideWhenUsed="0"/>
-    <w:lsdException w:name="Medium Shading 1" w:semiHidden="0" w:uiPriority="63" w:unhideWhenUsed="0"/>
-    <w:lsdException w:name="Medium Shading 2" w:semiHidden="0" w:uiPriority="64" w:unhideWhenUsed="0"/>
-    <w:lsdException w:name="Medium List 1" w:semiHidden="0" w:uiPriority="65" w:unhideWhenUsed="0"/>
-    <w:lsdException w:name="Medium List 2" w:semiHidden="0" w:uiPriority="66" w:unhideWhenUsed="0"/>
-    <w:lsdException w:name="Medium Grid 1" w:semiHidden="0" w:uiPriority="67" w:unhideWhenUsed="0"/>
-    <w:lsdException w:name="Medium Grid 2" w:semiHidden="0" w:uiPriority="68" w:unhideWhenUsed="0"/>
-    <w:lsdException w:name="Medium Grid 3" w:semiHidden="0" w:uiPriority="69" w:unhideWhenUsed="0"/>
-    <w:lsdException w:name="Dark List" w:semiHidden="0" w:uiPriority="70" w:unhideWhenUsed="0"/>
-    <w:lsdException w:name="Colorful Shading" w:semiHidden="0" w:uiPriority="71" w:unhideWhenUsed="0"/>
-    <w:lsdException w:name="Colorful List" w:semiHidden="0" w:uiPriority="72" w:unhideWhenUsed="0"/>
-    <w:lsdException w:name="Colorful Grid" w:semiHidden="0" w:uiPriority="73" w:unhideWhenUsed="0"/>
-    <w:lsdException w:name="Light Shading Accent 1" w:semiHidden="0" w:uiPriority="60" w:unhideWhenUsed="0"/>
-    <w:lsdException w:name="Light List Accent 1" w:semiHidden="0" w:uiPriority="61" w:unhideWhenUsed="0"/>
-    <w:lsdException w:name="Light Grid Accent 1" w:semiHidden="0" w:uiPriority="62" w:unhideWhenUsed="0"/>
-    <w:lsdException w:name="Medium Shading 1 Accent 1" w:semiHidden="0" w:uiPriority="63" w:unhideWhenUsed="0"/>
-    <w:lsdException w:name="Medium Shading 2 Accent 1" w:semiHidden="0" w:uiPriority="64" w:unhideWhenUsed="0"/>
-    <w:lsdException w:name="Medium List 1 Accent 1" w:semiHidden="0" w:uiPriority="65" w:unhideWhenUsed="0"/>
-    <w:lsdException w:name="Revision" w:unhideWhenUsed="0"/>
-    <w:lsdException w:name="List Paragraph" w:semiHidden="0" w:uiPriority="34" w:unhideWhenUsed="0" w:qFormat="1"/>
-    <w:lsdException w:name="Quote" w:semiHidden="0" w:uiPriority="29" w:unhideWhenUsed="0" w:qFormat="1"/>
-    <w:lsdException w:name="Intense Quote" w:semiHidden="0" w:uiPriority="30" w:unhideWhenUsed="0" w:qFormat="1"/>
-    <w:lsdException w:name="Medium List 2 Accent 1" w:semiHidden="0" w:uiPriority="66" w:unhideWhenUsed="0"/>
-    <w:lsdException w:name="Medium Grid 1 Accent 1" w:semiHidden="0" w:uiPriority="67" w:unhideWhenUsed="0"/>
-    <w:lsdException w:name="Medium Grid 2 Accent 1" w:semiHidden="0" w:uiPriority="68" w:unhideWhenUsed="0"/>
-    <w:lsdException w:name="Medium Grid 3 Accent 1" w:semiHidden="0" w:uiPriority="69" w:unhideWhenUsed="0"/>
-    <w:lsdException w:name="Dark List Accent 1" w:semiHidden="0" w:uiPriority="70" w:unhideWhenUsed="0"/>
-    <w:lsdException w:name="Colorful Shading Accent 1" w:semiHidden="0" w:uiPriority="71" w:unhideWhenUsed="0"/>
-    <w:lsdException w:name="Colorful List Accent 1" w:semiHidden="0" w:uiPriority="72" w:unhideWhenUsed="0"/>
-    <w:lsdException w:name="Colorful Grid Accent 1" w:semiHidden="0" w:uiPriority="73" w:unhideWhenUsed="0"/>
-    <w:lsdException w:name="Light Shading Accent 2" w:semiHidden="0" w:uiPriority="60" w:unhideWhenUsed="0"/>
-    <w:lsdException w:name="Light List Accent 2" w:semiHidden="0" w:uiPriority="61" w:unhideWhenUsed="0"/>
-    <w:lsdException w:name="Light Grid Accent 2" w:semiHidden="0" w:uiPriority="62" w:unhideWhenUsed="0"/>
-    <w:lsdException w:name="Medium Shading 1 Accent 2" w:semiHidden="0" w:uiPriority="63" w:unhideWhenUsed="0"/>
-    <w:lsdException w:name="Medium Shading 2 Accent 2" w:semiHidden="0" w:uiPriority="64" w:unhideWhenUsed="0"/>
-    <w:lsdException w:name="Medium List 1 Accent 2" w:semiHidden="0" w:uiPriority="65" w:unhideWhenUsed="0"/>
-    <w:lsdException w:name="Medium List 2 Accent 2" w:semiHidden="0" w:uiPriority="66" w:unhideWhenUsed="0"/>
-    <w:lsdException w:name="Medium Grid 1 Accent 2" w:semiHidden="0" w:uiPriority="67" w:unhideWhenUsed="0"/>
-    <w:lsdException w:name="Medium Grid 2 Accent 2" w:semiHidden="0" w:uiPriority="68" w:unhideWhenUsed="0"/>
-    <w:lsdException w:name="Medium Grid 3 Accent 2" w:semiHidden="0" w:uiPriority="69" w:unhideWhenUsed="0"/>
-    <w:lsdException w:name="Dark List Accent 2" w:semiHidden="0" w:uiPriority="70" w:unhideWhenUsed="0"/>
-    <w:lsdException w:name="Colorful Shading Accent 2" w:semiHidden="0" w:uiPriority="71" w:unhideWhenUsed="0"/>
-    <w:lsdException w:name="Colorful List Accent 2" w:semiHidden="0" w:uiPriority="72" w:unhideWhenUsed="0"/>
-    <w:lsdException w:name="Colorful Grid Accent 2" w:semiHidden="0" w:uiPriority="73" w:unhideWhenUsed="0"/>
-    <w:lsdException w:name="Light Shading Accent 3" w:semiHidden="0" w:uiPriority="60" w:unhideWhenUsed="0"/>
-    <w:lsdException w:name="Light List Accent 3" w:semiHidden="0" w:uiPriority="61" w:unhideWhenUsed="0"/>
-    <w:lsdException w:name="Light Grid Accent 3" w:semiHidden="0" w:uiPriority="62" w:unhideWhenUsed="0"/>
-    <w:lsdException w:name="Medium Shading 1 Accent 3" w:semiHidden="0" w:uiPriority="63" w:unhideWhenUsed="0"/>
-    <w:lsdException w:name="Medium Shading 2 Accent 3" w:semiHidden="0" w:uiPriority="64" w:unhideWhenUsed="0"/>
-    <w:lsdException w:name="Medium List 1 Accent 3" w:semiHidden="0" w:uiPriority="65" w:unhideWhenUsed="0"/>
-    <w:lsdException w:name="Medium List 2 Accent 3" w:semiHidden="0" w:uiPriority="66" w:unhideWhenUsed="0"/>
-    <w:lsdException w:name="Medium Grid 1 Accent 3" w:semiHidden="0" w:uiPriority="67" w:unhideWhenUsed="0"/>
-    <w:lsdException w:name="Medium Grid 2 Accent 3" w:semiHidden="0" w:uiPriority="68" w:unhideWhenUsed="0"/>
-    <w:lsdException w:name="Medium Grid 3 Accent 3" w:semiHidden="0" w:uiPriority="69" w:unhideWhenUsed="0"/>
-    <w:lsdException w:name="Dark List Accent 3" w:semiHidden="0" w:uiPriority="70" w:unhideWhenUsed="0"/>
-    <w:lsdException w:name="Colorful Shading Accent 3" w:semiHidden="0" w:uiPriority="71" w:unhideWhenUsed="0"/>
-    <w:lsdException w:name="Colorful List Accent 3" w:semiHidden="0" w:uiPriority="72" w:unhideWhenUsed="0"/>
-    <w:lsdException w:name="Colorful Grid Accent 3" w:semiHidden="0" w:uiPriority="73" w:unhideWhenUsed="0"/>
-    <w:lsdException w:name="Light Shading Accent 4" w:semiHidden="0" w:uiPriority="60" w:unhideWhenUsed="0"/>
-    <w:lsdException w:name="Light List Accent 4" w:semiHidden="0" w:uiPriority="61" w:unhideWhenUsed="0"/>
-    <w:lsdException w:name="Light Grid Accent 4" w:semiHidden="0" w:uiPriority="62" w:unhideWhenUsed="0"/>
-    <w:lsdException w:name="Medium Shading 1 Accent 4" w:semiHidden="0" w:uiPriority="63" w:unhideWhenUsed="0"/>
-    <w:lsdException w:name="Medium Shading 2 Accent 4" w:semiHidden="0" w:uiPriority="64" w:unhideWhenUsed="0"/>
-    <w:lsdException w:name="Medium List 1 Accent 4" w:semiHidden="0" w:uiPriority="65" w:unhideWhenUsed="0"/>
-    <w:lsdException w:name="Medium List 2 Accent 4" w:semiHidden="0" w:uiPriority="66" w:unhideWhenUsed="0"/>
-    <w:lsdException w:name="Medium Grid 1 Accent 4" w:semiHidden="0" w:uiPriority="67" w:unhideWhenUsed="0"/>
-    <w:lsdException w:name="Medium Grid 2 Accent 4" w:semiHidden="0" w:uiPriority="68" w:unhideWhenUsed="0"/>
-    <w:lsdException w:name="Medium Grid 3 Accent 4" w:semiHidden="0" w:uiPriority="69" w:unhideWhenUsed="0"/>
-    <w:lsdException w:name="Dark List Accent 4" w:semiHidden="0" w:uiPriority="70" w:unhideWhenUsed="0"/>
-    <w:lsdException w:name="Colorful Shading Accent 4" w:semiHidden="0" w:uiPriority="71" w:unhideWhenUsed="0"/>
-    <w:lsdException w:name="Colorful List Accent 4" w:semiHidden="0" w:uiPriority="72" w:unhideWhenUsed="0"/>
-    <w:lsdException w:name="Colorful Grid Accent 4" w:semiHidden="0" w:uiPriority="73" w:unhideWhenUsed="0"/>
-    <w:lsdException w:name="Light Shading Accent 5" w:semiHidden="0" w:uiPriority="60" w:unhideWhenUsed="0"/>
-    <w:lsdException w:name="Light List Accent 5" w:semiHidden="0" w:uiPriority="61" w:unhideWhenUsed="0"/>
-    <w:lsdException w:name="Light Grid Accent 5" w:semiHidden="0" w:uiPriority="62" w:unhideWhenUsed="0"/>
-    <w:lsdException w:name="Medium Shading 1 Accent 5" w:semiHidden="0" w:uiPriority="63" w:unhideWhenUsed="0"/>
-    <w:lsdException w:name="Medium Shading 2 Accent 5" w:semiHidden="0" w:uiPriority="64" w:unhideWhenUsed="0"/>
-    <w:lsdException w:name="Medium List 1 Accent 5" w:semiHidden="0" w:uiPriority="65" w:unhideWhenUsed="0"/>
-    <w:lsdException w:name="Medium List 2 Accent 5" w:semiHidden="0" w:uiPriority="66" w:unhideWhenUsed="0"/>
-    <w:lsdException w:name="Medium Grid 1 Accent 5" w:semiHidden="0" w:uiPriority="67" w:unhideWhenUsed="0"/>
-    <w:lsdException w:name="Medium Grid 2 Accent 5" w:semiHidden="0" w:uiPriority="68" w:unhideWhenUsed="0"/>
-    <w:lsdException w:name="Medium Grid 3 Accent 5" w:semiHidden="0" w:uiPriority="69" w:unhideWhenUsed="0"/>
-    <w:lsdException w:name="Dark List Accent 5" w:semiHidden="0" w:uiPriority="70" w:unhideWhenUsed="0"/>
-    <w:lsdException w:name="Colorful Shading Accent 5" w:semiHidden="0" w:uiPriority="71" w:unhideWhenUsed="0"/>
-    <w:lsdException w:name="Colorful List Accent 5" w:semiHidden="0" w:uiPriority="72" w:unhideWhenUsed="0"/>
-    <w:lsdException w:name="Colorful Grid Accent 5" w:semiHidden="0" w:uiPriority="73" w:unhideWhenUsed="0"/>
-    <w:lsdException w:name="Light Shading Accent 6" w:semiHidden="0" w:uiPriority="60" w:unhideWhenUsed="0"/>
-    <w:lsdException w:name="Light List Accent 6" w:semiHidden="0" w:uiPriority="61" w:unhideWhenUsed="0"/>
-    <w:lsdException w:name="Light Grid Accent 6" w:semiHidden="0" w:uiPriority="62" w:unhideWhenUsed="0"/>
-    <w:lsdException w:name="Medium Shading 1 Accent 6" w:semiHidden="0" w:uiPriority="63" w:unhideWhenUsed="0"/>
-    <w:lsdException w:name="Medium Shading 2 Accent 6" w:semiHidden="0" w:uiPriority="64" w:unhideWhenUsed="0"/>
-    <w:lsdException w:name="Medium List 1 Accent 6" w:semiHidden="0" w:uiPriority="65" w:unhideWhenUsed="0"/>
-    <w:lsdException w:name="Medium List 2 Accent 6" w:semiHidden="0" w:uiPriority="66" w:unhideWhenUsed="0"/>
-    <w:lsdException w:name="Medium Grid 1 Accent 6" w:semiHidden="0" w:uiPriority="67" w:unhideWhenUsed="0"/>
-    <w:lsdException w:name="Medium Grid 2 Accent 6" w:semiHidden="0" w:uiPriority="68" w:unhideWhenUsed="0"/>
-    <w:lsdException w:name="Medium Grid 3 Accent 6" w:semiHidden="0" w:uiPriority="69" w:unhideWhenUsed="0"/>
-    <w:lsdException w:name="Dark List Accent 6" w:semiHidden="0" w:uiPriority="70" w:unhideWhenUsed="0"/>
-    <w:lsdException w:name="Colorful Shading Accent 6" w:semiHidden="0" w:uiPriority="71" w:unhideWhenUsed="0"/>
-    <w:lsdException w:name="Colorful List Accent 6" w:semiHidden="0" w:uiPriority="72" w:unhideWhenUsed="0"/>
-    <w:lsdException w:name="Colorful Grid Accent 6" w:semiHidden="0" w:uiPriority="73" w:unhideWhenUsed="0"/>
-    <w:lsdException w:name="Subtle Emphasis" w:semiHidden="0" w:uiPriority="19" w:unhideWhenUsed="0" w:qFormat="1"/>
-    <w:lsdException w:name="Intense Emphasis" w:semiHidden="0" w:uiPriority="21" w:unhideWhenUsed="0" w:qFormat="1"/>
-    <w:lsdException w:name="Subtle Reference" w:semiHidden="0" w:uiPriority="31" w:unhideWhenUsed="0" w:qFormat="1"/>
-    <w:lsdException w:name="Intense Reference" w:semiHidden="0" w:uiPriority="32" w:unhideWhenUsed="0" w:qFormat="1"/>
-    <w:lsdException w:name="Book Title" w:semiHidden="0" w:uiPriority="33" w:unhideWhenUsed="0" w:qFormat="1"/>
-    <w:lsdException w:name="Bibliography" w:uiPriority="37"/>
-    <w:lsdException w:name="TOC Heading" w:uiPriority="39" w:qFormat="1"/>
-  </w:latentStyles>
-  <w:style w:type="paragraph" w:default="1" w:styleId="Normal">
-    <w:name w:val="Normal"/>
-    <w:qFormat/>
-    <w:rsid w:val="00DB7A34"/>
-    <w:pPr>
-      <w:spacing w:after="0" w:line="360" w:lineRule="auto"/>
-      <w:jc w:val="both"/>
-    </w:pPr>
-    <w:rPr>
-      <w:rFonts w:ascii="Times New Roman" w:eastAsia="Times New Roman" w:hAnsi="Times New Roman" w:cs="Times New Roman"/>
-      <w:sz w:val="24"/>
-      <w:szCs w:val="24"/>
-      <w:lang w:eastAsia="fr-FR"/>
-    </w:rPr>
-  </w:style>
-  <w:style w:type="paragraph" w:styleId="Titre1">
-    <w:name w:val="heading 1"/>
+  <w:style w:type="paragraph" w:styleId="Lgende">
+    <w:name w:val="caption"/>
     <w:basedOn w:val="Normal"/>
     <w:next w:val="Normal"/>
-    <w:link w:val="Titre1Car"/>
-    <w:autoRedefine/>
-    <w:qFormat/>
-    <w:rsid w:val="00835405"/>
-    <w:pPr>
-      <w:keepNext/>
-      <w:keepLines/>
-      <w:numPr>
-        <w:numId w:val="8"/>
-      </w:numPr>
-      <w:pBdr>
-        <w:bottom w:val="single" w:sz="4" w:space="1" w:color="auto"/>
-      </w:pBdr>
-      <w:spacing w:before="240" w:line="240" w:lineRule="auto"/>
-      <w:jc w:val="left"/>
-      <w:outlineLvl w:val="0"/>
-    </w:pPr>
-    <w:rPr>
-      <w:b/>
-      <w:bCs/>
-      <w:i/>
-      <w:caps/>
-      <w:kern w:val="32"/>
-    </w:rPr>
-  </w:style>
-  <w:style w:type="paragraph" w:styleId="Titre2">
-    <w:name w:val="heading 2"/>
-    <w:basedOn w:val="Normal"/>
-    <w:next w:val="Normal"/>
-    <w:link w:val="Titre2Car"/>
+    <w:uiPriority w:val="35"/>
     <w:unhideWhenUsed/>
     <w:qFormat/>
-    <w:rsid w:val="00835405"/>
+    <w:rsid w:val="00895E11"/>
     <w:pPr>
-      <w:keepNext/>
-      <w:numPr>
-        <w:ilvl w:val="1"/>
-        <w:numId w:val="9"/>
-      </w:numPr>
-      <w:tabs>
-        <w:tab w:val="left" w:pos="567"/>
-      </w:tabs>
-      <w:spacing w:after="480" w:line="240" w:lineRule="auto"/>
-      <w:outlineLvl w:val="1"/>
-    </w:pPr>
-    <w:rPr>
-      <w:rFonts w:cs="Arial"/>
-      <w:b/>
-      <w:bCs/>
-      <w:iCs/>
-      <w:szCs w:val="28"/>
-    </w:rPr>
-  </w:style>
-  <w:style w:type="paragraph" w:styleId="Titre3">
-    <w:name w:val="heading 3"/>
-    <w:basedOn w:val="Titre2"/>
-    <w:next w:val="Normal"/>
-    <w:link w:val="Titre3Car"/>
-    <w:autoRedefine/>
-    <w:qFormat/>
-    <w:rsid w:val="00DB7A34"/>
-    <w:pPr>
-      <w:tabs>
-        <w:tab w:val="left" w:pos="0"/>
-        <w:tab w:val="num" w:pos="142"/>
-      </w:tabs>
-      <w:spacing w:line="276" w:lineRule="auto"/>
-      <w:outlineLvl w:val="2"/>
-    </w:pPr>
-    <w:rPr>
-      <w:b w:val="0"/>
-      <w:bCs w:val="0"/>
-      <w:iCs w:val="0"/>
-      <w:u w:val="single"/>
-    </w:rPr>
-  </w:style>
-  <w:style w:type="paragraph" w:styleId="Titre6">
-    <w:name w:val="heading 6"/>
-    <w:basedOn w:val="Normal"/>
-    <w:next w:val="Normal"/>
-    <w:link w:val="Titre6Car"/>
-    <w:qFormat/>
-    <w:rsid w:val="00DB7A34"/>
-    <w:pPr>
-      <w:tabs>
-        <w:tab w:val="num" w:pos="1080"/>
-      </w:tabs>
-      <w:spacing w:before="240" w:line="720" w:lineRule="auto"/>
-      <w:ind w:left="994" w:hanging="994"/>
-      <w:outlineLvl w:val="5"/>
-    </w:pPr>
-    <w:rPr>
-      <w:b/>
-      <w:bCs/>
-      <w:sz w:val="22"/>
-      <w:szCs w:val="22"/>
-    </w:rPr>
-  </w:style>
-  <w:style w:type="paragraph" w:styleId="Titre7">
-    <w:name w:val="heading 7"/>
-    <w:basedOn w:val="Normal"/>
-    <w:next w:val="Normal"/>
-    <w:link w:val="Titre7Car"/>
-    <w:qFormat/>
-    <w:rsid w:val="00DB7A34"/>
-    <w:pPr>
-      <w:tabs>
-        <w:tab w:val="num" w:pos="1440"/>
-      </w:tabs>
-      <w:spacing w:before="240" w:after="60"/>
-      <w:ind w:left="992" w:hanging="992"/>
-      <w:outlineLvl w:val="6"/>
-    </w:pPr>
-  </w:style>
-  <w:style w:type="paragraph" w:styleId="Titre8">
-    <w:name w:val="heading 8"/>
-    <w:basedOn w:val="Normal"/>
-    <w:next w:val="Normal"/>
-    <w:link w:val="Titre8Car"/>
-    <w:qFormat/>
-    <w:rsid w:val="00DB7A34"/>
-    <w:pPr>
-      <w:tabs>
-        <w:tab w:val="num" w:pos="4320"/>
-      </w:tabs>
-      <w:spacing w:before="240" w:after="60"/>
-      <w:ind w:left="3744" w:hanging="1224"/>
-      <w:outlineLvl w:val="7"/>
+      <w:spacing w:after="200" w:line="240" w:lineRule="auto"/>
     </w:pPr>
     <w:rPr>
       <w:i/>
       <w:iCs/>
-    </w:rPr>
-  </w:style>
-  <w:style w:type="paragraph" w:styleId="Titre9">
-    <w:name w:val="heading 9"/>
-    <w:basedOn w:val="Normal"/>
-    <w:next w:val="Normal"/>
-    <w:link w:val="Titre9Car"/>
-    <w:qFormat/>
-    <w:rsid w:val="00DB7A34"/>
-    <w:pPr>
-      <w:tabs>
-        <w:tab w:val="num" w:pos="5040"/>
-      </w:tabs>
-      <w:spacing w:before="240" w:after="60"/>
-      <w:ind w:left="4320" w:hanging="1440"/>
-      <w:outlineLvl w:val="8"/>
-    </w:pPr>
-    <w:rPr>
-      <w:rFonts w:ascii="Arial" w:hAnsi="Arial" w:cs="Arial"/>
-      <w:sz w:val="22"/>
-      <w:szCs w:val="22"/>
-    </w:rPr>
-  </w:style>
-  <w:style w:type="character" w:default="1" w:styleId="Policepardfaut">
-    <w:name w:val="Default Paragraph Font"/>
-    <w:uiPriority w:val="1"/>
-    <w:semiHidden/>
-    <w:unhideWhenUsed/>
-  </w:style>
-  <w:style w:type="table" w:default="1" w:styleId="TableauNormal">
-    <w:name w:val="Normal Table"/>
-    <w:uiPriority w:val="99"/>
-    <w:semiHidden/>
-    <w:unhideWhenUsed/>
-    <w:tblPr>
-      <w:tblInd w:w="0" w:type="dxa"/>
-      <w:tblCellMar>
-        <w:top w:w="0" w:type="dxa"/>
-        <w:left w:w="108" w:type="dxa"/>
-        <w:bottom w:w="0" w:type="dxa"/>
-        <w:right w:w="108" w:type="dxa"/>
-      </w:tblCellMar>
-    </w:tblPr>
-  </w:style>
-  <w:style w:type="numbering" w:default="1" w:styleId="Aucuneliste">
-    <w:name w:val="No List"/>
-    <w:uiPriority w:val="99"/>
-    <w:semiHidden/>
-    <w:unhideWhenUsed/>
-  </w:style>
-  <w:style w:type="paragraph" w:styleId="Sansinterligne">
-    <w:name w:val="No Spacing"/>
-    <w:uiPriority w:val="1"/>
-    <w:qFormat/>
-    <w:rsid w:val="00DB7A34"/>
-    <w:pPr>
-      <w:spacing w:after="0" w:line="240" w:lineRule="auto"/>
-      <w:jc w:val="both"/>
-    </w:pPr>
-    <w:rPr>
-      <w:rFonts w:ascii="Times New Roman" w:eastAsia="Times New Roman" w:hAnsi="Times New Roman" w:cs="Times New Roman"/>
-      <w:sz w:val="24"/>
-      <w:lang w:eastAsia="fr-CA"/>
-    </w:rPr>
-  </w:style>
-  <w:style w:type="paragraph" w:styleId="Titre">
-    <w:name w:val="Title"/>
-    <w:basedOn w:val="Normal"/>
-    <w:next w:val="Normal"/>
-    <w:link w:val="TitreCar"/>
-    <w:qFormat/>
-    <w:rsid w:val="00DB7A34"/>
-    <w:pPr>
-      <w:spacing w:line="720" w:lineRule="auto"/>
-      <w:jc w:val="center"/>
-      <w:outlineLvl w:val="0"/>
-    </w:pPr>
-    <w:rPr>
-      <w:rFonts w:cs="Arial"/>
-      <w:b/>
-      <w:bCs/>
-      <w:kern w:val="28"/>
-      <w:sz w:val="72"/>
-      <w:szCs w:val="32"/>
-    </w:rPr>
-  </w:style>
-  <w:style w:type="character" w:customStyle="1" w:styleId="TitreCar">
-    <w:name w:val="Titre Car"/>
-    <w:basedOn w:val="Policepardfaut"/>
-    <w:link w:val="Titre"/>
-    <w:rsid w:val="00DB7A34"/>
-    <w:rPr>
-      <w:rFonts w:ascii="Times New Roman" w:eastAsia="Times New Roman" w:hAnsi="Times New Roman" w:cs="Arial"/>
-      <w:b/>
-      <w:bCs/>
-      <w:kern w:val="28"/>
-      <w:sz w:val="72"/>
-      <w:szCs w:val="32"/>
-      <w:lang w:eastAsia="fr-FR"/>
-    </w:rPr>
-  </w:style>
-  <w:style w:type="character" w:customStyle="1" w:styleId="Titre1Car">
-    <w:name w:val="Titre 1 Car"/>
-    <w:basedOn w:val="Policepardfaut"/>
-    <w:link w:val="Titre1"/>
-    <w:rsid w:val="00835405"/>
-    <w:rPr>
-      <w:rFonts w:ascii="Times New Roman" w:eastAsia="Times New Roman" w:hAnsi="Times New Roman" w:cs="Times New Roman"/>
-      <w:b/>
-      <w:bCs/>
-      <w:i/>
-      <w:caps/>
-      <w:kern w:val="32"/>
-      <w:sz w:val="24"/>
-      <w:szCs w:val="24"/>
-      <w:lang w:eastAsia="fr-FR"/>
-    </w:rPr>
-  </w:style>
-  <w:style w:type="character" w:customStyle="1" w:styleId="Titre2Car">
-    <w:name w:val="Titre 2 Car"/>
-    <w:basedOn w:val="Policepardfaut"/>
-    <w:link w:val="Titre2"/>
-    <w:rsid w:val="00835405"/>
-    <w:rPr>
-      <w:rFonts w:ascii="Times New Roman" w:eastAsia="Times New Roman" w:hAnsi="Times New Roman" w:cs="Arial"/>
-      <w:b/>
-      <w:bCs/>
-      <w:iCs/>
-      <w:sz w:val="24"/>
-      <w:szCs w:val="28"/>
-      <w:lang w:eastAsia="fr-FR"/>
-    </w:rPr>
-  </w:style>
-  <w:style w:type="character" w:customStyle="1" w:styleId="Titre3Car">
-    <w:name w:val="Titre 3 Car"/>
-    <w:basedOn w:val="Policepardfaut"/>
-    <w:link w:val="Titre3"/>
-    <w:rsid w:val="00DB7A34"/>
-    <w:rPr>
-      <w:rFonts w:ascii="Times New Roman" w:eastAsia="Times New Roman" w:hAnsi="Times New Roman" w:cs="Arial"/>
-      <w:b/>
-      <w:bCs/>
-      <w:iCs/>
-      <w:sz w:val="24"/>
-      <w:szCs w:val="28"/>
-      <w:u w:val="single"/>
-      <w:lang w:eastAsia="fr-FR"/>
-    </w:rPr>
-  </w:style>
-  <w:style w:type="character" w:customStyle="1" w:styleId="Titre6Car">
-    <w:name w:val="Titre 6 Car"/>
-    <w:basedOn w:val="Policepardfaut"/>
-    <w:link w:val="Titre6"/>
-    <w:rsid w:val="00DB7A34"/>
-    <w:rPr>
-      <w:rFonts w:ascii="Times New Roman" w:eastAsia="Times New Roman" w:hAnsi="Times New Roman" w:cs="Times New Roman"/>
-      <w:b/>
-      <w:bCs/>
-      <w:lang w:eastAsia="fr-FR"/>
-    </w:rPr>
-  </w:style>
-  <w:style w:type="character" w:customStyle="1" w:styleId="Titre7Car">
-    <w:name w:val="Titre 7 Car"/>
-    <w:basedOn w:val="Policepardfaut"/>
-    <w:link w:val="Titre7"/>
-    <w:rsid w:val="00DB7A34"/>
-    <w:rPr>
-      <w:rFonts w:ascii="Times New Roman" w:eastAsia="Times New Roman" w:hAnsi="Times New Roman" w:cs="Times New Roman"/>
-      <w:sz w:val="24"/>
-      <w:szCs w:val="24"/>
-      <w:lang w:eastAsia="fr-FR"/>
-    </w:rPr>
-  </w:style>
-  <w:style w:type="character" w:customStyle="1" w:styleId="Titre8Car">
-    <w:name w:val="Titre 8 Car"/>
-    <w:basedOn w:val="Policepardfaut"/>
-    <w:link w:val="Titre8"/>
-    <w:rsid w:val="00DB7A34"/>
-    <w:rPr>
-      <w:rFonts w:ascii="Times New Roman" w:eastAsia="Times New Roman" w:hAnsi="Times New Roman" w:cs="Times New Roman"/>
-      <w:i/>
-      <w:iCs/>
-      <w:sz w:val="24"/>
-      <w:szCs w:val="24"/>
-      <w:lang w:eastAsia="fr-FR"/>
-    </w:rPr>
-  </w:style>
-  <w:style w:type="character" w:customStyle="1" w:styleId="Titre9Car">
-    <w:name w:val="Titre 9 Car"/>
-    <w:basedOn w:val="Policepardfaut"/>
-    <w:link w:val="Titre9"/>
-    <w:rsid w:val="00DB7A34"/>
-    <w:rPr>
-      <w:rFonts w:ascii="Arial" w:eastAsia="Times New Roman" w:hAnsi="Arial" w:cs="Arial"/>
-      <w:lang w:eastAsia="fr-FR"/>
-    </w:rPr>
-  </w:style>
-  <w:style w:type="paragraph" w:styleId="Paragraphedeliste">
-    <w:name w:val="List Paragraph"/>
-    <w:basedOn w:val="Normal"/>
-    <w:uiPriority w:val="34"/>
-    <w:qFormat/>
-    <w:rsid w:val="0016008B"/>
-    <w:pPr>
-      <w:ind w:left="720"/>
-      <w:contextualSpacing/>
-    </w:pPr>
-  </w:style>
-  <w:style w:type="paragraph" w:styleId="Textedebulles">
-    <w:name w:val="Balloon Text"/>
-    <w:basedOn w:val="Normal"/>
-    <w:link w:val="TextedebullesCar"/>
-    <w:uiPriority w:val="99"/>
-    <w:semiHidden/>
-    <w:unhideWhenUsed/>
-    <w:rsid w:val="00B732AC"/>
-    <w:pPr>
-      <w:spacing w:line="240" w:lineRule="auto"/>
-    </w:pPr>
-    <w:rPr>
-      <w:rFonts w:ascii="Tahoma" w:hAnsi="Tahoma" w:cs="Tahoma"/>
-      <w:sz w:val="16"/>
-      <w:szCs w:val="16"/>
-    </w:rPr>
-  </w:style>
-  <w:style w:type="character" w:customStyle="1" w:styleId="TextedebullesCar">
-    <w:name w:val="Texte de bulles Car"/>
-    <w:basedOn w:val="Policepardfaut"/>
-    <w:link w:val="Textedebulles"/>
-    <w:uiPriority w:val="99"/>
-    <w:semiHidden/>
-    <w:rsid w:val="00B732AC"/>
-    <w:rPr>
-      <w:rFonts w:ascii="Tahoma" w:eastAsia="Times New Roman" w:hAnsi="Tahoma" w:cs="Tahoma"/>
-      <w:sz w:val="16"/>
-      <w:szCs w:val="16"/>
-      <w:lang w:eastAsia="fr-FR"/>
-    </w:rPr>
-  </w:style>
-  <w:style w:type="paragraph" w:styleId="En-tte">
-    <w:name w:val="header"/>
-    <w:basedOn w:val="Normal"/>
-    <w:link w:val="En-tteCar"/>
-    <w:uiPriority w:val="99"/>
-    <w:unhideWhenUsed/>
-    <w:rsid w:val="00835405"/>
-    <w:pPr>
-      <w:tabs>
-        <w:tab w:val="center" w:pos="4320"/>
-        <w:tab w:val="right" w:pos="8640"/>
-      </w:tabs>
-      <w:spacing w:line="240" w:lineRule="auto"/>
-    </w:pPr>
-  </w:style>
-  <w:style w:type="character" w:customStyle="1" w:styleId="En-tteCar">
-    <w:name w:val="En-tête Car"/>
-    <w:basedOn w:val="Policepardfaut"/>
-    <w:link w:val="En-tte"/>
-    <w:uiPriority w:val="99"/>
-    <w:rsid w:val="00835405"/>
-    <w:rPr>
-      <w:rFonts w:ascii="Times New Roman" w:eastAsia="Times New Roman" w:hAnsi="Times New Roman" w:cs="Times New Roman"/>
-      <w:sz w:val="24"/>
-      <w:szCs w:val="24"/>
-      <w:lang w:eastAsia="fr-FR"/>
-    </w:rPr>
-  </w:style>
-  <w:style w:type="paragraph" w:styleId="Pieddepage">
-    <w:name w:val="footer"/>
-    <w:basedOn w:val="Normal"/>
-    <w:link w:val="PieddepageCar"/>
-    <w:uiPriority w:val="99"/>
-    <w:unhideWhenUsed/>
-    <w:rsid w:val="00835405"/>
-    <w:pPr>
-      <w:tabs>
-        <w:tab w:val="center" w:pos="4320"/>
-        <w:tab w:val="right" w:pos="8640"/>
-      </w:tabs>
-      <w:spacing w:line="240" w:lineRule="auto"/>
-    </w:pPr>
-  </w:style>
-  <w:style w:type="character" w:customStyle="1" w:styleId="PieddepageCar">
-    <w:name w:val="Pied de page Car"/>
-    <w:basedOn w:val="Policepardfaut"/>
-    <w:link w:val="Pieddepage"/>
-    <w:uiPriority w:val="99"/>
-    <w:rsid w:val="00835405"/>
-    <w:rPr>
-      <w:rFonts w:ascii="Times New Roman" w:eastAsia="Times New Roman" w:hAnsi="Times New Roman" w:cs="Times New Roman"/>
-      <w:sz w:val="24"/>
-      <w:szCs w:val="24"/>
-      <w:lang w:eastAsia="fr-FR"/>
+      <w:color w:val="44546A" w:themeColor="text2"/>
+      <w:sz w:val="18"/>
+      <w:szCs w:val="18"/>
     </w:rPr>
   </w:style>
 </w:styles>
@@ -3497,8 +5169,20 @@
   <a:extraClrSchemeLst/>
   <a:extLst>
     <a:ext uri="{05A4C25C-085E-4340-85A3-A5531E510DB2}">
-      <thm15:themeFamily xmlns="" xmlns:thm15="http://schemas.microsoft.com/office/thememl/2012/main" name="Office Theme" id="{62F939B6-93AF-4DB8-9C6B-D6C7DFDC589F}" vid="{4A3C46E8-61CC-4603-A589-7422A47A8E4A}"/>
+      <thm15:themeFamily xmlns:thm15="http://schemas.microsoft.com/office/thememl/2012/main" name="Office Theme" id="{62F939B6-93AF-4DB8-9C6B-D6C7DFDC589F}" vid="{4A3C46E8-61CC-4603-A589-7422A47A8E4A}"/>
     </a:ext>
   </a:extLst>
 </a:theme>
+</file>
+
+<file path=customXml/item1.xml><?xml version="1.0" encoding="utf-8"?>
+<b:Sources xmlns:b="http://schemas.openxmlformats.org/officeDocument/2006/bibliography" xmlns="http://schemas.openxmlformats.org/officeDocument/2006/bibliography" SelectedStyle="\APASixthEditionOfficeOnline.xsl" StyleName="APA" Version="6"/>
+</file>
+
+<file path=customXml/itemProps1.xml><?xml version="1.0" encoding="utf-8"?>
+<ds:datastoreItem xmlns:ds="http://schemas.openxmlformats.org/officeDocument/2006/customXml" ds:itemID="{3AEEFCBC-0CB0-4E72-BF6D-8174174DC07A}">
+  <ds:schemaRefs>
+    <ds:schemaRef ds:uri="http://schemas.openxmlformats.org/officeDocument/2006/bibliography"/>
+  </ds:schemaRefs>
+</ds:datastoreItem>
 </file>
</xml_diff>

<commit_message>
Mise à jour du Guide de lutilisateur
</commit_message>
<xml_diff>
--- a/GuideUtilisateur.docx
+++ b/GuideUtilisateur.docx
@@ -253,7 +253,28 @@
           <w:sz w:val="32"/>
           <w:szCs w:val="32"/>
         </w:rPr>
-        <w:t>Dernière mise à jour : 26-10-2016</w:t>
+        <w:t xml:space="preserve">Dernière mise à jour : </w:t>
+      </w:r>
+      <w:r>
+        <w:rPr>
+          <w:sz w:val="32"/>
+          <w:szCs w:val="32"/>
+        </w:rPr>
+        <w:t>07-</w:t>
+      </w:r>
+      <w:r>
+        <w:rPr>
+          <w:sz w:val="32"/>
+          <w:szCs w:val="32"/>
+        </w:rPr>
+        <w:t>0</w:t>
+      </w:r>
+      <w:r>
+        <w:rPr>
+          <w:sz w:val="32"/>
+          <w:szCs w:val="32"/>
+        </w:rPr>
+        <w:t>2-2017</w:t>
       </w:r>
     </w:p>
     <w:p>
@@ -420,6 +441,11 @@
     <w:sdt>
       <w:sdtPr>
         <w:rPr>
+          <w:b w:val="0"/>
+          <w:bCs w:val="0"/>
+          <w:i w:val="0"/>
+          <w:caps w:val="0"/>
+          <w:kern w:val="0"/>
           <w:lang w:val="fr-FR"/>
         </w:rPr>
         <w:id w:val="-1985999901"/>
@@ -428,13 +454,7 @@
           <w:docPartUnique/>
         </w:docPartObj>
       </w:sdtPr>
-      <w:sdtEndPr>
-        <w:rPr>
-          <w:i w:val="0"/>
-          <w:caps w:val="0"/>
-          <w:kern w:val="0"/>
-        </w:rPr>
-      </w:sdtEndPr>
+      <w:sdtEndPr/>
       <w:sdtContent>
         <w:p>
           <w:pPr>
@@ -2314,22 +2334,55 @@
     </w:p>
     <w:p>
       <w:r>
-        <w:t>Après ces compétitions, un successeur a été recherché pour poursuivre de développement du projet. Voilà où vous entrez en jeu !</w:t>
+        <w:t>Après ces compétitions, un</w:t>
+      </w:r>
+      <w:r>
+        <w:t>(e)</w:t>
+      </w:r>
+      <w:r>
+        <w:t xml:space="preserve"> successeur</w:t>
+      </w:r>
+      <w:r>
+        <w:t>(e)</w:t>
+      </w:r>
+      <w:r>
+        <w:t xml:space="preserve"> a été recherché pour poursuivre de développement du projet. Voilà où vous entrez en jeu !</w:t>
       </w:r>
     </w:p>
     <w:p/>
     <w:p>
       <w:pPr>
+        <w:spacing w:after="160" w:line="259" w:lineRule="auto"/>
+        <w:jc w:val="left"/>
+        <w:rPr>
+          <w:rFonts w:cs="Arial"/>
+          <w:b/>
+          <w:bCs/>
+          <w:iCs/>
+          <w:szCs w:val="28"/>
+          <w:lang w:val="en-CA"/>
+        </w:rPr>
+      </w:pPr>
+      <w:bookmarkStart w:id="6" w:name="_Toc472434428"/>
+      <w:r>
+        <w:rPr>
+          <w:lang w:val="en-CA"/>
+        </w:rPr>
+        <w:br w:type="page"/>
+      </w:r>
+    </w:p>
+    <w:p>
+      <w:pPr>
         <w:pStyle w:val="Titre2"/>
         <w:rPr>
           <w:lang w:val="en-CA"/>
         </w:rPr>
       </w:pPr>
-      <w:bookmarkStart w:id="6" w:name="_Toc472434428"/>
       <w:r>
         <w:rPr>
           <w:lang w:val="en-CA"/>
         </w:rPr>
+        <w:lastRenderedPageBreak/>
         <w:t>Best Use of Simulation Award</w:t>
       </w:r>
       <w:bookmarkEnd w:id="6"/>
@@ -2345,11 +2398,7 @@
         <w:t xml:space="preserve">. </w:t>
       </w:r>
       <w:r>
-        <w:t xml:space="preserve">Ainsi, l’équipe d’Éclipse 9 a remporté la </w:t>
-      </w:r>
-      <w:r>
-        <w:lastRenderedPageBreak/>
-        <w:t>première place pour le prix décerné par MathWorks à l’équipe ayant fait le meilleur usage des moyens de simulation.</w:t>
+        <w:t>Ainsi, l’équipe d’Éclipse 9 a remporté la première place pour le prix décerné par MathWorks à l’équipe ayant fait le meilleur usage des moyens de simulation.</w:t>
       </w:r>
     </w:p>
     <w:p>
@@ -2378,23 +2427,12 @@
     </w:p>
     <w:p>
       <w:pPr>
-        <w:spacing w:line="276" w:lineRule="auto"/>
-      </w:pPr>
-    </w:p>
-    <w:p>
-      <w:pPr>
         <w:pStyle w:val="Paragraphedeliste"/>
         <w:spacing w:line="240" w:lineRule="auto"/>
       </w:pPr>
     </w:p>
     <w:p>
       <w:pPr>
-        <w:pStyle w:val="Paragraphedeliste"/>
-        <w:spacing w:line="240" w:lineRule="auto"/>
-      </w:pPr>
-    </w:p>
-    <w:p>
-      <w:pPr>
         <w:pStyle w:val="Titre1"/>
       </w:pPr>
       <w:bookmarkStart w:id="7" w:name="_Toc472434429"/>
@@ -2416,42 +2454,40 @@
       <w:r>
         <w:t>Objectif</w:t>
       </w:r>
-      <w:bookmarkStart w:id="9" w:name="_GoBack"/>
       <w:bookmarkEnd w:id="8"/>
+    </w:p>
+    <w:p>
+      <w:r>
+        <w:t>Les compétitions de voitures solaires se distinguent par leur ampleur et leur niveau de difficulté. En effet, au cours d’un parcours de 3000 km bien des évènements peuvent se produire. Envoyer un véhicule prototype se frotter aux aléas de la circulation, des travaux routiers, des précipitations et des autres imprévus de la route représente un défi de taille.</w:t>
+      </w:r>
+    </w:p>
+    <w:p>
+      <w:r>
+        <w:t>Bien que de nombreuses situations ne puissent être prévues ou évitées, il demeure qu’une bonne stratégie de course est essentielle afin de performer en compétition.</w:t>
+      </w:r>
+    </w:p>
+    <w:p/>
+    <w:p>
+      <w:pPr>
+        <w:pStyle w:val="Titre2"/>
+      </w:pPr>
+      <w:r>
+        <w:t xml:space="preserve"> </w:t>
+      </w:r>
+      <w:bookmarkStart w:id="9" w:name="_Toc472434431"/>
+      <w:r>
+        <w:t>Mythe du g</w:t>
+      </w:r>
+      <w:r>
+        <w:t xml:space="preserve">ros bon sens et </w:t>
+      </w:r>
+      <w:r>
+        <w:t>de l’</w:t>
+      </w:r>
+      <w:r>
+        <w:t>intuition</w:t>
+      </w:r>
       <w:bookmarkEnd w:id="9"/>
-    </w:p>
-    <w:p>
-      <w:r>
-        <w:t>Les compétitions de voitures solaires se distinguent par leur ampleur et leur niveau de difficulté. En effet, au cours d’un parcours de 3000 km bien des évènements peuvent se produire. Envoyer un véhicule prototype se frotter aux aléas de la circulation, des travaux routiers, des précipitations et des autres imprévus de la route représente un défi de taille.</w:t>
-      </w:r>
-    </w:p>
-    <w:p>
-      <w:r>
-        <w:t>Bien que de nombreuses situations ne puissent être prévues ou évitées, il demeure qu’une bonne stratégie de course est essentielle afin de performer en compétition.</w:t>
-      </w:r>
-    </w:p>
-    <w:p/>
-    <w:p>
-      <w:pPr>
-        <w:pStyle w:val="Titre2"/>
-      </w:pPr>
-      <w:r>
-        <w:t xml:space="preserve"> </w:t>
-      </w:r>
-      <w:bookmarkStart w:id="10" w:name="_Toc472434431"/>
-      <w:r>
-        <w:t>Mythe du g</w:t>
-      </w:r>
-      <w:r>
-        <w:t xml:space="preserve">ros bon sens et </w:t>
-      </w:r>
-      <w:r>
-        <w:t>de l’</w:t>
-      </w:r>
-      <w:r>
-        <w:t>intuition</w:t>
-      </w:r>
-      <w:bookmarkEnd w:id="10"/>
     </w:p>
     <w:p>
       <w:r>
@@ -2475,12 +2511,12 @@
       <w:pPr>
         <w:pStyle w:val="Titre1"/>
       </w:pPr>
-      <w:bookmarkStart w:id="11" w:name="_Toc472434432"/>
+      <w:bookmarkStart w:id="10" w:name="_Toc472434432"/>
       <w:r>
         <w:lastRenderedPageBreak/>
         <w:t>Achitecture du logiciel SMT</w:t>
       </w:r>
-      <w:bookmarkEnd w:id="11"/>
+      <w:bookmarkEnd w:id="10"/>
     </w:p>
     <w:p/>
     <w:p>
@@ -2515,7 +2551,19 @@
         <w:rPr>
           <w:i/>
         </w:rPr>
-        <w:t>stage stop</w:t>
+        <w:t>stage</w:t>
+      </w:r>
+      <w:r>
+        <w:rPr>
+          <w:i/>
+        </w:rPr>
+        <w:t>s</w:t>
+      </w:r>
+      <w:r>
+        <w:rPr>
+          <w:i/>
+        </w:rPr>
+        <w:t xml:space="preserve"> stop</w:t>
       </w:r>
       <w:r>
         <w:t>. De plus, les échelles de temps sont très différentes entre les deux scénarios.</w:t>
@@ -2524,17 +2572,37 @@
     <w:p/>
     <w:p>
       <w:r>
-        <w:t>Néanmoins, de manière générale l’outil SMT peut être présenté comme une boîte noire à laquelle on fournit un maximum de données sur le véhicule solaire et son environnement en entrées. Cette boîte noire fournir en sortie différents paramètres sur la position de la voiture.</w:t>
+        <w:t>Néanmoins, de manière générale l’outil SMT peut être présenté comme une boîte noire à laquelle on fournit un maximum de données sur le véhicule solaire et son environnement en en</w:t>
+      </w:r>
+      <w:r>
+        <w:t>trées. Cette boîte noire fournit</w:t>
+      </w:r>
+      <w:r>
+        <w:t xml:space="preserve"> en sort</w:t>
+      </w:r>
+      <w:r>
+        <w:t xml:space="preserve">ie différents paramètres sur l’état </w:t>
+      </w:r>
+      <w:r>
+        <w:t>de la voiture.</w:t>
       </w:r>
     </w:p>
     <w:p/>
     <w:p>
+      <w:pPr>
+        <w:rPr>
+          <w:rFonts w:cs="Arial"/>
+          <w:b/>
+          <w:bCs/>
+          <w:iCs/>
+          <w:szCs w:val="28"/>
+        </w:rPr>
+      </w:pPr>
       <w:r>
         <w:rPr>
           <w:noProof/>
           <w:lang w:eastAsia="fr-CA"/>
         </w:rPr>
-        <w:lastRenderedPageBreak/>
         <w:drawing>
           <wp:inline distT="0" distB="0" distL="0" distR="0" wp14:anchorId="0B7DB84D" wp14:editId="71142555">
             <wp:extent cx="5490210" cy="3048179"/>
@@ -2581,20 +2649,6 @@
           </wp:inline>
         </w:drawing>
       </w:r>
-    </w:p>
-    <w:p/>
-    <w:p>
-      <w:pPr>
-        <w:spacing w:after="160" w:line="259" w:lineRule="auto"/>
-        <w:jc w:val="left"/>
-        <w:rPr>
-          <w:rFonts w:cs="Arial"/>
-          <w:b/>
-          <w:bCs/>
-          <w:iCs/>
-          <w:szCs w:val="28"/>
-        </w:rPr>
-      </w:pPr>
       <w:r>
         <w:br w:type="page"/>
       </w:r>
@@ -2603,12 +2657,12 @@
       <w:pPr>
         <w:pStyle w:val="Titre2"/>
       </w:pPr>
-      <w:bookmarkStart w:id="12" w:name="_Toc472434433"/>
+      <w:bookmarkStart w:id="11" w:name="_Toc472434433"/>
       <w:r>
         <w:lastRenderedPageBreak/>
         <w:t>Structure des répertoires</w:t>
       </w:r>
-      <w:bookmarkEnd w:id="12"/>
+      <w:bookmarkEnd w:id="11"/>
     </w:p>
     <w:p>
       <w:r>
@@ -2788,11 +2842,11 @@
       <w:r>
         <w:t xml:space="preserve"> </w:t>
       </w:r>
-      <w:bookmarkStart w:id="13" w:name="_Toc472434434"/>
+      <w:bookmarkStart w:id="12" w:name="_Toc472434434"/>
       <w:r>
         <w:t>Liste des fichiers</w:t>
       </w:r>
-      <w:bookmarkEnd w:id="13"/>
+      <w:bookmarkEnd w:id="12"/>
     </w:p>
     <w:p>
       <w:r>
@@ -2817,75 +2871,117 @@
       <w:pPr>
         <w:pStyle w:val="Titre1"/>
       </w:pPr>
-      <w:bookmarkStart w:id="14" w:name="_Toc472434435"/>
+      <w:bookmarkStart w:id="13" w:name="_Toc472434435"/>
       <w:r>
         <w:lastRenderedPageBreak/>
         <w:t>Mise en marche du logiciel</w:t>
       </w:r>
+      <w:bookmarkEnd w:id="13"/>
+    </w:p>
+    <w:p/>
+    <w:p>
+      <w:pPr>
+        <w:pStyle w:val="Titre2"/>
+      </w:pPr>
+      <w:bookmarkStart w:id="14" w:name="_Toc472434436"/>
+      <w:r>
+        <w:t>Vérification avant départ</w:t>
+      </w:r>
       <w:bookmarkEnd w:id="14"/>
     </w:p>
+    <w:p>
+      <w:r>
+        <w:t xml:space="preserve">Afin de pouvoir suivre à la lettre les instructions présentes dans ce document, veuillez vous assurer de cloner dans un répertoire local le projet </w:t>
+      </w:r>
+      <w:r>
+        <w:rPr>
+          <w:b/>
+        </w:rPr>
+        <w:t>StrategieCourseASC2016</w:t>
+      </w:r>
+      <w:r>
+        <w:rPr>
+          <w:b/>
+        </w:rPr>
+        <w:t xml:space="preserve"> </w:t>
+      </w:r>
+      <w:r>
+        <w:t xml:space="preserve">disponible sur le </w:t>
+      </w:r>
+      <w:r>
+        <w:t xml:space="preserve">répertoire GitHub d’EclipseETS.  Ce tutoriel a été réalisé </w:t>
+      </w:r>
+      <w:r>
+        <w:t>pour</w:t>
+      </w:r>
+      <w:r>
+        <w:t xml:space="preserve"> la v</w:t>
+      </w:r>
+      <w:r>
+        <w:t xml:space="preserve">ersion R2016b de Matlab. </w:t>
+      </w:r>
+      <w:r>
+        <w:t>Toutefois, l</w:t>
+      </w:r>
+      <w:r>
+        <w:t xml:space="preserve">e logiciel n’utilise pas le module </w:t>
+      </w:r>
+      <w:r>
+        <w:rPr>
+          <w:i/>
+        </w:rPr>
+        <w:t>Simulink</w:t>
+      </w:r>
+      <w:r>
+        <w:t xml:space="preserve"> et </w:t>
+      </w:r>
+      <w:r>
+        <w:t>se limite</w:t>
+      </w:r>
+      <w:r>
+        <w:t xml:space="preserve"> essentiellement </w:t>
+      </w:r>
+      <w:r>
+        <w:t>aux</w:t>
+      </w:r>
+      <w:r>
+        <w:t xml:space="preserve"> fonctions de base de Matlab.</w:t>
+      </w:r>
+      <w:r>
+        <w:t xml:space="preserve"> Ainsi, le logiciel devrait être compatible avec les versions antérieures et futures de Matlab.</w:t>
+      </w:r>
+    </w:p>
     <w:p/>
     <w:p>
+      <w:r>
+        <w:t>Par ailleurs, une adaptation du logiciel a été réalisée pour l’environnement Octave. Octave est un logiciel libre permettant d’exécuter du code Matlab. Puisque MathWorks est un commanditaire de l’American Solar Challenge, il est cependant préférable de continuer à utiliser Matlab pour tenter de remporter d’autres distinctions.</w:t>
+      </w:r>
+    </w:p>
+    <w:p/>
+    <w:p>
+      <w:r>
+        <w:t xml:space="preserve">Il est IMPORTANT de tenir à jour les commentaires dans chacun des fichiers et de s’identifier dans l’entête lorsqu’on procède à des modifications. De plus, il est </w:t>
+      </w:r>
+      <w:r>
+        <w:rPr>
+          <w:u w:val="single"/>
+        </w:rPr>
+        <w:t>obligatoire</w:t>
+      </w:r>
+      <w:r>
+        <w:t xml:space="preserve"> d’utiliser le logiciel Git afin de garder des traces de chaque itération réalisée sur le logiciel.</w:t>
+      </w:r>
+    </w:p>
+    <w:p/>
+    <w:p>
       <w:pPr>
         <w:pStyle w:val="Titre2"/>
       </w:pPr>
-      <w:bookmarkStart w:id="15" w:name="_Toc472434436"/>
-      <w:r>
-        <w:t>Vérification avant départ</w:t>
+      <w:bookmarkStart w:id="15" w:name="_Toc472434437"/>
+      <w:r>
+        <w:t>Types de simulation</w:t>
       </w:r>
       <w:bookmarkEnd w:id="15"/>
-    </w:p>
-    <w:p>
-      <w:r>
-        <w:t xml:space="preserve">Afin de pouvoir suivre à la lettre les instructions présentes dans ce document, veuillez vous assurer de cloner dans un répertoire local le projet </w:t>
-      </w:r>
-      <w:r>
-        <w:rPr>
-          <w:b/>
-        </w:rPr>
-        <w:t>StrategieCourseASC2016</w:t>
-      </w:r>
-      <w:r>
-        <w:rPr>
-          <w:b/>
-        </w:rPr>
-        <w:t xml:space="preserve"> </w:t>
-      </w:r>
-      <w:r>
-        <w:t xml:space="preserve">disponible sur le </w:t>
-      </w:r>
-      <w:r>
-        <w:t>répertoire GitHub d’EclipseETS.  Ce tutoriel a été réalisé avec la v</w:t>
-      </w:r>
-      <w:r>
-        <w:t xml:space="preserve">ersion R2016b de Matlab. Le logiciel n’utilise pas le module </w:t>
-      </w:r>
-      <w:r>
-        <w:rPr>
-          <w:i/>
-        </w:rPr>
-        <w:t>Simulink</w:t>
-      </w:r>
-      <w:r>
-        <w:t xml:space="preserve"> et utilise essentiellement les fonctions de base de Matlab.</w:t>
-      </w:r>
-    </w:p>
-    <w:p/>
-    <w:p>
-      <w:r>
-        <w:t>Il est IMPORTANT de tenir à jour les commentaires dans chacun des fichiers et de s’identifier dans l’entête lorsqu’on procède à des modifications. De plus, il est obligatoire d’utiliser le logiciel Git afin de garder des traces de chaque itération réalisée sur le logiciel.</w:t>
-      </w:r>
-    </w:p>
-    <w:p/>
-    <w:p>
-      <w:pPr>
-        <w:pStyle w:val="Titre2"/>
-      </w:pPr>
-      <w:bookmarkStart w:id="16" w:name="_Toc472434437"/>
-      <w:r>
-        <w:t>Types de simulation</w:t>
-      </w:r>
-      <w:bookmarkEnd w:id="16"/>
     </w:p>
     <w:p>
       <w:r>
@@ -3085,7 +3181,6 @@
         <w:rPr>
           <w:rFonts w:ascii="Courier New" w:hAnsi="Courier New" w:cs="Courier New"/>
         </w:rPr>
-        <w:lastRenderedPageBreak/>
         <w:t>distance</w:t>
       </w:r>
       <w:r>
@@ -3167,14 +3262,14 @@
       <w:pPr>
         <w:pStyle w:val="Titre2"/>
       </w:pPr>
-      <w:bookmarkStart w:id="17" w:name="_Toc472434438"/>
+      <w:bookmarkStart w:id="16" w:name="_Toc472434438"/>
       <w:r>
         <w:t>Lancer une simulation de c</w:t>
       </w:r>
       <w:r>
         <w:t>ourse sur circuit</w:t>
       </w:r>
-      <w:bookmarkEnd w:id="17"/>
+      <w:bookmarkEnd w:id="16"/>
     </w:p>
     <w:p>
       <w:r>
@@ -3207,7 +3302,13 @@
         </w:numPr>
       </w:pPr>
       <w:r>
-        <w:t>Ouvrir le fichier course_sur_circuit.m et appuyer sur ‘Run’ ou F5</w:t>
+        <w:t xml:space="preserve">Ouvrir le fichier course_sur_circuit.m et </w:t>
+      </w:r>
+      <w:r>
+        <w:t>cliquer</w:t>
+      </w:r>
+      <w:r>
+        <w:t xml:space="preserve"> sur ‘Run’ ou F5</w:t>
       </w:r>
     </w:p>
     <w:p>
@@ -3619,6 +3720,7 @@
         </w:numPr>
       </w:pPr>
       <w:r>
+        <w:lastRenderedPageBreak/>
         <w:t xml:space="preserve">Si vous rencontrez des messages d’erreur, vérifier que l’arborescence de votre projet correspond bel et bien à ce qui est présenté dans la </w:t>
       </w:r>
       <w:r>
@@ -3651,19 +3753,15 @@
       <w:pPr>
         <w:pStyle w:val="Titre2"/>
       </w:pPr>
-      <w:bookmarkStart w:id="18" w:name="_Toc472434439"/>
+      <w:bookmarkStart w:id="17" w:name="_Toc472434439"/>
       <w:r>
         <w:t>Analyse des résultats de simulation d’une course sur circuit</w:t>
       </w:r>
-      <w:bookmarkEnd w:id="18"/>
-    </w:p>
-    <w:p>
-      <w:r>
-        <w:t xml:space="preserve">Aussitôt que la simulation est terminée, on peut obtenir un résumé des résultats dans la console tel que présenté précédemment dans l’encadré. Ces résultats permettent à un </w:t>
-      </w:r>
-      <w:r>
-        <w:lastRenderedPageBreak/>
-        <w:t xml:space="preserve">utilisateur expérimenté de juger rapidement de la qualité de la simulation, néanmoins une analyse plus approfondie est </w:t>
+      <w:bookmarkEnd w:id="17"/>
+    </w:p>
+    <w:p>
+      <w:r>
+        <w:t xml:space="preserve">Aussitôt que la simulation est terminée, on peut obtenir un résumé des résultats dans la console tel que présenté précédemment dans l’encadré. Ces résultats permettent à un utilisateur expérimenté de juger rapidement de la qualité de la simulation, néanmoins une analyse plus approfondie est </w:t>
       </w:r>
       <w:r>
         <w:t>nécessaire pour valider la fiabilité de la simulation.</w:t>
@@ -3774,27 +3872,14 @@
       <w:r>
         <w:t xml:space="preserve">Figure </w:t>
       </w:r>
-      <w:r>
-        <w:fldChar w:fldCharType="begin"/>
-      </w:r>
-      <w:r>
-        <w:instrText xml:space="preserve"> SEQ Figure \* ARABIC </w:instrText>
-      </w:r>
-      <w:r>
-        <w:fldChar w:fldCharType="separate"/>
-      </w:r>
-      <w:r>
-        <w:rPr>
-          <w:noProof/>
-        </w:rPr>
-        <w:t>1</w:t>
-      </w:r>
-      <w:r>
-        <w:rPr>
-          <w:noProof/>
-        </w:rPr>
-        <w:fldChar w:fldCharType="end"/>
-      </w:r>
+      <w:fldSimple w:instr=" SEQ Figure \* ARABIC ">
+        <w:r>
+          <w:rPr>
+            <w:noProof/>
+          </w:rPr>
+          <w:t>1</w:t>
+        </w:r>
+      </w:fldSimple>
       <w:r>
         <w:t xml:space="preserve"> – Évolution de la puissance après une simulation de course sur circuit</w:t>
       </w:r>
@@ -3828,6 +3913,8 @@
         <w:br/>
         <w:t xml:space="preserve">Lorsque les moteurs sont activés, le courant à la sortie des MPPT et de la batterie sont tous les deux acheminés vers les moteurs. Par contre, lorsque les moteurs ne sont pas activés, toute la puissance PV est absorbée par la batterie. La puissance à la sortie de la batterie devient donc l’inverse de la puissance à la sortie des MPPT. </w:t>
       </w:r>
+      <w:bookmarkStart w:id="18" w:name="_GoBack"/>
+      <w:bookmarkEnd w:id="18"/>
     </w:p>
     <w:p/>
     <w:p>
@@ -3858,7 +3945,7 @@
           <v:shape id="_x0000_i1025" type="#_x0000_t75" style="width:345.75pt;height:394.5pt" o:ole="">
             <v:imagedata r:id="rId12" o:title=""/>
           </v:shape>
-          <o:OLEObject Type="Embed" ProgID="Visio.Drawing.15" ShapeID="_x0000_i1025" DrawAspect="Content" ObjectID="_1546176320" r:id="rId13"/>
+          <o:OLEObject Type="Embed" ProgID="Visio.Drawing.15" ShapeID="_x0000_i1025" DrawAspect="Content" ObjectID="_1548418772" r:id="rId13"/>
         </w:object>
       </w:r>
     </w:p>
@@ -3869,14 +3956,27 @@
       <w:r>
         <w:t xml:space="preserve">Figure </w:t>
       </w:r>
-      <w:fldSimple w:instr=" SEQ Figure \* ARABIC ">
-        <w:r>
-          <w:rPr>
-            <w:noProof/>
-          </w:rPr>
-          <w:t>2</w:t>
-        </w:r>
-      </w:fldSimple>
+      <w:r>
+        <w:fldChar w:fldCharType="begin"/>
+      </w:r>
+      <w:r>
+        <w:instrText xml:space="preserve"> SEQ Figure \* ARABIC </w:instrText>
+      </w:r>
+      <w:r>
+        <w:fldChar w:fldCharType="separate"/>
+      </w:r>
+      <w:r>
+        <w:rPr>
+          <w:noProof/>
+        </w:rPr>
+        <w:t>2</w:t>
+      </w:r>
+      <w:r>
+        <w:rPr>
+          <w:noProof/>
+        </w:rPr>
+        <w:fldChar w:fldCharType="end"/>
+      </w:r>
       <w:r>
         <w:t xml:space="preserve"> - Flots d'énergie sur la route</w:t>
       </w:r>
@@ -4010,14 +4110,27 @@
       <w:r>
         <w:t xml:space="preserve">Figure </w:t>
       </w:r>
-      <w:fldSimple w:instr=" SEQ Figure \* ARABIC ">
-        <w:r>
-          <w:rPr>
-            <w:noProof/>
-          </w:rPr>
-          <w:t>3</w:t>
-        </w:r>
-      </w:fldSimple>
+      <w:r>
+        <w:fldChar w:fldCharType="begin"/>
+      </w:r>
+      <w:r>
+        <w:instrText xml:space="preserve"> SEQ Figure \* ARABIC </w:instrText>
+      </w:r>
+      <w:r>
+        <w:fldChar w:fldCharType="separate"/>
+      </w:r>
+      <w:r>
+        <w:rPr>
+          <w:noProof/>
+        </w:rPr>
+        <w:t>3</w:t>
+      </w:r>
+      <w:r>
+        <w:rPr>
+          <w:noProof/>
+        </w:rPr>
+        <w:fldChar w:fldCharType="end"/>
+      </w:r>
       <w:r>
         <w:t xml:space="preserve"> - Évolution de l’état de charge </w:t>
       </w:r>
@@ -4591,21 +4704,7 @@
           <w:rFonts w:eastAsiaTheme="minorHAnsi"/>
           <w:lang w:eastAsia="en-US"/>
         </w:rPr>
-        <w:t>La ligne ci-dessus permet de spécifier que la température sera de 28° en avant-midi et de 34</w:t>
-      </w:r>
-      <w:r>
-        <w:rPr>
-          <w:rFonts w:eastAsiaTheme="minorHAnsi"/>
-          <w:lang w:eastAsia="en-US"/>
-        </w:rPr>
-        <w:t>°</w:t>
-      </w:r>
-      <w:r>
-        <w:rPr>
-          <w:rFonts w:eastAsiaTheme="minorHAnsi"/>
-          <w:lang w:eastAsia="en-US"/>
-        </w:rPr>
-        <w:t xml:space="preserve"> en après-midi. Jusqu’à présent, les données météo proviennent d’analyses manuelles des bulletins météo disponibles sur internet.</w:t>
+        <w:t>La ligne ci-dessus permet de spécifier que la température sera de 28° en avant-midi et de 34° en après-midi. Jusqu’à présent, les données météo proviennent d’analyses manuelles des bulletins météo disponibles sur internet.</w:t>
       </w:r>
       <w:r>
         <w:rPr>
@@ -4783,13 +4882,15 @@
     <w:p/>
     <w:p>
       <w:pPr>
-        <w:ind w:left="705"/>
-      </w:pPr>
-    </w:p>
-    <w:p>
-      <w:pPr>
         <w:spacing w:after="160" w:line="259" w:lineRule="auto"/>
         <w:jc w:val="left"/>
+        <w:rPr>
+          <w:b/>
+          <w:bCs/>
+          <w:i/>
+          <w:caps/>
+          <w:kern w:val="32"/>
+        </w:rPr>
       </w:pPr>
       <w:r>
         <w:br w:type="page"/>
@@ -4799,18 +4900,91 @@
       <w:pPr>
         <w:pStyle w:val="Titre1"/>
       </w:pPr>
-      <w:bookmarkStart w:id="20" w:name="_Toc472434441"/>
       <w:r>
         <w:lastRenderedPageBreak/>
-        <w:t>Annexes</w:t>
-      </w:r>
-      <w:bookmarkEnd w:id="20"/>
+        <w:t>Création d’un parcours</w:t>
+      </w:r>
     </w:p>
     <w:p/>
+    <w:p>
+      <w:pPr>
+        <w:pStyle w:val="Titre2"/>
+      </w:pPr>
+      <w:r>
+        <w:t>Définition d’un parcours</w:t>
+      </w:r>
+    </w:p>
+    <w:p>
+      <w:r>
+        <w:t>Le logiciel SMT nécessite l’utilisation d’une structure de données particulière pour représenter le parcours sur lequel s’effectue les simulations. Afin de rendre le logiciel le plus polyvalent possible, les parcours peuvent être produits à partir de n’importe quel tracé sur Google Earth Pro et en suivant les procédures détaillées ci-après.</w:t>
+      </w:r>
+    </w:p>
     <w:p/>
     <w:p>
       <w:pPr>
-        <w:keepNext/>
+        <w:pStyle w:val="Titre2"/>
+      </w:pPr>
+      <w:r>
+        <w:t>Outils nécessaires</w:t>
+      </w:r>
+    </w:p>
+    <w:p>
+      <w:r>
+        <w:t>Trois outils externes sont nécessaires pour importer un parcours dans le simulateur SMT.</w:t>
+      </w:r>
+    </w:p>
+    <w:p>
+      <w:r>
+        <w:t>Le logiciel Google Earth Pro (Disponible gratuitement sur le site officiel de Google)</w:t>
+      </w:r>
+    </w:p>
+    <w:p>
+      <w:r>
+        <w:t>Le site web</w:t>
+      </w:r>
+      <w:r>
+        <w:t> :</w:t>
+      </w:r>
+      <w:r>
+        <w:t xml:space="preserve"> </w:t>
+      </w:r>
+      <w:r>
+        <w:t>http://www.gpsvisualizer.com/map_input?form=googleearth</w:t>
+      </w:r>
+    </w:p>
+    <w:p>
+      <w:pPr>
+        <w:spacing w:after="160" w:line="259" w:lineRule="auto"/>
+        <w:jc w:val="left"/>
+      </w:pPr>
+      <w:r>
+        <w:t>Un tableur pouvant ouvrir des fichiers .csv tel que Excel</w:t>
+      </w:r>
+    </w:p>
+    <w:p>
+      <w:pPr>
+        <w:spacing w:after="160" w:line="259" w:lineRule="auto"/>
+        <w:jc w:val="left"/>
+      </w:pPr>
+    </w:p>
+    <w:p>
+      <w:pPr>
+        <w:pStyle w:val="Paragraphedeliste"/>
+        <w:numPr>
+          <w:ilvl w:val="0"/>
+          <w:numId w:val="15"/>
+        </w:numPr>
+        <w:spacing w:after="160" w:line="259" w:lineRule="auto"/>
+        <w:jc w:val="left"/>
+      </w:pPr>
+      <w:r>
+        <w:t>Ouvrir Google Earth Pro et localiser le parcours désiré. La capture ci-dessous montre la piste Circuit of the Americas situé à Austin, Tx.</w:t>
+      </w:r>
+    </w:p>
+    <w:p>
+      <w:pPr>
+        <w:spacing w:after="160" w:line="259" w:lineRule="auto"/>
+        <w:jc w:val="left"/>
       </w:pPr>
       <w:r>
         <w:rPr>
@@ -4818,10 +4992,10 @@
           <w:lang w:eastAsia="fr-CA"/>
         </w:rPr>
         <w:drawing>
-          <wp:inline distT="0" distB="0" distL="0" distR="0" wp14:anchorId="7AAD2070" wp14:editId="35631ED6">
-            <wp:extent cx="5490210" cy="5948045"/>
-            <wp:effectExtent l="0" t="0" r="0" b="0"/>
-            <wp:docPr id="7" name="Image 7"/>
+          <wp:inline distT="0" distB="0" distL="0" distR="0" wp14:anchorId="7CF90D9F" wp14:editId="03FD8BE7">
+            <wp:extent cx="5490210" cy="3157855"/>
+            <wp:effectExtent l="0" t="0" r="0" b="4445"/>
+            <wp:docPr id="3" name="Image 3"/>
             <wp:cNvGraphicFramePr>
               <a:graphicFrameLocks xmlns:a="http://schemas.openxmlformats.org/drawingml/2006/main" noChangeAspect="1"/>
             </wp:cNvGraphicFramePr>
@@ -4841,6 +5015,1392 @@
                   <pic:spPr>
                     <a:xfrm>
                       <a:off x="0" y="0"/>
+                      <a:ext cx="5490210" cy="3157855"/>
+                    </a:xfrm>
+                    <a:prstGeom prst="rect">
+                      <a:avLst/>
+                    </a:prstGeom>
+                  </pic:spPr>
+                </pic:pic>
+              </a:graphicData>
+            </a:graphic>
+          </wp:inline>
+        </w:drawing>
+      </w:r>
+    </w:p>
+    <w:p>
+      <w:pPr>
+        <w:spacing w:after="160" w:line="259" w:lineRule="auto"/>
+        <w:jc w:val="left"/>
+      </w:pPr>
+      <w:r>
+        <w:t>Note : La version Pro est nécessaire puisque la version de base de Google Earth ne permet pas de manipuler les fichiers .kml/.kmz.</w:t>
+      </w:r>
+    </w:p>
+    <w:p>
+      <w:pPr>
+        <w:pStyle w:val="Paragraphedeliste"/>
+        <w:numPr>
+          <w:ilvl w:val="0"/>
+          <w:numId w:val="15"/>
+        </w:numPr>
+        <w:spacing w:after="160" w:line="259" w:lineRule="auto"/>
+        <w:jc w:val="left"/>
+      </w:pPr>
+      <w:r>
+        <w:lastRenderedPageBreak/>
+        <w:t>Cliquer sur ‘Ajouter un trajet’ et tracer le parcours désiré.</w:t>
+      </w:r>
+    </w:p>
+    <w:p>
+      <w:pPr>
+        <w:spacing w:after="160" w:line="259" w:lineRule="auto"/>
+        <w:jc w:val="left"/>
+      </w:pPr>
+      <w:r>
+        <w:rPr>
+          <w:noProof/>
+          <w:lang w:eastAsia="fr-CA"/>
+        </w:rPr>
+        <w:drawing>
+          <wp:inline distT="0" distB="0" distL="0" distR="0" wp14:anchorId="6303CA7C" wp14:editId="04B1673A">
+            <wp:extent cx="5490210" cy="3157855"/>
+            <wp:effectExtent l="0" t="0" r="0" b="4445"/>
+            <wp:docPr id="5" name="Image 5"/>
+            <wp:cNvGraphicFramePr>
+              <a:graphicFrameLocks xmlns:a="http://schemas.openxmlformats.org/drawingml/2006/main" noChangeAspect="1"/>
+            </wp:cNvGraphicFramePr>
+            <a:graphic xmlns:a="http://schemas.openxmlformats.org/drawingml/2006/main">
+              <a:graphicData uri="http://schemas.openxmlformats.org/drawingml/2006/picture">
+                <pic:pic xmlns:pic="http://schemas.openxmlformats.org/drawingml/2006/picture">
+                  <pic:nvPicPr>
+                    <pic:cNvPr id="1" name=""/>
+                    <pic:cNvPicPr/>
+                  </pic:nvPicPr>
+                  <pic:blipFill>
+                    <a:blip r:embed="rId16"/>
+                    <a:stretch>
+                      <a:fillRect/>
+                    </a:stretch>
+                  </pic:blipFill>
+                  <pic:spPr>
+                    <a:xfrm>
+                      <a:off x="0" y="0"/>
+                      <a:ext cx="5490210" cy="3157855"/>
+                    </a:xfrm>
+                    <a:prstGeom prst="rect">
+                      <a:avLst/>
+                    </a:prstGeom>
+                  </pic:spPr>
+                </pic:pic>
+              </a:graphicData>
+            </a:graphic>
+          </wp:inline>
+        </w:drawing>
+      </w:r>
+    </w:p>
+    <w:p>
+      <w:pPr>
+        <w:spacing w:after="160" w:line="259" w:lineRule="auto"/>
+        <w:jc w:val="left"/>
+      </w:pPr>
+    </w:p>
+    <w:p>
+      <w:pPr>
+        <w:spacing w:after="160" w:line="259" w:lineRule="auto"/>
+        <w:jc w:val="left"/>
+      </w:pPr>
+      <w:r>
+        <w:t>Conseils pour dessiner le tracé :</w:t>
+      </w:r>
+    </w:p>
+    <w:p>
+      <w:pPr>
+        <w:pStyle w:val="Paragraphedeliste"/>
+        <w:numPr>
+          <w:ilvl w:val="0"/>
+          <w:numId w:val="16"/>
+        </w:numPr>
+        <w:spacing w:after="160" w:line="259" w:lineRule="auto"/>
+        <w:jc w:val="left"/>
+      </w:pPr>
+      <w:r>
+        <w:t>WASD permet de déplacer la caméra pendant qu’on ajoute des points</w:t>
+      </w:r>
+    </w:p>
+    <w:p>
+      <w:pPr>
+        <w:pStyle w:val="Paragraphedeliste"/>
+        <w:numPr>
+          <w:ilvl w:val="0"/>
+          <w:numId w:val="16"/>
+        </w:numPr>
+        <w:spacing w:after="160" w:line="259" w:lineRule="auto"/>
+        <w:jc w:val="left"/>
+      </w:pPr>
+      <w:r>
+        <w:t xml:space="preserve">Ne pas </w:t>
+      </w:r>
+      <w:r>
+        <w:rPr>
+          <w:i/>
+        </w:rPr>
+        <w:t>click &amp; drag</w:t>
+      </w:r>
+      <w:r>
+        <w:t xml:space="preserve"> avec la souris, cela génère trop de points inutilement</w:t>
+      </w:r>
+    </w:p>
+    <w:p>
+      <w:pPr>
+        <w:pStyle w:val="Paragraphedeliste"/>
+        <w:numPr>
+          <w:ilvl w:val="0"/>
+          <w:numId w:val="16"/>
+        </w:numPr>
+        <w:spacing w:after="160" w:line="259" w:lineRule="auto"/>
+        <w:jc w:val="left"/>
+      </w:pPr>
+      <w:r>
+        <w:t>On peut ajuster la position d’un point en le sélectionnant avec la souris</w:t>
+      </w:r>
+    </w:p>
+    <w:p>
+      <w:pPr>
+        <w:pStyle w:val="Paragraphedeliste"/>
+        <w:numPr>
+          <w:ilvl w:val="1"/>
+          <w:numId w:val="16"/>
+        </w:numPr>
+        <w:spacing w:after="160" w:line="259" w:lineRule="auto"/>
+        <w:jc w:val="left"/>
+      </w:pPr>
+      <w:r>
+        <w:t>Une fois un point sélectionné, il devient le point de départ pour la prochaine ligne, cela permet d’ajouter des points intermédiaires si nécessaires. Pour continuer le tracé, il faut sélectionner le point de tête, puis continuer le tracé.</w:t>
+      </w:r>
+    </w:p>
+    <w:p>
+      <w:pPr>
+        <w:pStyle w:val="Paragraphedeliste"/>
+        <w:spacing w:after="160" w:line="259" w:lineRule="auto"/>
+        <w:ind w:left="1440"/>
+        <w:jc w:val="left"/>
+      </w:pPr>
+    </w:p>
+    <w:p>
+      <w:pPr>
+        <w:pStyle w:val="Paragraphedeliste"/>
+        <w:numPr>
+          <w:ilvl w:val="0"/>
+          <w:numId w:val="15"/>
+        </w:numPr>
+        <w:spacing w:after="160" w:line="259" w:lineRule="auto"/>
+        <w:jc w:val="left"/>
+      </w:pPr>
+      <w:r>
+        <w:t>Dans le menu ‘Lieux’, sélectionner le trajet créé (CircuitOfTheAmericas).</w:t>
+      </w:r>
+    </w:p>
+    <w:p>
+      <w:pPr>
+        <w:pStyle w:val="Paragraphedeliste"/>
+        <w:spacing w:after="160" w:line="259" w:lineRule="auto"/>
+        <w:jc w:val="left"/>
+      </w:pPr>
+    </w:p>
+    <w:p>
+      <w:pPr>
+        <w:pStyle w:val="Paragraphedeliste"/>
+        <w:numPr>
+          <w:ilvl w:val="0"/>
+          <w:numId w:val="15"/>
+        </w:numPr>
+        <w:spacing w:after="160" w:line="259" w:lineRule="auto"/>
+        <w:jc w:val="left"/>
+      </w:pPr>
+      <w:r>
+        <w:t>Clic droit et sélectionner ‘Enregistrer le lieux sous…’</w:t>
+      </w:r>
+    </w:p>
+    <w:p>
+      <w:pPr>
+        <w:pStyle w:val="Paragraphedeliste"/>
+        <w:numPr>
+          <w:ilvl w:val="1"/>
+          <w:numId w:val="15"/>
+        </w:numPr>
+        <w:spacing w:after="160" w:line="259" w:lineRule="auto"/>
+        <w:jc w:val="left"/>
+      </w:pPr>
+      <w:r>
+        <w:t>Choisir l’extension .kml</w:t>
+      </w:r>
+    </w:p>
+    <w:p>
+      <w:pPr>
+        <w:spacing w:after="160" w:line="259" w:lineRule="auto"/>
+        <w:jc w:val="left"/>
+      </w:pPr>
+      <w:r>
+        <w:rPr>
+          <w:noProof/>
+          <w:lang w:eastAsia="fr-CA"/>
+        </w:rPr>
+        <w:lastRenderedPageBreak/>
+        <w:drawing>
+          <wp:inline distT="0" distB="0" distL="0" distR="0" wp14:anchorId="5F234F05" wp14:editId="689B64A1">
+            <wp:extent cx="5490210" cy="3030855"/>
+            <wp:effectExtent l="0" t="0" r="0" b="0"/>
+            <wp:docPr id="10" name="Image 10"/>
+            <wp:cNvGraphicFramePr>
+              <a:graphicFrameLocks xmlns:a="http://schemas.openxmlformats.org/drawingml/2006/main" noChangeAspect="1"/>
+            </wp:cNvGraphicFramePr>
+            <a:graphic xmlns:a="http://schemas.openxmlformats.org/drawingml/2006/main">
+              <a:graphicData uri="http://schemas.openxmlformats.org/drawingml/2006/picture">
+                <pic:pic xmlns:pic="http://schemas.openxmlformats.org/drawingml/2006/picture">
+                  <pic:nvPicPr>
+                    <pic:cNvPr id="1" name=""/>
+                    <pic:cNvPicPr/>
+                  </pic:nvPicPr>
+                  <pic:blipFill>
+                    <a:blip r:embed="rId17"/>
+                    <a:stretch>
+                      <a:fillRect/>
+                    </a:stretch>
+                  </pic:blipFill>
+                  <pic:spPr>
+                    <a:xfrm>
+                      <a:off x="0" y="0"/>
+                      <a:ext cx="5490210" cy="3030855"/>
+                    </a:xfrm>
+                    <a:prstGeom prst="rect">
+                      <a:avLst/>
+                    </a:prstGeom>
+                  </pic:spPr>
+                </pic:pic>
+              </a:graphicData>
+            </a:graphic>
+          </wp:inline>
+        </w:drawing>
+      </w:r>
+    </w:p>
+    <w:p>
+      <w:pPr>
+        <w:pStyle w:val="Paragraphedeliste"/>
+        <w:spacing w:after="160" w:line="259" w:lineRule="auto"/>
+        <w:ind w:left="1440"/>
+        <w:jc w:val="left"/>
+      </w:pPr>
+    </w:p>
+    <w:p>
+      <w:pPr>
+        <w:pStyle w:val="Paragraphedeliste"/>
+        <w:numPr>
+          <w:ilvl w:val="0"/>
+          <w:numId w:val="15"/>
+        </w:numPr>
+        <w:spacing w:after="160" w:line="259" w:lineRule="auto"/>
+        <w:jc w:val="left"/>
+      </w:pPr>
+      <w:r>
+        <w:t>Ouvrir un navigateur web et aller sur le site GPS Visualizer</w:t>
+      </w:r>
+    </w:p>
+    <w:p>
+      <w:pPr>
+        <w:pStyle w:val="Paragraphedeliste"/>
+        <w:numPr>
+          <w:ilvl w:val="1"/>
+          <w:numId w:val="15"/>
+        </w:numPr>
+        <w:spacing w:after="160" w:line="259" w:lineRule="auto"/>
+        <w:jc w:val="left"/>
+      </w:pPr>
+      <w:hyperlink r:id="rId18" w:history="1">
+        <w:r>
+          <w:rPr>
+            <w:rStyle w:val="Lienhypertexte"/>
+          </w:rPr>
+          <w:t>http://www.gpsvisualizer.com/convert_input</w:t>
+        </w:r>
+      </w:hyperlink>
+      <w:r>
+        <w:t xml:space="preserve"> (2017-02-07)</w:t>
+      </w:r>
+    </w:p>
+    <w:p>
+      <w:pPr>
+        <w:pStyle w:val="Paragraphedeliste"/>
+        <w:spacing w:after="160" w:line="259" w:lineRule="auto"/>
+        <w:ind w:left="1440"/>
+        <w:jc w:val="left"/>
+      </w:pPr>
+    </w:p>
+    <w:p>
+      <w:pPr>
+        <w:pStyle w:val="Paragraphedeliste"/>
+        <w:numPr>
+          <w:ilvl w:val="0"/>
+          <w:numId w:val="15"/>
+        </w:numPr>
+        <w:spacing w:after="160" w:line="259" w:lineRule="auto"/>
+        <w:jc w:val="left"/>
+      </w:pPr>
+      <w:r>
+        <w:t>Sélectionner les options suivantes tel qu’illustré dans la capture ci-après :</w:t>
+      </w:r>
+    </w:p>
+    <w:p>
+      <w:pPr>
+        <w:pStyle w:val="Paragraphedeliste"/>
+        <w:numPr>
+          <w:ilvl w:val="1"/>
+          <w:numId w:val="15"/>
+        </w:numPr>
+        <w:spacing w:after="160" w:line="259" w:lineRule="auto"/>
+        <w:jc w:val="left"/>
+      </w:pPr>
+      <w:r>
+        <w:t>Output format : Plain text</w:t>
+      </w:r>
+    </w:p>
+    <w:p>
+      <w:pPr>
+        <w:pStyle w:val="Paragraphedeliste"/>
+        <w:numPr>
+          <w:ilvl w:val="1"/>
+          <w:numId w:val="15"/>
+        </w:numPr>
+        <w:spacing w:after="160" w:line="259" w:lineRule="auto"/>
+        <w:jc w:val="left"/>
+      </w:pPr>
+      <w:r>
+        <w:t>Plain text delimiter : comma</w:t>
+      </w:r>
+    </w:p>
+    <w:p>
+      <w:pPr>
+        <w:pStyle w:val="Paragraphedeliste"/>
+        <w:numPr>
+          <w:ilvl w:val="1"/>
+          <w:numId w:val="15"/>
+        </w:numPr>
+        <w:spacing w:after="160" w:line="259" w:lineRule="auto"/>
+        <w:jc w:val="left"/>
+      </w:pPr>
+      <w:r>
+        <w:t>Add estimated fields : slope (%), distance</w:t>
+      </w:r>
+    </w:p>
+    <w:p>
+      <w:pPr>
+        <w:pStyle w:val="Paragraphedeliste"/>
+        <w:numPr>
+          <w:ilvl w:val="1"/>
+          <w:numId w:val="15"/>
+        </w:numPr>
+        <w:spacing w:after="160" w:line="259" w:lineRule="auto"/>
+        <w:jc w:val="left"/>
+        <w:rPr>
+          <w:lang w:val="en-CA"/>
+        </w:rPr>
+      </w:pPr>
+      <w:r>
+        <w:rPr>
+          <w:lang w:val="en-CA"/>
+        </w:rPr>
+        <w:t>Add DEM elevation data : USGS NED1 database</w:t>
+      </w:r>
+    </w:p>
+    <w:p>
+      <w:pPr>
+        <w:spacing w:after="160" w:line="259" w:lineRule="auto"/>
+        <w:jc w:val="left"/>
+      </w:pPr>
+      <w:r>
+        <w:rPr>
+          <w:noProof/>
+          <w:lang w:eastAsia="fr-CA"/>
+        </w:rPr>
+        <w:lastRenderedPageBreak/>
+        <w:drawing>
+          <wp:inline distT="0" distB="0" distL="0" distR="0" wp14:anchorId="440AB32D" wp14:editId="79E27648">
+            <wp:extent cx="5490210" cy="5709920"/>
+            <wp:effectExtent l="0" t="0" r="0" b="5080"/>
+            <wp:docPr id="13" name="Image 13"/>
+            <wp:cNvGraphicFramePr>
+              <a:graphicFrameLocks xmlns:a="http://schemas.openxmlformats.org/drawingml/2006/main" noChangeAspect="1"/>
+            </wp:cNvGraphicFramePr>
+            <a:graphic xmlns:a="http://schemas.openxmlformats.org/drawingml/2006/main">
+              <a:graphicData uri="http://schemas.openxmlformats.org/drawingml/2006/picture">
+                <pic:pic xmlns:pic="http://schemas.openxmlformats.org/drawingml/2006/picture">
+                  <pic:nvPicPr>
+                    <pic:cNvPr id="1" name=""/>
+                    <pic:cNvPicPr/>
+                  </pic:nvPicPr>
+                  <pic:blipFill>
+                    <a:blip r:embed="rId19"/>
+                    <a:stretch>
+                      <a:fillRect/>
+                    </a:stretch>
+                  </pic:blipFill>
+                  <pic:spPr>
+                    <a:xfrm>
+                      <a:off x="0" y="0"/>
+                      <a:ext cx="5490210" cy="5709920"/>
+                    </a:xfrm>
+                    <a:prstGeom prst="rect">
+                      <a:avLst/>
+                    </a:prstGeom>
+                  </pic:spPr>
+                </pic:pic>
+              </a:graphicData>
+            </a:graphic>
+          </wp:inline>
+        </w:drawing>
+      </w:r>
+    </w:p>
+    <w:p>
+      <w:pPr>
+        <w:spacing w:after="160" w:line="259" w:lineRule="auto"/>
+        <w:jc w:val="left"/>
+      </w:pPr>
+    </w:p>
+    <w:p>
+      <w:pPr>
+        <w:pStyle w:val="Paragraphedeliste"/>
+        <w:numPr>
+          <w:ilvl w:val="0"/>
+          <w:numId w:val="15"/>
+        </w:numPr>
+        <w:spacing w:after="160" w:line="259" w:lineRule="auto"/>
+        <w:jc w:val="left"/>
+      </w:pPr>
+      <w:r>
+        <w:t>Uploader le fichier .kml créé précédemment et cliquer sur ‘</w:t>
+      </w:r>
+      <w:r>
+        <w:t>C</w:t>
+      </w:r>
+      <w:r>
+        <w:t>onvert’.</w:t>
+      </w:r>
+    </w:p>
+    <w:p>
+      <w:pPr>
+        <w:pStyle w:val="Paragraphedeliste"/>
+        <w:spacing w:after="160" w:line="259" w:lineRule="auto"/>
+        <w:jc w:val="left"/>
+      </w:pPr>
+    </w:p>
+    <w:p>
+      <w:pPr>
+        <w:spacing w:after="160" w:line="259" w:lineRule="auto"/>
+        <w:jc w:val="left"/>
+      </w:pPr>
+      <w:r>
+        <w:rPr>
+          <w:noProof/>
+          <w:lang w:eastAsia="fr-CA"/>
+        </w:rPr>
+        <w:lastRenderedPageBreak/>
+        <mc:AlternateContent>
+          <mc:Choice Requires="wps">
+            <w:drawing>
+              <wp:anchor distT="0" distB="0" distL="114300" distR="114300" simplePos="0" relativeHeight="251655680" behindDoc="0" locked="0" layoutInCell="1" allowOverlap="1" wp14:anchorId="79A223AD" wp14:editId="5C3F9750">
+                <wp:simplePos x="0" y="0"/>
+                <wp:positionH relativeFrom="column">
+                  <wp:posOffset>3175724</wp:posOffset>
+                </wp:positionH>
+                <wp:positionV relativeFrom="paragraph">
+                  <wp:posOffset>712381</wp:posOffset>
+                </wp:positionV>
+                <wp:extent cx="2062716" cy="2296618"/>
+                <wp:effectExtent l="19050" t="19050" r="33020" b="46990"/>
+                <wp:wrapNone/>
+                <wp:docPr id="12" name="Flèche droite à entaille 12"/>
+                <wp:cNvGraphicFramePr/>
+                <a:graphic xmlns:a="http://schemas.openxmlformats.org/drawingml/2006/main">
+                  <a:graphicData uri="http://schemas.microsoft.com/office/word/2010/wordprocessingShape">
+                    <wps:wsp>
+                      <wps:cNvSpPr/>
+                      <wps:spPr>
+                        <a:xfrm rot="10800000">
+                          <a:off x="0" y="0"/>
+                          <a:ext cx="2062716" cy="2296618"/>
+                        </a:xfrm>
+                        <a:prstGeom prst="notchedRightArrow">
+                          <a:avLst/>
+                        </a:prstGeom>
+                        <a:solidFill>
+                          <a:srgbClr val="FF0000"/>
+                        </a:solidFill>
+                        <a:ln>
+                          <a:solidFill>
+                            <a:schemeClr val="bg1"/>
+                          </a:solidFill>
+                        </a:ln>
+                      </wps:spPr>
+                      <wps:style>
+                        <a:lnRef idx="2">
+                          <a:schemeClr val="accent4">
+                            <a:shade val="50000"/>
+                          </a:schemeClr>
+                        </a:lnRef>
+                        <a:fillRef idx="1">
+                          <a:schemeClr val="accent4"/>
+                        </a:fillRef>
+                        <a:effectRef idx="0">
+                          <a:schemeClr val="accent4"/>
+                        </a:effectRef>
+                        <a:fontRef idx="minor">
+                          <a:schemeClr val="lt1"/>
+                        </a:fontRef>
+                      </wps:style>
+                      <wps:bodyPr rot="0" spcFirstLastPara="0" vertOverflow="overflow" horzOverflow="overflow" vert="horz" wrap="square" lIns="91440" tIns="45720" rIns="91440" bIns="45720" numCol="1" spcCol="0" rtlCol="0" fromWordArt="0" anchor="ctr" anchorCtr="0" forceAA="0" compatLnSpc="1">
+                        <a:prstTxWarp prst="textNoShape">
+                          <a:avLst/>
+                        </a:prstTxWarp>
+                        <a:noAutofit/>
+                      </wps:bodyPr>
+                    </wps:wsp>
+                  </a:graphicData>
+                </a:graphic>
+                <wp14:sizeRelH relativeFrom="margin">
+                  <wp14:pctWidth>0</wp14:pctWidth>
+                </wp14:sizeRelH>
+                <wp14:sizeRelV relativeFrom="margin">
+                  <wp14:pctHeight>0</wp14:pctHeight>
+                </wp14:sizeRelV>
+              </wp:anchor>
+            </w:drawing>
+          </mc:Choice>
+          <mc:Fallback>
+            <w:pict>
+              <v:shapetype w14:anchorId="108F668F" id="_x0000_t94" coordsize="21600,21600" o:spt="94" adj="16200,5400" path="m@0,l@0@1,0@1@5,10800,0@2@0@2@0,21600,21600,10800xe">
+                <v:stroke joinstyle="miter"/>
+                <v:formulas>
+                  <v:f eqn="val #0"/>
+                  <v:f eqn="val #1"/>
+                  <v:f eqn="sum height 0 #1"/>
+                  <v:f eqn="sum 10800 0 #1"/>
+                  <v:f eqn="sum width 0 #0"/>
+                  <v:f eqn="prod @4 @3 10800"/>
+                  <v:f eqn="sum width 0 @5"/>
+                </v:formulas>
+                <v:path o:connecttype="custom" o:connectlocs="@0,0;@5,10800;@0,21600;21600,10800" o:connectangles="270,180,90,0" textboxrect="@5,@1,@6,@2"/>
+                <v:handles>
+                  <v:h position="#0,#1" xrange="0,21600" yrange="0,10800"/>
+                </v:handles>
+              </v:shapetype>
+              <v:shape id="Flèche droite à entaille 12" o:spid="_x0000_s1026" type="#_x0000_t94" style="position:absolute;margin-left:250.05pt;margin-top:56.1pt;width:162.4pt;height:180.85pt;rotation:180;z-index:251655680;visibility:visible;mso-wrap-style:square;mso-width-percent:0;mso-height-percent:0;mso-wrap-distance-left:9pt;mso-wrap-distance-top:0;mso-wrap-distance-right:9pt;mso-wrap-distance-bottom:0;mso-position-horizontal:absolute;mso-position-horizontal-relative:text;mso-position-vertical:absolute;mso-position-vertical-relative:text;mso-width-percent:0;mso-height-percent:0;mso-width-relative:margin;mso-height-relative:margin;v-text-anchor:middle" o:gfxdata="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" adj="10800" fillcolor="red" strokecolor="white [3212]" strokeweight="1pt"/>
+            </w:pict>
+          </mc:Fallback>
+        </mc:AlternateContent>
+      </w:r>
+      <w:r>
+        <w:rPr>
+          <w:noProof/>
+          <w:lang w:eastAsia="fr-CA"/>
+        </w:rPr>
+        <w:drawing>
+          <wp:inline distT="0" distB="0" distL="0" distR="0" wp14:anchorId="7CBC8477" wp14:editId="6732C1CA">
+            <wp:extent cx="5490210" cy="4853305"/>
+            <wp:effectExtent l="0" t="0" r="0" b="4445"/>
+            <wp:docPr id="11" name="Image 11"/>
+            <wp:cNvGraphicFramePr>
+              <a:graphicFrameLocks xmlns:a="http://schemas.openxmlformats.org/drawingml/2006/main" noChangeAspect="1"/>
+            </wp:cNvGraphicFramePr>
+            <a:graphic xmlns:a="http://schemas.openxmlformats.org/drawingml/2006/main">
+              <a:graphicData uri="http://schemas.openxmlformats.org/drawingml/2006/picture">
+                <pic:pic xmlns:pic="http://schemas.openxmlformats.org/drawingml/2006/picture">
+                  <pic:nvPicPr>
+                    <pic:cNvPr id="1" name=""/>
+                    <pic:cNvPicPr/>
+                  </pic:nvPicPr>
+                  <pic:blipFill>
+                    <a:blip r:embed="rId20"/>
+                    <a:stretch>
+                      <a:fillRect/>
+                    </a:stretch>
+                  </pic:blipFill>
+                  <pic:spPr>
+                    <a:xfrm>
+                      <a:off x="0" y="0"/>
+                      <a:ext cx="5490210" cy="4853305"/>
+                    </a:xfrm>
+                    <a:prstGeom prst="rect">
+                      <a:avLst/>
+                    </a:prstGeom>
+                  </pic:spPr>
+                </pic:pic>
+              </a:graphicData>
+            </a:graphic>
+          </wp:inline>
+        </w:drawing>
+      </w:r>
+    </w:p>
+    <w:p>
+      <w:pPr>
+        <w:pStyle w:val="Paragraphedeliste"/>
+        <w:spacing w:after="160" w:line="259" w:lineRule="auto"/>
+        <w:jc w:val="left"/>
+      </w:pPr>
+    </w:p>
+    <w:p>
+      <w:pPr>
+        <w:pStyle w:val="Paragraphedeliste"/>
+        <w:numPr>
+          <w:ilvl w:val="0"/>
+          <w:numId w:val="15"/>
+        </w:numPr>
+        <w:spacing w:after="160" w:line="259" w:lineRule="auto"/>
+        <w:jc w:val="left"/>
+      </w:pPr>
+      <w:r>
+        <w:t>Cliquer sur le lien ‘Click to download […] data.csv’ et enregistrer le fichier.</w:t>
+      </w:r>
+    </w:p>
+    <w:p>
+      <w:pPr>
+        <w:pStyle w:val="Paragraphedeliste"/>
+        <w:spacing w:after="160" w:line="259" w:lineRule="auto"/>
+        <w:jc w:val="left"/>
+      </w:pPr>
+    </w:p>
+    <w:p>
+      <w:pPr>
+        <w:pStyle w:val="Paragraphedeliste"/>
+        <w:numPr>
+          <w:ilvl w:val="0"/>
+          <w:numId w:val="15"/>
+        </w:numPr>
+        <w:spacing w:after="160" w:line="259" w:lineRule="auto"/>
+        <w:jc w:val="left"/>
+      </w:pPr>
+      <w:r>
+        <w:t>Lancer Matlab et changer le répertoire courant pour celui du logiciel SMT.</w:t>
+      </w:r>
+    </w:p>
+    <w:p>
+      <w:pPr>
+        <w:pStyle w:val="Paragraphedeliste"/>
+        <w:numPr>
+          <w:ilvl w:val="1"/>
+          <w:numId w:val="15"/>
+        </w:numPr>
+        <w:spacing w:after="160" w:line="259" w:lineRule="auto"/>
+        <w:jc w:val="left"/>
+      </w:pPr>
+      <w:r>
+        <w:t>Ex. ‘</w:t>
+      </w:r>
+      <w:r>
+        <w:t>C:\Git\StrategieCourseASC2016</w:t>
+      </w:r>
+      <w:r>
+        <w:t>’</w:t>
+      </w:r>
+    </w:p>
+    <w:p>
+      <w:pPr>
+        <w:pStyle w:val="Paragraphedeliste"/>
+        <w:spacing w:after="160" w:line="259" w:lineRule="auto"/>
+        <w:ind w:left="1440"/>
+        <w:jc w:val="left"/>
+      </w:pPr>
+    </w:p>
+    <w:p>
+      <w:pPr>
+        <w:pStyle w:val="Paragraphedeliste"/>
+        <w:numPr>
+          <w:ilvl w:val="0"/>
+          <w:numId w:val="15"/>
+        </w:numPr>
+        <w:spacing w:after="160" w:line="259" w:lineRule="auto"/>
+        <w:jc w:val="left"/>
+      </w:pPr>
+      <w:r>
+        <w:t>Ouvrir le script ‘traitementDonneesGPS.m’ dans le répertoire ‘Models’</w:t>
+      </w:r>
+    </w:p>
+    <w:p>
+      <w:pPr>
+        <w:pStyle w:val="Paragraphedeliste"/>
+      </w:pPr>
+    </w:p>
+    <w:p>
+      <w:pPr>
+        <w:pStyle w:val="Paragraphedeliste"/>
+        <w:numPr>
+          <w:ilvl w:val="0"/>
+          <w:numId w:val="15"/>
+        </w:numPr>
+        <w:spacing w:after="160" w:line="259" w:lineRule="auto"/>
+        <w:jc w:val="left"/>
+      </w:pPr>
+      <w:r>
+        <w:t>Remplacer les chemins des fichiers sources et cibles.</w:t>
+      </w:r>
+    </w:p>
+    <w:p>
+      <w:pPr>
+        <w:pStyle w:val="Paragraphedeliste"/>
+        <w:numPr>
+          <w:ilvl w:val="1"/>
+          <w:numId w:val="15"/>
+        </w:numPr>
+        <w:spacing w:after="160" w:line="259" w:lineRule="auto"/>
+        <w:jc w:val="left"/>
+        <w:rPr>
+          <w:lang w:val="en-CA"/>
+        </w:rPr>
+      </w:pPr>
+      <w:r>
+        <w:rPr>
+          <w:noProof/>
+          <w:lang w:eastAsia="fr-CA"/>
+        </w:rPr>
+        <mc:AlternateContent>
+          <mc:Choice Requires="wps">
+            <w:drawing>
+              <wp:anchor distT="0" distB="0" distL="114300" distR="114300" simplePos="0" relativeHeight="251661312" behindDoc="0" locked="0" layoutInCell="1" allowOverlap="1" wp14:anchorId="6B4F1B03" wp14:editId="54CC248B">
+                <wp:simplePos x="0" y="0"/>
+                <wp:positionH relativeFrom="column">
+                  <wp:posOffset>81280</wp:posOffset>
+                </wp:positionH>
+                <wp:positionV relativeFrom="paragraph">
+                  <wp:posOffset>302128</wp:posOffset>
+                </wp:positionV>
+                <wp:extent cx="5901055" cy="839470"/>
+                <wp:effectExtent l="0" t="0" r="23495" b="17780"/>
+                <wp:wrapTopAndBottom/>
+                <wp:docPr id="16" name="Rectangle 16"/>
+                <wp:cNvGraphicFramePr/>
+                <a:graphic xmlns:a="http://schemas.openxmlformats.org/drawingml/2006/main">
+                  <a:graphicData uri="http://schemas.microsoft.com/office/word/2010/wordprocessingShape">
+                    <wps:wsp>
+                      <wps:cNvSpPr/>
+                      <wps:spPr>
+                        <a:xfrm>
+                          <a:off x="0" y="0"/>
+                          <a:ext cx="5901055" cy="839470"/>
+                        </a:xfrm>
+                        <a:prstGeom prst="rect">
+                          <a:avLst/>
+                        </a:prstGeom>
+                        <a:solidFill>
+                          <a:srgbClr val="F7D9B7"/>
+                        </a:solidFill>
+                        <a:ln w="9525" cap="flat" cmpd="sng" algn="ctr">
+                          <a:solidFill>
+                            <a:schemeClr val="dk1"/>
+                          </a:solidFill>
+                          <a:prstDash val="solid"/>
+                          <a:round/>
+                          <a:headEnd type="none" w="med" len="med"/>
+                          <a:tailEnd type="none" w="med" len="med"/>
+                        </a:ln>
+                      </wps:spPr>
+                      <wps:style>
+                        <a:lnRef idx="0">
+                          <a:scrgbClr r="0" g="0" b="0"/>
+                        </a:lnRef>
+                        <a:fillRef idx="0">
+                          <a:scrgbClr r="0" g="0" b="0"/>
+                        </a:fillRef>
+                        <a:effectRef idx="0">
+                          <a:scrgbClr r="0" g="0" b="0"/>
+                        </a:effectRef>
+                        <a:fontRef idx="minor">
+                          <a:schemeClr val="dk1"/>
+                        </a:fontRef>
+                      </wps:style>
+                      <wps:txbx>
+                        <w:txbxContent>
+                          <w:p>
+                            <w:pPr>
+                              <w:autoSpaceDE w:val="0"/>
+                              <w:autoSpaceDN w:val="0"/>
+                              <w:adjustRightInd w:val="0"/>
+                              <w:spacing w:line="240" w:lineRule="auto"/>
+                              <w:jc w:val="left"/>
+                              <w:rPr>
+                                <w:rFonts w:ascii="Courier New" w:eastAsiaTheme="minorHAnsi" w:hAnsi="Courier New" w:cs="Courier New"/>
+                                <w:lang w:val="en-CA" w:eastAsia="en-US"/>
+                              </w:rPr>
+                            </w:pPr>
+                            <w:r>
+                              <w:rPr>
+                                <w:rFonts w:ascii="Courier New" w:eastAsiaTheme="minorHAnsi" w:hAnsi="Courier New" w:cs="Courier New"/>
+                                <w:color w:val="228B22"/>
+                                <w:sz w:val="20"/>
+                                <w:szCs w:val="20"/>
+                                <w:lang w:val="en-CA" w:eastAsia="en-US"/>
+                              </w:rPr>
+                              <w:t>% CoTA (FSGP 2017)</w:t>
+                            </w:r>
+                          </w:p>
+                          <w:p>
+                            <w:pPr>
+                              <w:autoSpaceDE w:val="0"/>
+                              <w:autoSpaceDN w:val="0"/>
+                              <w:adjustRightInd w:val="0"/>
+                              <w:spacing w:line="240" w:lineRule="auto"/>
+                              <w:jc w:val="left"/>
+                              <w:rPr>
+                                <w:rFonts w:ascii="Courier New" w:eastAsiaTheme="minorHAnsi" w:hAnsi="Courier New" w:cs="Courier New"/>
+                                <w:lang w:val="en-CA" w:eastAsia="en-US"/>
+                              </w:rPr>
+                            </w:pPr>
+                            <w:r>
+                              <w:rPr>
+                                <w:rFonts w:ascii="Courier New" w:eastAsiaTheme="minorHAnsi" w:hAnsi="Courier New" w:cs="Courier New"/>
+                                <w:color w:val="000000"/>
+                                <w:sz w:val="20"/>
+                                <w:szCs w:val="20"/>
+                                <w:lang w:val="en-CA" w:eastAsia="en-US"/>
+                              </w:rPr>
+                              <w:t xml:space="preserve">fichier_source = </w:t>
+                            </w:r>
+                            <w:r>
+                              <w:rPr>
+                                <w:rFonts w:ascii="Courier New" w:eastAsiaTheme="minorHAnsi" w:hAnsi="Courier New" w:cs="Courier New"/>
+                                <w:color w:val="A020F0"/>
+                                <w:sz w:val="20"/>
+                                <w:szCs w:val="20"/>
+                                <w:lang w:val="en-CA" w:eastAsia="en-US"/>
+                              </w:rPr>
+                              <w:t>'C:\Users\ClubEclipse\Downloads\CircuitOfTheAmericas.csv'</w:t>
+                            </w:r>
+                            <w:r>
+                              <w:rPr>
+                                <w:rFonts w:ascii="Courier New" w:eastAsiaTheme="minorHAnsi" w:hAnsi="Courier New" w:cs="Courier New"/>
+                                <w:color w:val="000000"/>
+                                <w:sz w:val="20"/>
+                                <w:szCs w:val="20"/>
+                                <w:lang w:val="en-CA" w:eastAsia="en-US"/>
+                              </w:rPr>
+                              <w:t>;</w:t>
+                            </w:r>
+                          </w:p>
+                          <w:p>
+                            <w:pPr>
+                              <w:autoSpaceDE w:val="0"/>
+                              <w:autoSpaceDN w:val="0"/>
+                              <w:adjustRightInd w:val="0"/>
+                              <w:spacing w:line="240" w:lineRule="auto"/>
+                              <w:jc w:val="left"/>
+                              <w:rPr>
+                                <w:rFonts w:ascii="Courier New" w:eastAsiaTheme="minorHAnsi" w:hAnsi="Courier New" w:cs="Courier New"/>
+                                <w:lang w:val="en-CA" w:eastAsia="en-US"/>
+                              </w:rPr>
+                            </w:pPr>
+                            <w:r>
+                              <w:rPr>
+                                <w:rFonts w:ascii="Courier New" w:eastAsiaTheme="minorHAnsi" w:hAnsi="Courier New" w:cs="Courier New"/>
+                                <w:color w:val="000000"/>
+                                <w:sz w:val="20"/>
+                                <w:szCs w:val="20"/>
+                                <w:lang w:val="en-CA" w:eastAsia="en-US"/>
+                              </w:rPr>
+                              <w:t xml:space="preserve">fichier_cible = </w:t>
+                            </w:r>
+                            <w:r>
+                              <w:rPr>
+                                <w:rFonts w:ascii="Courier New" w:eastAsiaTheme="minorHAnsi" w:hAnsi="Courier New" w:cs="Courier New"/>
+                                <w:color w:val="A020F0"/>
+                                <w:sz w:val="20"/>
+                                <w:szCs w:val="20"/>
+                                <w:lang w:val="en-CA" w:eastAsia="en-US"/>
+                              </w:rPr>
+                              <w:t>'C:\Users\club\Git\StrategieCourseASC2016\CircuitOfTheAmericas10m.mat'</w:t>
+                            </w:r>
+                          </w:p>
+                          <w:p>
+                            <w:pPr>
+                              <w:autoSpaceDE w:val="0"/>
+                              <w:autoSpaceDN w:val="0"/>
+                              <w:adjustRightInd w:val="0"/>
+                              <w:spacing w:line="240" w:lineRule="auto"/>
+                              <w:jc w:val="left"/>
+                              <w:rPr>
+                                <w:rFonts w:ascii="Courier New" w:eastAsiaTheme="minorHAnsi" w:hAnsi="Courier New" w:cs="Courier New"/>
+                                <w:lang w:val="en-CA" w:eastAsia="en-US"/>
+                              </w:rPr>
+                            </w:pPr>
+                          </w:p>
+                          <w:p>
+                            <w:pPr>
+                              <w:spacing w:line="240" w:lineRule="auto"/>
+                              <w:jc w:val="left"/>
+                              <w:rPr>
+                                <w:rFonts w:ascii="Courier New" w:hAnsi="Courier New" w:cs="Courier New"/>
+                                <w:sz w:val="22"/>
+                                <w:lang w:val="en-CA"/>
+                              </w:rPr>
+                            </w:pPr>
+                          </w:p>
+                        </w:txbxContent>
+                      </wps:txbx>
+                      <wps:bodyPr rot="0" spcFirstLastPara="0" vertOverflow="overflow" horzOverflow="overflow" vert="horz" wrap="square" lIns="91440" tIns="45720" rIns="91440" bIns="45720" numCol="1" spcCol="0" rtlCol="0" fromWordArt="0" anchor="ctr" anchorCtr="0" forceAA="0" compatLnSpc="1">
+                        <a:prstTxWarp prst="textNoShape">
+                          <a:avLst/>
+                        </a:prstTxWarp>
+                        <a:noAutofit/>
+                      </wps:bodyPr>
+                    </wps:wsp>
+                  </a:graphicData>
+                </a:graphic>
+                <wp14:sizeRelH relativeFrom="margin">
+                  <wp14:pctWidth>0</wp14:pctWidth>
+                </wp14:sizeRelH>
+                <wp14:sizeRelV relativeFrom="margin">
+                  <wp14:pctHeight>0</wp14:pctHeight>
+                </wp14:sizeRelV>
+              </wp:anchor>
+            </w:drawing>
+          </mc:Choice>
+          <mc:Fallback>
+            <w:pict>
+              <v:rect w14:anchorId="6B4F1B03" id="Rectangle 16" o:spid="_x0000_s1027" style="position:absolute;left:0;text-align:left;margin-left:6.4pt;margin-top:23.8pt;width:464.65pt;height:66.1pt;z-index:251661312;visibility:visible;mso-wrap-style:square;mso-width-percent:0;mso-height-percent:0;mso-wrap-distance-left:9pt;mso-wrap-distance-top:0;mso-wrap-distance-right:9pt;mso-wrap-distance-bottom:0;mso-position-horizontal:absolute;mso-position-horizontal-relative:text;mso-position-vertical:absolute;mso-position-vertical-relative:text;mso-width-percent:0;mso-height-percent:0;mso-width-relative:margin;mso-height-relative:margin;v-text-anchor:middle" o:gfxdata="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" fillcolor="#f7d9b7" strokecolor="black [3200]">
+                <v:stroke joinstyle="round"/>
+                <v:textbox>
+                  <w:txbxContent>
+                    <w:p>
+                      <w:pPr>
+                        <w:autoSpaceDE w:val="0"/>
+                        <w:autoSpaceDN w:val="0"/>
+                        <w:adjustRightInd w:val="0"/>
+                        <w:spacing w:line="240" w:lineRule="auto"/>
+                        <w:jc w:val="left"/>
+                        <w:rPr>
+                          <w:rFonts w:ascii="Courier New" w:eastAsiaTheme="minorHAnsi" w:hAnsi="Courier New" w:cs="Courier New"/>
+                          <w:lang w:val="en-CA" w:eastAsia="en-US"/>
+                        </w:rPr>
+                      </w:pPr>
+                      <w:r>
+                        <w:rPr>
+                          <w:rFonts w:ascii="Courier New" w:eastAsiaTheme="minorHAnsi" w:hAnsi="Courier New" w:cs="Courier New"/>
+                          <w:color w:val="228B22"/>
+                          <w:sz w:val="20"/>
+                          <w:szCs w:val="20"/>
+                          <w:lang w:val="en-CA" w:eastAsia="en-US"/>
+                        </w:rPr>
+                        <w:t>% CoTA (FSGP 2017)</w:t>
+                      </w:r>
+                    </w:p>
+                    <w:p>
+                      <w:pPr>
+                        <w:autoSpaceDE w:val="0"/>
+                        <w:autoSpaceDN w:val="0"/>
+                        <w:adjustRightInd w:val="0"/>
+                        <w:spacing w:line="240" w:lineRule="auto"/>
+                        <w:jc w:val="left"/>
+                        <w:rPr>
+                          <w:rFonts w:ascii="Courier New" w:eastAsiaTheme="minorHAnsi" w:hAnsi="Courier New" w:cs="Courier New"/>
+                          <w:lang w:val="en-CA" w:eastAsia="en-US"/>
+                        </w:rPr>
+                      </w:pPr>
+                      <w:r>
+                        <w:rPr>
+                          <w:rFonts w:ascii="Courier New" w:eastAsiaTheme="minorHAnsi" w:hAnsi="Courier New" w:cs="Courier New"/>
+                          <w:color w:val="000000"/>
+                          <w:sz w:val="20"/>
+                          <w:szCs w:val="20"/>
+                          <w:lang w:val="en-CA" w:eastAsia="en-US"/>
+                        </w:rPr>
+                        <w:t xml:space="preserve">fichier_source = </w:t>
+                      </w:r>
+                      <w:r>
+                        <w:rPr>
+                          <w:rFonts w:ascii="Courier New" w:eastAsiaTheme="minorHAnsi" w:hAnsi="Courier New" w:cs="Courier New"/>
+                          <w:color w:val="A020F0"/>
+                          <w:sz w:val="20"/>
+                          <w:szCs w:val="20"/>
+                          <w:lang w:val="en-CA" w:eastAsia="en-US"/>
+                        </w:rPr>
+                        <w:t>'C:\Users\ClubEclipse\Downloads\CircuitOfTheAmericas.csv'</w:t>
+                      </w:r>
+                      <w:r>
+                        <w:rPr>
+                          <w:rFonts w:ascii="Courier New" w:eastAsiaTheme="minorHAnsi" w:hAnsi="Courier New" w:cs="Courier New"/>
+                          <w:color w:val="000000"/>
+                          <w:sz w:val="20"/>
+                          <w:szCs w:val="20"/>
+                          <w:lang w:val="en-CA" w:eastAsia="en-US"/>
+                        </w:rPr>
+                        <w:t>;</w:t>
+                      </w:r>
+                    </w:p>
+                    <w:p>
+                      <w:pPr>
+                        <w:autoSpaceDE w:val="0"/>
+                        <w:autoSpaceDN w:val="0"/>
+                        <w:adjustRightInd w:val="0"/>
+                        <w:spacing w:line="240" w:lineRule="auto"/>
+                        <w:jc w:val="left"/>
+                        <w:rPr>
+                          <w:rFonts w:ascii="Courier New" w:eastAsiaTheme="minorHAnsi" w:hAnsi="Courier New" w:cs="Courier New"/>
+                          <w:lang w:val="en-CA" w:eastAsia="en-US"/>
+                        </w:rPr>
+                      </w:pPr>
+                      <w:r>
+                        <w:rPr>
+                          <w:rFonts w:ascii="Courier New" w:eastAsiaTheme="minorHAnsi" w:hAnsi="Courier New" w:cs="Courier New"/>
+                          <w:color w:val="000000"/>
+                          <w:sz w:val="20"/>
+                          <w:szCs w:val="20"/>
+                          <w:lang w:val="en-CA" w:eastAsia="en-US"/>
+                        </w:rPr>
+                        <w:t xml:space="preserve">fichier_cible = </w:t>
+                      </w:r>
+                      <w:r>
+                        <w:rPr>
+                          <w:rFonts w:ascii="Courier New" w:eastAsiaTheme="minorHAnsi" w:hAnsi="Courier New" w:cs="Courier New"/>
+                          <w:color w:val="A020F0"/>
+                          <w:sz w:val="20"/>
+                          <w:szCs w:val="20"/>
+                          <w:lang w:val="en-CA" w:eastAsia="en-US"/>
+                        </w:rPr>
+                        <w:t>'C:\Users\club\Git\StrategieCourseASC2016\CircuitOfTheAmericas10m.mat'</w:t>
+                      </w:r>
+                    </w:p>
+                    <w:p>
+                      <w:pPr>
+                        <w:autoSpaceDE w:val="0"/>
+                        <w:autoSpaceDN w:val="0"/>
+                        <w:adjustRightInd w:val="0"/>
+                        <w:spacing w:line="240" w:lineRule="auto"/>
+                        <w:jc w:val="left"/>
+                        <w:rPr>
+                          <w:rFonts w:ascii="Courier New" w:eastAsiaTheme="minorHAnsi" w:hAnsi="Courier New" w:cs="Courier New"/>
+                          <w:lang w:val="en-CA" w:eastAsia="en-US"/>
+                        </w:rPr>
+                      </w:pPr>
+                    </w:p>
+                    <w:p>
+                      <w:pPr>
+                        <w:spacing w:line="240" w:lineRule="auto"/>
+                        <w:jc w:val="left"/>
+                        <w:rPr>
+                          <w:rFonts w:ascii="Courier New" w:hAnsi="Courier New" w:cs="Courier New"/>
+                          <w:sz w:val="22"/>
+                          <w:lang w:val="en-CA"/>
+                        </w:rPr>
+                      </w:pPr>
+                    </w:p>
+                  </w:txbxContent>
+                </v:textbox>
+                <w10:wrap type="topAndBottom"/>
+              </v:rect>
+            </w:pict>
+          </mc:Fallback>
+        </mc:AlternateContent>
+      </w:r>
+      <w:r>
+        <w:rPr>
+          <w:lang w:val="en-CA"/>
+        </w:rPr>
+        <w:t>Par exemple :</w:t>
+      </w:r>
+    </w:p>
+    <w:p>
+      <w:pPr>
+        <w:pStyle w:val="Paragraphedeliste"/>
+        <w:spacing w:after="160" w:line="259" w:lineRule="auto"/>
+        <w:ind w:left="1440"/>
+        <w:jc w:val="left"/>
+        <w:rPr>
+          <w:lang w:val="en-CA"/>
+        </w:rPr>
+      </w:pPr>
+    </w:p>
+    <w:p>
+      <w:pPr>
+        <w:pStyle w:val="Paragraphedeliste"/>
+        <w:numPr>
+          <w:ilvl w:val="0"/>
+          <w:numId w:val="15"/>
+        </w:numPr>
+        <w:spacing w:after="160" w:line="259" w:lineRule="auto"/>
+        <w:jc w:val="left"/>
+      </w:pPr>
+      <w:r>
+        <w:lastRenderedPageBreak/>
+        <w:t>Ajuster la constante ‘interval_max’</w:t>
+      </w:r>
+    </w:p>
+    <w:p>
+      <w:pPr>
+        <w:pStyle w:val="Paragraphedeliste"/>
+        <w:numPr>
+          <w:ilvl w:val="1"/>
+          <w:numId w:val="15"/>
+        </w:numPr>
+        <w:spacing w:after="160" w:line="259" w:lineRule="auto"/>
+        <w:jc w:val="left"/>
+      </w:pPr>
+      <w:r>
+        <w:t>Valeur conseillées</w:t>
+      </w:r>
+    </w:p>
+    <w:p>
+      <w:pPr>
+        <w:pStyle w:val="Paragraphedeliste"/>
+        <w:numPr>
+          <w:ilvl w:val="2"/>
+          <w:numId w:val="15"/>
+        </w:numPr>
+        <w:spacing w:after="160" w:line="259" w:lineRule="auto"/>
+        <w:jc w:val="left"/>
+      </w:pPr>
+      <w:r>
+        <w:t>10 mètres : Circuit fermé</w:t>
+      </w:r>
+    </w:p>
+    <w:p>
+      <w:pPr>
+        <w:pStyle w:val="Paragraphedeliste"/>
+        <w:numPr>
+          <w:ilvl w:val="2"/>
+          <w:numId w:val="15"/>
+        </w:numPr>
+        <w:spacing w:after="160" w:line="259" w:lineRule="auto"/>
+        <w:jc w:val="left"/>
+      </w:pPr>
+      <w:r>
+        <w:t>100 mètres : Trajet routier</w:t>
+      </w:r>
+    </w:p>
+    <w:p>
+      <w:pPr>
+        <w:pStyle w:val="Paragraphedeliste"/>
+        <w:spacing w:after="160" w:line="259" w:lineRule="auto"/>
+        <w:ind w:left="2160"/>
+        <w:jc w:val="left"/>
+      </w:pPr>
+    </w:p>
+    <w:p>
+      <w:pPr>
+        <w:pStyle w:val="Paragraphedeliste"/>
+        <w:numPr>
+          <w:ilvl w:val="0"/>
+          <w:numId w:val="15"/>
+        </w:numPr>
+        <w:spacing w:after="160" w:line="259" w:lineRule="auto"/>
+        <w:jc w:val="left"/>
+      </w:pPr>
+      <w:r>
+        <w:t>Appuyer sur F5 pour lancer le script.</w:t>
+      </w:r>
+    </w:p>
+    <w:p>
+      <w:pPr>
+        <w:pStyle w:val="Paragraphedeliste"/>
+        <w:spacing w:after="160" w:line="259" w:lineRule="auto"/>
+        <w:jc w:val="left"/>
+      </w:pPr>
+    </w:p>
+    <w:p>
+      <w:pPr>
+        <w:pStyle w:val="Paragraphedeliste"/>
+        <w:numPr>
+          <w:ilvl w:val="0"/>
+          <w:numId w:val="15"/>
+        </w:numPr>
+        <w:spacing w:after="160" w:line="259" w:lineRule="auto"/>
+        <w:jc w:val="left"/>
+      </w:pPr>
+      <w:r>
+        <w:t>4 figures devraient s’afficher et un nouveau fichier .mat devrait apparaître dans le répertoire ‘Data’</w:t>
+      </w:r>
+    </w:p>
+    <w:p>
+      <w:pPr>
+        <w:ind w:left="360"/>
+      </w:pPr>
+      <w:r>
+        <w:rPr>
+          <w:noProof/>
+          <w:lang w:eastAsia="fr-CA"/>
+        </w:rPr>
+        <w:drawing>
+          <wp:inline distT="0" distB="0" distL="0" distR="0" wp14:anchorId="6FEE9D8A" wp14:editId="255827E6">
+            <wp:extent cx="5353050" cy="4819650"/>
+            <wp:effectExtent l="0" t="0" r="0" b="0"/>
+            <wp:docPr id="20" name="Image 20"/>
+            <wp:cNvGraphicFramePr>
+              <a:graphicFrameLocks xmlns:a="http://schemas.openxmlformats.org/drawingml/2006/main" noChangeAspect="1"/>
+            </wp:cNvGraphicFramePr>
+            <a:graphic xmlns:a="http://schemas.openxmlformats.org/drawingml/2006/main">
+              <a:graphicData uri="http://schemas.openxmlformats.org/drawingml/2006/picture">
+                <pic:pic xmlns:pic="http://schemas.openxmlformats.org/drawingml/2006/picture">
+                  <pic:nvPicPr>
+                    <pic:cNvPr id="1" name=""/>
+                    <pic:cNvPicPr/>
+                  </pic:nvPicPr>
+                  <pic:blipFill>
+                    <a:blip r:embed="rId21"/>
+                    <a:stretch>
+                      <a:fillRect/>
+                    </a:stretch>
+                  </pic:blipFill>
+                  <pic:spPr>
+                    <a:xfrm>
+                      <a:off x="0" y="0"/>
+                      <a:ext cx="5353050" cy="4819650"/>
+                    </a:xfrm>
+                    <a:prstGeom prst="rect">
+                      <a:avLst/>
+                    </a:prstGeom>
+                  </pic:spPr>
+                </pic:pic>
+              </a:graphicData>
+            </a:graphic>
+          </wp:inline>
+        </w:drawing>
+      </w:r>
+    </w:p>
+    <w:p>
+      <w:pPr>
+        <w:ind w:left="360"/>
+      </w:pPr>
+      <w:r>
+        <w:rPr>
+          <w:noProof/>
+          <w:lang w:eastAsia="fr-CA"/>
+        </w:rPr>
+        <w:lastRenderedPageBreak/>
+        <w:drawing>
+          <wp:inline distT="0" distB="0" distL="0" distR="0" wp14:anchorId="16FB5FB5" wp14:editId="44935B2D">
+            <wp:extent cx="5353050" cy="4800600"/>
+            <wp:effectExtent l="0" t="0" r="0" b="0"/>
+            <wp:docPr id="18" name="Image 18"/>
+            <wp:cNvGraphicFramePr>
+              <a:graphicFrameLocks xmlns:a="http://schemas.openxmlformats.org/drawingml/2006/main" noChangeAspect="1"/>
+            </wp:cNvGraphicFramePr>
+            <a:graphic xmlns:a="http://schemas.openxmlformats.org/drawingml/2006/main">
+              <a:graphicData uri="http://schemas.openxmlformats.org/drawingml/2006/picture">
+                <pic:pic xmlns:pic="http://schemas.openxmlformats.org/drawingml/2006/picture">
+                  <pic:nvPicPr>
+                    <pic:cNvPr id="1" name=""/>
+                    <pic:cNvPicPr/>
+                  </pic:nvPicPr>
+                  <pic:blipFill>
+                    <a:blip r:embed="rId22"/>
+                    <a:stretch>
+                      <a:fillRect/>
+                    </a:stretch>
+                  </pic:blipFill>
+                  <pic:spPr>
+                    <a:xfrm>
+                      <a:off x="0" y="0"/>
+                      <a:ext cx="5353050" cy="4800600"/>
+                    </a:xfrm>
+                    <a:prstGeom prst="rect">
+                      <a:avLst/>
+                    </a:prstGeom>
+                  </pic:spPr>
+                </pic:pic>
+              </a:graphicData>
+            </a:graphic>
+          </wp:inline>
+        </w:drawing>
+      </w:r>
+    </w:p>
+    <w:p>
+      <w:pPr>
+        <w:ind w:left="360"/>
+      </w:pPr>
+    </w:p>
+    <w:p>
+      <w:pPr>
+        <w:pStyle w:val="Paragraphedeliste"/>
+        <w:numPr>
+          <w:ilvl w:val="0"/>
+          <w:numId w:val="15"/>
+        </w:numPr>
+        <w:spacing w:after="160" w:line="259" w:lineRule="auto"/>
+        <w:jc w:val="left"/>
+      </w:pPr>
+      <w:r>
+        <w:t>Vérifier que les données traitées correspondent effectivement aux données brutes.</w:t>
+      </w:r>
+    </w:p>
+    <w:p>
+      <w:pPr>
+        <w:spacing w:after="160" w:line="259" w:lineRule="auto"/>
+        <w:jc w:val="left"/>
+      </w:pPr>
+    </w:p>
+    <w:p>
+      <w:pPr>
+        <w:spacing w:after="160" w:line="259" w:lineRule="auto"/>
+        <w:jc w:val="left"/>
+      </w:pPr>
+    </w:p>
+    <w:p>
+      <w:pPr>
+        <w:spacing w:after="160" w:line="259" w:lineRule="auto"/>
+        <w:jc w:val="left"/>
+      </w:pPr>
+    </w:p>
+    <w:p>
+      <w:pPr>
+        <w:spacing w:after="160" w:line="259" w:lineRule="auto"/>
+        <w:jc w:val="left"/>
+      </w:pPr>
+      <w:r>
+        <w:br w:type="page"/>
+      </w:r>
+    </w:p>
+    <w:p>
+      <w:pPr>
+        <w:pStyle w:val="Titre1"/>
+      </w:pPr>
+      <w:bookmarkStart w:id="20" w:name="_Toc472434441"/>
+      <w:r>
+        <w:lastRenderedPageBreak/>
+        <w:t>Annexes</w:t>
+      </w:r>
+      <w:bookmarkEnd w:id="20"/>
+    </w:p>
+    <w:p/>
+    <w:p/>
+    <w:p>
+      <w:pPr>
+        <w:keepNext/>
+      </w:pPr>
+      <w:r>
+        <w:rPr>
+          <w:noProof/>
+          <w:lang w:eastAsia="fr-CA"/>
+        </w:rPr>
+        <w:drawing>
+          <wp:inline distT="0" distB="0" distL="0" distR="0" wp14:anchorId="7AAD2070" wp14:editId="35631ED6">
+            <wp:extent cx="5490210" cy="5948045"/>
+            <wp:effectExtent l="0" t="0" r="0" b="0"/>
+            <wp:docPr id="7" name="Image 7"/>
+            <wp:cNvGraphicFramePr>
+              <a:graphicFrameLocks xmlns:a="http://schemas.openxmlformats.org/drawingml/2006/main" noChangeAspect="1"/>
+            </wp:cNvGraphicFramePr>
+            <a:graphic xmlns:a="http://schemas.openxmlformats.org/drawingml/2006/main">
+              <a:graphicData uri="http://schemas.openxmlformats.org/drawingml/2006/picture">
+                <pic:pic xmlns:pic="http://schemas.openxmlformats.org/drawingml/2006/picture">
+                  <pic:nvPicPr>
+                    <pic:cNvPr id="1" name=""/>
+                    <pic:cNvPicPr/>
+                  </pic:nvPicPr>
+                  <pic:blipFill>
+                    <a:blip r:embed="rId23"/>
+                    <a:stretch>
+                      <a:fillRect/>
+                    </a:stretch>
+                  </pic:blipFill>
+                  <pic:spPr>
+                    <a:xfrm>
+                      <a:off x="0" y="0"/>
                       <a:ext cx="5490210" cy="5948045"/>
                     </a:xfrm>
                     <a:prstGeom prst="rect">
@@ -4861,14 +6421,27 @@
       <w:r>
         <w:t xml:space="preserve">Capture </w:t>
       </w:r>
-      <w:fldSimple w:instr=" SEQ Capture \* ARABIC ">
-        <w:r>
-          <w:rPr>
-            <w:noProof/>
-          </w:rPr>
-          <w:t>1</w:t>
-        </w:r>
-      </w:fldSimple>
+      <w:r>
+        <w:fldChar w:fldCharType="begin"/>
+      </w:r>
+      <w:r>
+        <w:instrText xml:space="preserve"> SEQ Capture \* ARABIC </w:instrText>
+      </w:r>
+      <w:r>
+        <w:fldChar w:fldCharType="separate"/>
+      </w:r>
+      <w:r>
+        <w:rPr>
+          <w:noProof/>
+        </w:rPr>
+        <w:t>1</w:t>
+      </w:r>
+      <w:r>
+        <w:rPr>
+          <w:noProof/>
+        </w:rPr>
+        <w:fldChar w:fldCharType="end"/>
+      </w:r>
       <w:r>
         <w:t xml:space="preserve"> – Arborescence normale du simulateur de course_sur_circuit.m</w:t>
       </w:r>
@@ -5595,6 +7168,92 @@
     </w:lvl>
   </w:abstractNum>
   <w:abstractNum w:abstractNumId="6" w15:restartNumberingAfterBreak="0">
+    <w:nsid w:val="24946C94"/>
+    <w:multiLevelType w:val="hybridMultilevel"/>
+    <w:tmpl w:val="B6824E64"/>
+    <w:lvl w:ilvl="0" w:tplc="0C0C000F">
+      <w:start w:val="1"/>
+      <w:numFmt w:val="decimal"/>
+      <w:lvlText w:val="%1."/>
+      <w:lvlJc w:val="left"/>
+      <w:pPr>
+        <w:ind w:left="720" w:hanging="360"/>
+      </w:pPr>
+    </w:lvl>
+    <w:lvl w:ilvl="1" w:tplc="0C0C0019">
+      <w:start w:val="1"/>
+      <w:numFmt w:val="lowerLetter"/>
+      <w:lvlText w:val="%2."/>
+      <w:lvlJc w:val="left"/>
+      <w:pPr>
+        <w:ind w:left="1440" w:hanging="360"/>
+      </w:pPr>
+    </w:lvl>
+    <w:lvl w:ilvl="2" w:tplc="0C0C001B">
+      <w:start w:val="1"/>
+      <w:numFmt w:val="lowerRoman"/>
+      <w:lvlText w:val="%3."/>
+      <w:lvlJc w:val="right"/>
+      <w:pPr>
+        <w:ind w:left="2160" w:hanging="180"/>
+      </w:pPr>
+    </w:lvl>
+    <w:lvl w:ilvl="3" w:tplc="0C0C000F" w:tentative="1">
+      <w:start w:val="1"/>
+      <w:numFmt w:val="decimal"/>
+      <w:lvlText w:val="%4."/>
+      <w:lvlJc w:val="left"/>
+      <w:pPr>
+        <w:ind w:left="2880" w:hanging="360"/>
+      </w:pPr>
+    </w:lvl>
+    <w:lvl w:ilvl="4" w:tplc="0C0C0019" w:tentative="1">
+      <w:start w:val="1"/>
+      <w:numFmt w:val="lowerLetter"/>
+      <w:lvlText w:val="%5."/>
+      <w:lvlJc w:val="left"/>
+      <w:pPr>
+        <w:ind w:left="3600" w:hanging="360"/>
+      </w:pPr>
+    </w:lvl>
+    <w:lvl w:ilvl="5" w:tplc="0C0C001B" w:tentative="1">
+      <w:start w:val="1"/>
+      <w:numFmt w:val="lowerRoman"/>
+      <w:lvlText w:val="%6."/>
+      <w:lvlJc w:val="right"/>
+      <w:pPr>
+        <w:ind w:left="4320" w:hanging="180"/>
+      </w:pPr>
+    </w:lvl>
+    <w:lvl w:ilvl="6" w:tplc="0C0C000F" w:tentative="1">
+      <w:start w:val="1"/>
+      <w:numFmt w:val="decimal"/>
+      <w:lvlText w:val="%7."/>
+      <w:lvlJc w:val="left"/>
+      <w:pPr>
+        <w:ind w:left="5040" w:hanging="360"/>
+      </w:pPr>
+    </w:lvl>
+    <w:lvl w:ilvl="7" w:tplc="0C0C0019" w:tentative="1">
+      <w:start w:val="1"/>
+      <w:numFmt w:val="lowerLetter"/>
+      <w:lvlText w:val="%8."/>
+      <w:lvlJc w:val="left"/>
+      <w:pPr>
+        <w:ind w:left="5760" w:hanging="360"/>
+      </w:pPr>
+    </w:lvl>
+    <w:lvl w:ilvl="8" w:tplc="0C0C001B" w:tentative="1">
+      <w:start w:val="1"/>
+      <w:numFmt w:val="lowerRoman"/>
+      <w:lvlText w:val="%9."/>
+      <w:lvlJc w:val="right"/>
+      <w:pPr>
+        <w:ind w:left="6480" w:hanging="180"/>
+      </w:pPr>
+    </w:lvl>
+  </w:abstractNum>
+  <w:abstractNum w:abstractNumId="7" w15:restartNumberingAfterBreak="0">
     <w:nsid w:val="2C625EF7"/>
     <w:multiLevelType w:val="hybridMultilevel"/>
     <w:tmpl w:val="3CDC40DA"/>
@@ -5707,7 +7366,7 @@
       </w:rPr>
     </w:lvl>
   </w:abstractNum>
-  <w:abstractNum w:abstractNumId="7" w15:restartNumberingAfterBreak="0">
+  <w:abstractNum w:abstractNumId="8" w15:restartNumberingAfterBreak="0">
     <w:nsid w:val="324C5CB7"/>
     <w:multiLevelType w:val="hybridMultilevel"/>
     <w:tmpl w:val="56AEACC6"/>
@@ -5820,10 +7479,10 @@
       </w:rPr>
     </w:lvl>
   </w:abstractNum>
-  <w:abstractNum w:abstractNumId="8" w15:restartNumberingAfterBreak="0">
-    <w:nsid w:val="59E153D6"/>
+  <w:abstractNum w:abstractNumId="9" w15:restartNumberingAfterBreak="0">
+    <w:nsid w:val="374356E1"/>
     <w:multiLevelType w:val="hybridMultilevel"/>
-    <w:tmpl w:val="F274CD74"/>
+    <w:tmpl w:val="867A90DE"/>
     <w:lvl w:ilvl="0" w:tplc="0C0C000F">
       <w:start w:val="1"/>
       <w:numFmt w:val="decimal"/>
@@ -5833,7 +7492,7 @@
         <w:ind w:left="720" w:hanging="360"/>
       </w:pPr>
     </w:lvl>
-    <w:lvl w:ilvl="1" w:tplc="0C0C0019">
+    <w:lvl w:ilvl="1" w:tplc="0C0C0019" w:tentative="1">
       <w:start w:val="1"/>
       <w:numFmt w:val="lowerLetter"/>
       <w:lvlText w:val="%2."/>
@@ -5906,7 +7565,93 @@
       </w:pPr>
     </w:lvl>
   </w:abstractNum>
-  <w:abstractNum w:abstractNumId="9" w15:restartNumberingAfterBreak="0">
+  <w:abstractNum w:abstractNumId="10" w15:restartNumberingAfterBreak="0">
+    <w:nsid w:val="59E153D6"/>
+    <w:multiLevelType w:val="hybridMultilevel"/>
+    <w:tmpl w:val="4E72F132"/>
+    <w:lvl w:ilvl="0" w:tplc="0C0C000F">
+      <w:start w:val="1"/>
+      <w:numFmt w:val="decimal"/>
+      <w:lvlText w:val="%1."/>
+      <w:lvlJc w:val="left"/>
+      <w:pPr>
+        <w:ind w:left="720" w:hanging="360"/>
+      </w:pPr>
+    </w:lvl>
+    <w:lvl w:ilvl="1" w:tplc="0C0C0019">
+      <w:start w:val="1"/>
+      <w:numFmt w:val="lowerLetter"/>
+      <w:lvlText w:val="%2."/>
+      <w:lvlJc w:val="left"/>
+      <w:pPr>
+        <w:ind w:left="1440" w:hanging="360"/>
+      </w:pPr>
+    </w:lvl>
+    <w:lvl w:ilvl="2" w:tplc="0C0C001B" w:tentative="1">
+      <w:start w:val="1"/>
+      <w:numFmt w:val="lowerRoman"/>
+      <w:lvlText w:val="%3."/>
+      <w:lvlJc w:val="right"/>
+      <w:pPr>
+        <w:ind w:left="2160" w:hanging="180"/>
+      </w:pPr>
+    </w:lvl>
+    <w:lvl w:ilvl="3" w:tplc="0C0C000F" w:tentative="1">
+      <w:start w:val="1"/>
+      <w:numFmt w:val="decimal"/>
+      <w:lvlText w:val="%4."/>
+      <w:lvlJc w:val="left"/>
+      <w:pPr>
+        <w:ind w:left="2880" w:hanging="360"/>
+      </w:pPr>
+    </w:lvl>
+    <w:lvl w:ilvl="4" w:tplc="0C0C0019" w:tentative="1">
+      <w:start w:val="1"/>
+      <w:numFmt w:val="lowerLetter"/>
+      <w:lvlText w:val="%5."/>
+      <w:lvlJc w:val="left"/>
+      <w:pPr>
+        <w:ind w:left="3600" w:hanging="360"/>
+      </w:pPr>
+    </w:lvl>
+    <w:lvl w:ilvl="5" w:tplc="0C0C001B" w:tentative="1">
+      <w:start w:val="1"/>
+      <w:numFmt w:val="lowerRoman"/>
+      <w:lvlText w:val="%6."/>
+      <w:lvlJc w:val="right"/>
+      <w:pPr>
+        <w:ind w:left="4320" w:hanging="180"/>
+      </w:pPr>
+    </w:lvl>
+    <w:lvl w:ilvl="6" w:tplc="0C0C000F" w:tentative="1">
+      <w:start w:val="1"/>
+      <w:numFmt w:val="decimal"/>
+      <w:lvlText w:val="%7."/>
+      <w:lvlJc w:val="left"/>
+      <w:pPr>
+        <w:ind w:left="5040" w:hanging="360"/>
+      </w:pPr>
+    </w:lvl>
+    <w:lvl w:ilvl="7" w:tplc="0C0C0019" w:tentative="1">
+      <w:start w:val="1"/>
+      <w:numFmt w:val="lowerLetter"/>
+      <w:lvlText w:val="%8."/>
+      <w:lvlJc w:val="left"/>
+      <w:pPr>
+        <w:ind w:left="5760" w:hanging="360"/>
+      </w:pPr>
+    </w:lvl>
+    <w:lvl w:ilvl="8" w:tplc="0C0C001B" w:tentative="1">
+      <w:start w:val="1"/>
+      <w:numFmt w:val="lowerRoman"/>
+      <w:lvlText w:val="%9."/>
+      <w:lvlJc w:val="right"/>
+      <w:pPr>
+        <w:ind w:left="6480" w:hanging="180"/>
+      </w:pPr>
+    </w:lvl>
+  </w:abstractNum>
+  <w:abstractNum w:abstractNumId="11" w15:restartNumberingAfterBreak="0">
     <w:nsid w:val="5A4C6EDB"/>
     <w:multiLevelType w:val="multilevel"/>
     <w:tmpl w:val="509E54EA"/>
@@ -5992,7 +7737,7 @@
       </w:pPr>
     </w:lvl>
   </w:abstractNum>
-  <w:abstractNum w:abstractNumId="10" w15:restartNumberingAfterBreak="0">
+  <w:abstractNum w:abstractNumId="12" w15:restartNumberingAfterBreak="0">
     <w:nsid w:val="62117409"/>
     <w:multiLevelType w:val="multilevel"/>
     <w:tmpl w:val="F1CE2124"/>
@@ -6105,7 +7850,7 @@
       </w:pPr>
     </w:lvl>
   </w:abstractNum>
-  <w:abstractNum w:abstractNumId="11" w15:restartNumberingAfterBreak="0">
+  <w:abstractNum w:abstractNumId="13" w15:restartNumberingAfterBreak="0">
     <w:nsid w:val="6B056510"/>
     <w:multiLevelType w:val="hybridMultilevel"/>
     <w:tmpl w:val="A0FA3790"/>
@@ -6194,7 +7939,7 @@
       </w:pPr>
     </w:lvl>
   </w:abstractNum>
-  <w:abstractNum w:abstractNumId="12" w15:restartNumberingAfterBreak="0">
+  <w:abstractNum w:abstractNumId="14" w15:restartNumberingAfterBreak="0">
     <w:nsid w:val="6BAE474D"/>
     <w:multiLevelType w:val="hybridMultilevel"/>
     <w:tmpl w:val="0EA2BA92"/>
@@ -6211,6 +7956,119 @@
       </w:rPr>
     </w:lvl>
     <w:lvl w:ilvl="1" w:tplc="0C0C0003" w:tentative="1">
+      <w:start w:val="1"/>
+      <w:numFmt w:val="bullet"/>
+      <w:lvlText w:val="o"/>
+      <w:lvlJc w:val="left"/>
+      <w:pPr>
+        <w:ind w:left="1440" w:hanging="360"/>
+      </w:pPr>
+      <w:rPr>
+        <w:rFonts w:ascii="Courier New" w:hAnsi="Courier New" w:cs="Courier New" w:hint="default"/>
+      </w:rPr>
+    </w:lvl>
+    <w:lvl w:ilvl="2" w:tplc="0C0C0005" w:tentative="1">
+      <w:start w:val="1"/>
+      <w:numFmt w:val="bullet"/>
+      <w:lvlText w:val=""/>
+      <w:lvlJc w:val="left"/>
+      <w:pPr>
+        <w:ind w:left="2160" w:hanging="360"/>
+      </w:pPr>
+      <w:rPr>
+        <w:rFonts w:ascii="Wingdings" w:hAnsi="Wingdings" w:hint="default"/>
+      </w:rPr>
+    </w:lvl>
+    <w:lvl w:ilvl="3" w:tplc="0C0C0001" w:tentative="1">
+      <w:start w:val="1"/>
+      <w:numFmt w:val="bullet"/>
+      <w:lvlText w:val=""/>
+      <w:lvlJc w:val="left"/>
+      <w:pPr>
+        <w:ind w:left="2880" w:hanging="360"/>
+      </w:pPr>
+      <w:rPr>
+        <w:rFonts w:ascii="Symbol" w:hAnsi="Symbol" w:hint="default"/>
+      </w:rPr>
+    </w:lvl>
+    <w:lvl w:ilvl="4" w:tplc="0C0C0003" w:tentative="1">
+      <w:start w:val="1"/>
+      <w:numFmt w:val="bullet"/>
+      <w:lvlText w:val="o"/>
+      <w:lvlJc w:val="left"/>
+      <w:pPr>
+        <w:ind w:left="3600" w:hanging="360"/>
+      </w:pPr>
+      <w:rPr>
+        <w:rFonts w:ascii="Courier New" w:hAnsi="Courier New" w:cs="Courier New" w:hint="default"/>
+      </w:rPr>
+    </w:lvl>
+    <w:lvl w:ilvl="5" w:tplc="0C0C0005" w:tentative="1">
+      <w:start w:val="1"/>
+      <w:numFmt w:val="bullet"/>
+      <w:lvlText w:val=""/>
+      <w:lvlJc w:val="left"/>
+      <w:pPr>
+        <w:ind w:left="4320" w:hanging="360"/>
+      </w:pPr>
+      <w:rPr>
+        <w:rFonts w:ascii="Wingdings" w:hAnsi="Wingdings" w:hint="default"/>
+      </w:rPr>
+    </w:lvl>
+    <w:lvl w:ilvl="6" w:tplc="0C0C0001" w:tentative="1">
+      <w:start w:val="1"/>
+      <w:numFmt w:val="bullet"/>
+      <w:lvlText w:val=""/>
+      <w:lvlJc w:val="left"/>
+      <w:pPr>
+        <w:ind w:left="5040" w:hanging="360"/>
+      </w:pPr>
+      <w:rPr>
+        <w:rFonts w:ascii="Symbol" w:hAnsi="Symbol" w:hint="default"/>
+      </w:rPr>
+    </w:lvl>
+    <w:lvl w:ilvl="7" w:tplc="0C0C0003" w:tentative="1">
+      <w:start w:val="1"/>
+      <w:numFmt w:val="bullet"/>
+      <w:lvlText w:val="o"/>
+      <w:lvlJc w:val="left"/>
+      <w:pPr>
+        <w:ind w:left="5760" w:hanging="360"/>
+      </w:pPr>
+      <w:rPr>
+        <w:rFonts w:ascii="Courier New" w:hAnsi="Courier New" w:cs="Courier New" w:hint="default"/>
+      </w:rPr>
+    </w:lvl>
+    <w:lvl w:ilvl="8" w:tplc="0C0C0005" w:tentative="1">
+      <w:start w:val="1"/>
+      <w:numFmt w:val="bullet"/>
+      <w:lvlText w:val=""/>
+      <w:lvlJc w:val="left"/>
+      <w:pPr>
+        <w:ind w:left="6480" w:hanging="360"/>
+      </w:pPr>
+      <w:rPr>
+        <w:rFonts w:ascii="Wingdings" w:hAnsi="Wingdings" w:hint="default"/>
+      </w:rPr>
+    </w:lvl>
+  </w:abstractNum>
+  <w:abstractNum w:abstractNumId="15" w15:restartNumberingAfterBreak="0">
+    <w:nsid w:val="719F252B"/>
+    <w:multiLevelType w:val="hybridMultilevel"/>
+    <w:tmpl w:val="415AA06E"/>
+    <w:lvl w:ilvl="0" w:tplc="0C0C0001">
+      <w:start w:val="1"/>
+      <w:numFmt w:val="bullet"/>
+      <w:lvlText w:val=""/>
+      <w:lvlJc w:val="left"/>
+      <w:pPr>
+        <w:ind w:left="720" w:hanging="360"/>
+      </w:pPr>
+      <w:rPr>
+        <w:rFonts w:ascii="Symbol" w:hAnsi="Symbol" w:hint="default"/>
+      </w:rPr>
+    </w:lvl>
+    <w:lvl w:ilvl="1" w:tplc="0C0C0003">
       <w:start w:val="1"/>
       <w:numFmt w:val="bullet"/>
       <w:lvlText w:val="o"/>
@@ -6311,7 +8169,7 @@
     <w:abstractNumId w:val="4"/>
   </w:num>
   <w:num w:numId="2">
-    <w:abstractNumId w:val="10"/>
+    <w:abstractNumId w:val="12"/>
     <w:lvlOverride w:ilvl="0">
       <w:lvl w:ilvl="0">
         <w:start w:val="1"/>
@@ -6509,7 +8367,7 @@
     </w:lvlOverride>
   </w:num>
   <w:num w:numId="3">
-    <w:abstractNumId w:val="10"/>
+    <w:abstractNumId w:val="12"/>
     <w:lvlOverride w:ilvl="0">
       <w:lvl w:ilvl="0">
         <w:start w:val="1"/>
@@ -6664,13 +8522,13 @@
     </w:lvlOverride>
   </w:num>
   <w:num w:numId="4">
-    <w:abstractNumId w:val="6"/>
+    <w:abstractNumId w:val="7"/>
   </w:num>
   <w:num w:numId="5">
-    <w:abstractNumId w:val="11"/>
+    <w:abstractNumId w:val="13"/>
   </w:num>
   <w:num w:numId="6">
-    <w:abstractNumId w:val="12"/>
+    <w:abstractNumId w:val="14"/>
   </w:num>
   <w:num w:numId="7">
     <w:abstractNumId w:val="5"/>
@@ -6679,10 +8537,10 @@
     <w:abstractNumId w:val="2"/>
   </w:num>
   <w:num w:numId="9">
-    <w:abstractNumId w:val="9"/>
+    <w:abstractNumId w:val="11"/>
   </w:num>
   <w:num w:numId="10">
-    <w:abstractNumId w:val="7"/>
+    <w:abstractNumId w:val="8"/>
   </w:num>
   <w:num w:numId="11">
     <w:abstractNumId w:val="1"/>
@@ -6694,7 +8552,16 @@
     <w:abstractNumId w:val="3"/>
   </w:num>
   <w:num w:numId="14">
-    <w:abstractNumId w:val="8"/>
+    <w:abstractNumId w:val="10"/>
+  </w:num>
+  <w:num w:numId="15">
+    <w:abstractNumId w:val="6"/>
+  </w:num>
+  <w:num w:numId="16">
+    <w:abstractNumId w:val="15"/>
+  </w:num>
+  <w:num w:numId="17">
+    <w:abstractNumId w:val="9"/>
   </w:num>
 </w:numbering>
 </file>
@@ -7266,6 +9133,7 @@
   <w:style w:type="character" w:default="1" w:styleId="Policepardfaut">
     <w:name w:val="Default Paragraph Font"/>
     <w:uiPriority w:val="1"/>
+    <w:semiHidden/>
     <w:unhideWhenUsed/>
   </w:style>
   <w:style w:type="table" w:default="1" w:styleId="TableauNormal">
@@ -7889,7 +9757,7 @@
 </file>
 
 <file path=customXml/itemProps1.xml><?xml version="1.0" encoding="utf-8"?>
-<ds:datastoreItem xmlns:ds="http://schemas.openxmlformats.org/officeDocument/2006/customXml" ds:itemID="{EE7DDDFD-FD32-4C40-922E-0900230AA71C}">
+<ds:datastoreItem xmlns:ds="http://schemas.openxmlformats.org/officeDocument/2006/customXml" ds:itemID="{A6D7A184-2EB6-403E-AAA4-9D954234CA97}">
   <ds:schemaRefs>
     <ds:schemaRef ds:uri="http://schemas.openxmlformats.org/officeDocument/2006/bibliography"/>
   </ds:schemaRefs>

</xml_diff>

<commit_message>
Guide utilisateur - Section PV (Incomplet)
</commit_message>
<xml_diff>
--- a/GuideUtilisateur.docx
+++ b/GuideUtilisateur.docx
@@ -2239,7 +2239,13 @@
         <w:t>M</w:t>
       </w:r>
       <w:r>
-        <w:t>T) est un logiciel Matlab destiné à permettre de définir des stratégies de courses lors de compétition de voitures solaires telles que la Formula Sun Gran Prix (FSGP), l’American Solar Challenge (ASC) ou encore la World Solar Challenge (WSC).</w:t>
+        <w:t>T) est un logiciel Matlab destiné à permettre de définir des stratégies de courses lors de compétition de voitures solaires telles que la Formula Sun Gran</w:t>
+      </w:r>
+      <w:r>
+        <w:t>d</w:t>
+      </w:r>
+      <w:r>
+        <w:t xml:space="preserve"> Prix (FSGP), l’American Solar Challenge (ASC) ou encore la World Solar Challenge (WSC).</w:t>
       </w:r>
     </w:p>
     <w:p/>
@@ -3913,8 +3919,6 @@
         <w:br/>
         <w:t xml:space="preserve">Lorsque les moteurs sont activés, le courant à la sortie des MPPT et de la batterie sont tous les deux acheminés vers les moteurs. Par contre, lorsque les moteurs ne sont pas activés, toute la puissance PV est absorbée par la batterie. La puissance à la sortie de la batterie devient donc l’inverse de la puissance à la sortie des MPPT. </w:t>
       </w:r>
-      <w:bookmarkStart w:id="18" w:name="_GoBack"/>
-      <w:bookmarkEnd w:id="18"/>
     </w:p>
     <w:p/>
     <w:p>
@@ -3945,7 +3949,7 @@
           <v:shape id="_x0000_i1025" type="#_x0000_t75" style="width:345.75pt;height:394.5pt" o:ole="">
             <v:imagedata r:id="rId12" o:title=""/>
           </v:shape>
-          <o:OLEObject Type="Embed" ProgID="Visio.Drawing.15" ShapeID="_x0000_i1025" DrawAspect="Content" ObjectID="_1548418772" r:id="rId13"/>
+          <o:OLEObject Type="Embed" ProgID="Visio.Drawing.15" ShapeID="_x0000_i1025" DrawAspect="Content" ObjectID="_1551450357" r:id="rId13"/>
         </w:object>
       </w:r>
     </w:p>
@@ -4145,12 +4149,12 @@
       <w:pPr>
         <w:pStyle w:val="Titre2"/>
       </w:pPr>
-      <w:bookmarkStart w:id="19" w:name="_Toc472434440"/>
+      <w:bookmarkStart w:id="18" w:name="_Toc472434440"/>
       <w:r>
         <w:lastRenderedPageBreak/>
         <w:t>Ajustement des paramètres</w:t>
       </w:r>
-      <w:bookmarkEnd w:id="19"/>
+      <w:bookmarkEnd w:id="18"/>
     </w:p>
     <w:p>
       <w:r>
@@ -5577,7 +5581,7 @@
           </mc:Choice>
           <mc:Fallback>
             <w:pict>
-              <v:shapetype w14:anchorId="108F668F" id="_x0000_t94" coordsize="21600,21600" o:spt="94" adj="16200,5400" path="m@0,l@0@1,0@1@5,10800,0@2@0@2@0,21600,21600,10800xe">
+              <v:shapetype w14:anchorId="00FEBF0B" id="_x0000_t94" coordsize="21600,21600" o:spt="94" adj="16200,5400" path="m@0,l@0@1,0@1@5,10800,0@2@0@2@0,21600,21600,10800xe">
                 <v:stroke joinstyle="miter"/>
                 <v:formulas>
                   <v:f eqn="val #0"/>
@@ -5741,6 +5745,9 @@
       </w:pPr>
       <w:r>
         <w:t>Remplacer les chemins des fichiers sources et cibles.</w:t>
+      </w:r>
+      <w:r>
+        <w:t xml:space="preserve"> IMPORTANT!</w:t>
       </w:r>
     </w:p>
     <w:p>
@@ -6335,6 +6342,311 @@
       </w:pPr>
     </w:p>
     <w:p>
+      <w:r>
+        <w:t>Bravo, le nouveau parcours est maintenant créé. Pour l’utiliser dans le simulateur, il suffit de remplacer la référence au parcours dans le fichier ‘course_sur_circuit.m’ ou ‘course_sur_route.m’ situé à la racine du projet.</w:t>
+      </w:r>
+    </w:p>
+    <w:p/>
+    <w:p>
+      <w:r>
+        <w:rPr>
+          <w:noProof/>
+          <w:lang w:eastAsia="fr-CA"/>
+        </w:rPr>
+        <mc:AlternateContent>
+          <mc:Choice Requires="wps">
+            <w:drawing>
+              <wp:anchor distT="0" distB="0" distL="114300" distR="114300" simplePos="0" relativeHeight="251659776" behindDoc="0" locked="0" layoutInCell="1" allowOverlap="1" wp14:anchorId="1412BE24" wp14:editId="2E1538B5">
+                <wp:simplePos x="0" y="0"/>
+                <wp:positionH relativeFrom="column">
+                  <wp:posOffset>1905</wp:posOffset>
+                </wp:positionH>
+                <wp:positionV relativeFrom="paragraph">
+                  <wp:posOffset>270510</wp:posOffset>
+                </wp:positionV>
+                <wp:extent cx="5991225" cy="638175"/>
+                <wp:effectExtent l="0" t="0" r="28575" b="28575"/>
+                <wp:wrapSquare wrapText="bothSides"/>
+                <wp:docPr id="14" name="Rectangle 14"/>
+                <wp:cNvGraphicFramePr/>
+                <a:graphic xmlns:a="http://schemas.openxmlformats.org/drawingml/2006/main">
+                  <a:graphicData uri="http://schemas.microsoft.com/office/word/2010/wordprocessingShape">
+                    <wps:wsp>
+                      <wps:cNvSpPr/>
+                      <wps:spPr>
+                        <a:xfrm>
+                          <a:off x="0" y="0"/>
+                          <a:ext cx="5991225" cy="638175"/>
+                        </a:xfrm>
+                        <a:prstGeom prst="rect">
+                          <a:avLst/>
+                        </a:prstGeom>
+                        <a:solidFill>
+                          <a:srgbClr val="F7D9B7"/>
+                        </a:solidFill>
+                        <a:ln w="9525" cap="flat" cmpd="sng" algn="ctr">
+                          <a:solidFill>
+                            <a:schemeClr val="dk1"/>
+                          </a:solidFill>
+                          <a:prstDash val="solid"/>
+                          <a:round/>
+                          <a:headEnd type="none" w="med" len="med"/>
+                          <a:tailEnd type="none" w="med" len="med"/>
+                        </a:ln>
+                      </wps:spPr>
+                      <wps:style>
+                        <a:lnRef idx="0">
+                          <a:scrgbClr r="0" g="0" b="0"/>
+                        </a:lnRef>
+                        <a:fillRef idx="0">
+                          <a:scrgbClr r="0" g="0" b="0"/>
+                        </a:fillRef>
+                        <a:effectRef idx="0">
+                          <a:scrgbClr r="0" g="0" b="0"/>
+                        </a:effectRef>
+                        <a:fontRef idx="minor">
+                          <a:schemeClr val="dk1"/>
+                        </a:fontRef>
+                      </wps:style>
+                      <wps:txbx>
+                        <w:txbxContent>
+                          <w:p>
+                            <w:pPr>
+                              <w:autoSpaceDE w:val="0"/>
+                              <w:autoSpaceDN w:val="0"/>
+                              <w:adjustRightInd w:val="0"/>
+                              <w:spacing w:line="240" w:lineRule="auto"/>
+                              <w:jc w:val="left"/>
+                              <w:rPr>
+                                <w:rFonts w:ascii="Courier New" w:eastAsiaTheme="minorHAnsi" w:hAnsi="Courier New" w:cs="Courier New"/>
+                                <w:lang w:eastAsia="en-US"/>
+                              </w:rPr>
+                            </w:pPr>
+                            <w:r>
+                              <w:rPr>
+                                <w:rFonts w:ascii="Courier New" w:eastAsiaTheme="minorHAnsi" w:hAnsi="Courier New" w:cs="Courier New"/>
+                                <w:color w:val="228B22"/>
+                                <w:sz w:val="20"/>
+                                <w:szCs w:val="20"/>
+                                <w:lang w:eastAsia="en-US"/>
+                              </w:rPr>
+                              <w:t>%% Importation des donnees du circuit desire (Voir "traitementDonneesGPS.m")</w:t>
+                            </w:r>
+                          </w:p>
+                          <w:p>
+                            <w:pPr>
+                              <w:autoSpaceDE w:val="0"/>
+                              <w:autoSpaceDN w:val="0"/>
+                              <w:adjustRightInd w:val="0"/>
+                              <w:spacing w:line="240" w:lineRule="auto"/>
+                              <w:jc w:val="left"/>
+                              <w:rPr>
+                                <w:rFonts w:ascii="Courier New" w:eastAsiaTheme="minorHAnsi" w:hAnsi="Courier New" w:cs="Courier New"/>
+                                <w:lang w:val="en-CA" w:eastAsia="en-US"/>
+                              </w:rPr>
+                            </w:pPr>
+                            <w:r>
+                              <w:rPr>
+                                <w:rFonts w:ascii="Courier New" w:eastAsiaTheme="minorHAnsi" w:hAnsi="Courier New" w:cs="Courier New"/>
+                                <w:color w:val="228B22"/>
+                                <w:sz w:val="20"/>
+                                <w:szCs w:val="20"/>
+                                <w:lang w:val="en-CA" w:eastAsia="en-US"/>
+                              </w:rPr>
+                              <w:t>%load('TrackPMGInner10m.mat')</w:t>
+                            </w:r>
+                          </w:p>
+                          <w:p>
+                            <w:pPr>
+                              <w:autoSpaceDE w:val="0"/>
+                              <w:autoSpaceDN w:val="0"/>
+                              <w:adjustRightInd w:val="0"/>
+                              <w:spacing w:line="240" w:lineRule="auto"/>
+                              <w:jc w:val="left"/>
+                              <w:rPr>
+                                <w:rFonts w:ascii="Courier New" w:eastAsiaTheme="minorHAnsi" w:hAnsi="Courier New" w:cs="Courier New"/>
+                                <w:lang w:val="en-CA" w:eastAsia="en-US"/>
+                              </w:rPr>
+                            </w:pPr>
+                            <w:r>
+                              <w:rPr>
+                                <w:rFonts w:ascii="Courier New" w:eastAsiaTheme="minorHAnsi" w:hAnsi="Courier New" w:cs="Courier New"/>
+                                <w:color w:val="000000"/>
+                                <w:sz w:val="20"/>
+                                <w:szCs w:val="20"/>
+                                <w:lang w:val="en-CA" w:eastAsia="en-US"/>
+                              </w:rPr>
+                              <w:t>load(</w:t>
+                            </w:r>
+                            <w:r>
+                              <w:rPr>
+                                <w:rFonts w:ascii="Courier New" w:eastAsiaTheme="minorHAnsi" w:hAnsi="Courier New" w:cs="Courier New"/>
+                                <w:color w:val="A020F0"/>
+                                <w:sz w:val="20"/>
+                                <w:szCs w:val="20"/>
+                                <w:lang w:val="en-CA" w:eastAsia="en-US"/>
+                              </w:rPr>
+                              <w:t>'Data/TrackPMGInner10m.mat'</w:t>
+                            </w:r>
+                            <w:r>
+                              <w:rPr>
+                                <w:rFonts w:ascii="Courier New" w:eastAsiaTheme="minorHAnsi" w:hAnsi="Courier New" w:cs="Courier New"/>
+                                <w:color w:val="000000"/>
+                                <w:sz w:val="20"/>
+                                <w:szCs w:val="20"/>
+                                <w:lang w:val="en-CA" w:eastAsia="en-US"/>
+                              </w:rPr>
+                              <w:t xml:space="preserve">) </w:t>
+                            </w:r>
+                            <w:r>
+                              <w:rPr>
+                                <w:rFonts w:ascii="Courier New" w:eastAsiaTheme="minorHAnsi" w:hAnsi="Courier New" w:cs="Courier New"/>
+                                <w:color w:val="228B22"/>
+                                <w:sz w:val="20"/>
+                                <w:szCs w:val="20"/>
+                                <w:lang w:val="en-CA" w:eastAsia="en-US"/>
+                              </w:rPr>
+                              <w:t>% Octave</w:t>
+                            </w:r>
+                          </w:p>
+                        </w:txbxContent>
+                      </wps:txbx>
+                      <wps:bodyPr rot="0" spcFirstLastPara="0" vertOverflow="overflow" horzOverflow="overflow" vert="horz" wrap="square" lIns="91440" tIns="45720" rIns="91440" bIns="45720" numCol="1" spcCol="0" rtlCol="0" fromWordArt="0" anchor="ctr" anchorCtr="0" forceAA="0" compatLnSpc="1">
+                        <a:prstTxWarp prst="textNoShape">
+                          <a:avLst/>
+                        </a:prstTxWarp>
+                        <a:noAutofit/>
+                      </wps:bodyPr>
+                    </wps:wsp>
+                  </a:graphicData>
+                </a:graphic>
+                <wp14:sizeRelH relativeFrom="margin">
+                  <wp14:pctWidth>0</wp14:pctWidth>
+                </wp14:sizeRelH>
+                <wp14:sizeRelV relativeFrom="margin">
+                  <wp14:pctHeight>0</wp14:pctHeight>
+                </wp14:sizeRelV>
+              </wp:anchor>
+            </w:drawing>
+          </mc:Choice>
+          <mc:Fallback>
+            <w:pict>
+              <v:rect w14:anchorId="1412BE24" id="Rectangle 14" o:spid="_x0000_s1028" style="position:absolute;left:0;text-align:left;margin-left:.15pt;margin-top:21.3pt;width:471.75pt;height:50.25pt;z-index:251659776;visibility:visible;mso-wrap-style:square;mso-width-percent:0;mso-height-percent:0;mso-wrap-distance-left:9pt;mso-wrap-distance-top:0;mso-wrap-distance-right:9pt;mso-wrap-distance-bottom:0;mso-position-horizontal:absolute;mso-position-horizontal-relative:text;mso-position-vertical:absolute;mso-position-vertical-relative:text;mso-width-percent:0;mso-height-percent:0;mso-width-relative:margin;mso-height-relative:margin;v-text-anchor:middle" o:gfxdata="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" fillcolor="#f7d9b7" strokecolor="black [3200]">
+                <v:stroke joinstyle="round"/>
+                <v:textbox>
+                  <w:txbxContent>
+                    <w:p>
+                      <w:pPr>
+                        <w:autoSpaceDE w:val="0"/>
+                        <w:autoSpaceDN w:val="0"/>
+                        <w:adjustRightInd w:val="0"/>
+                        <w:spacing w:line="240" w:lineRule="auto"/>
+                        <w:jc w:val="left"/>
+                        <w:rPr>
+                          <w:rFonts w:ascii="Courier New" w:eastAsiaTheme="minorHAnsi" w:hAnsi="Courier New" w:cs="Courier New"/>
+                          <w:lang w:eastAsia="en-US"/>
+                        </w:rPr>
+                      </w:pPr>
+                      <w:r>
+                        <w:rPr>
+                          <w:rFonts w:ascii="Courier New" w:eastAsiaTheme="minorHAnsi" w:hAnsi="Courier New" w:cs="Courier New"/>
+                          <w:color w:val="228B22"/>
+                          <w:sz w:val="20"/>
+                          <w:szCs w:val="20"/>
+                          <w:lang w:eastAsia="en-US"/>
+                        </w:rPr>
+                        <w:t>%% Importation des donnees du circuit desire (Voir "traitementDonneesGPS.m")</w:t>
+                      </w:r>
+                    </w:p>
+                    <w:p>
+                      <w:pPr>
+                        <w:autoSpaceDE w:val="0"/>
+                        <w:autoSpaceDN w:val="0"/>
+                        <w:adjustRightInd w:val="0"/>
+                        <w:spacing w:line="240" w:lineRule="auto"/>
+                        <w:jc w:val="left"/>
+                        <w:rPr>
+                          <w:rFonts w:ascii="Courier New" w:eastAsiaTheme="minorHAnsi" w:hAnsi="Courier New" w:cs="Courier New"/>
+                          <w:lang w:val="en-CA" w:eastAsia="en-US"/>
+                        </w:rPr>
+                      </w:pPr>
+                      <w:r>
+                        <w:rPr>
+                          <w:rFonts w:ascii="Courier New" w:eastAsiaTheme="minorHAnsi" w:hAnsi="Courier New" w:cs="Courier New"/>
+                          <w:color w:val="228B22"/>
+                          <w:sz w:val="20"/>
+                          <w:szCs w:val="20"/>
+                          <w:lang w:val="en-CA" w:eastAsia="en-US"/>
+                        </w:rPr>
+                        <w:t>%load('TrackPMGInner10m.mat')</w:t>
+                      </w:r>
+                    </w:p>
+                    <w:p>
+                      <w:pPr>
+                        <w:autoSpaceDE w:val="0"/>
+                        <w:autoSpaceDN w:val="0"/>
+                        <w:adjustRightInd w:val="0"/>
+                        <w:spacing w:line="240" w:lineRule="auto"/>
+                        <w:jc w:val="left"/>
+                        <w:rPr>
+                          <w:rFonts w:ascii="Courier New" w:eastAsiaTheme="minorHAnsi" w:hAnsi="Courier New" w:cs="Courier New"/>
+                          <w:lang w:val="en-CA" w:eastAsia="en-US"/>
+                        </w:rPr>
+                      </w:pPr>
+                      <w:r>
+                        <w:rPr>
+                          <w:rFonts w:ascii="Courier New" w:eastAsiaTheme="minorHAnsi" w:hAnsi="Courier New" w:cs="Courier New"/>
+                          <w:color w:val="000000"/>
+                          <w:sz w:val="20"/>
+                          <w:szCs w:val="20"/>
+                          <w:lang w:val="en-CA" w:eastAsia="en-US"/>
+                        </w:rPr>
+                        <w:t>load(</w:t>
+                      </w:r>
+                      <w:r>
+                        <w:rPr>
+                          <w:rFonts w:ascii="Courier New" w:eastAsiaTheme="minorHAnsi" w:hAnsi="Courier New" w:cs="Courier New"/>
+                          <w:color w:val="A020F0"/>
+                          <w:sz w:val="20"/>
+                          <w:szCs w:val="20"/>
+                          <w:lang w:val="en-CA" w:eastAsia="en-US"/>
+                        </w:rPr>
+                        <w:t>'Data/TrackPMGInner10m.mat'</w:t>
+                      </w:r>
+                      <w:r>
+                        <w:rPr>
+                          <w:rFonts w:ascii="Courier New" w:eastAsiaTheme="minorHAnsi" w:hAnsi="Courier New" w:cs="Courier New"/>
+                          <w:color w:val="000000"/>
+                          <w:sz w:val="20"/>
+                          <w:szCs w:val="20"/>
+                          <w:lang w:val="en-CA" w:eastAsia="en-US"/>
+                        </w:rPr>
+                        <w:t xml:space="preserve">) </w:t>
+                      </w:r>
+                      <w:r>
+                        <w:rPr>
+                          <w:rFonts w:ascii="Courier New" w:eastAsiaTheme="minorHAnsi" w:hAnsi="Courier New" w:cs="Courier New"/>
+                          <w:color w:val="228B22"/>
+                          <w:sz w:val="20"/>
+                          <w:szCs w:val="20"/>
+                          <w:lang w:val="en-CA" w:eastAsia="en-US"/>
+                        </w:rPr>
+                        <w:t>% Octave</w:t>
+                      </w:r>
+                    </w:p>
+                  </w:txbxContent>
+                </v:textbox>
+                <w10:wrap type="square"/>
+              </v:rect>
+            </w:pict>
+          </mc:Fallback>
+        </mc:AlternateContent>
+      </w:r>
+      <w:r>
+        <w:t>Par exemple :</w:t>
+      </w:r>
+    </w:p>
+    <w:p>
       <w:pPr>
         <w:spacing w:after="160" w:line="259" w:lineRule="auto"/>
         <w:jc w:val="left"/>
@@ -6345,12 +6657,585 @@
         <w:spacing w:after="160" w:line="259" w:lineRule="auto"/>
         <w:jc w:val="left"/>
       </w:pPr>
-    </w:p>
-    <w:p>
-      <w:pPr>
-        <w:spacing w:after="160" w:line="259" w:lineRule="auto"/>
-        <w:jc w:val="left"/>
-      </w:pPr>
+      <w:r>
+        <w:br w:type="page"/>
+      </w:r>
+    </w:p>
+    <w:p>
+      <w:pPr>
+        <w:pStyle w:val="Titre1"/>
+      </w:pPr>
+      <w:r>
+        <w:lastRenderedPageBreak/>
+        <w:t>Simulation du système photovoltaïque</w:t>
+      </w:r>
+    </w:p>
+    <w:p/>
+    <w:p>
+      <w:pPr>
+        <w:pStyle w:val="Titre2"/>
+      </w:pPr>
+      <w:r>
+        <w:t>Vue d’ensemble</w:t>
+      </w:r>
+    </w:p>
+    <w:p>
+      <w:r>
+        <w:t xml:space="preserve">La simulation du système photovoltaïque est réalisée en plusieurs étapes. </w:t>
+      </w:r>
+      <w:r>
+        <w:t>D’abord, un modèle numérique permet d’obtenir une approximation de la densité de puissance solaire à la surface de la Terre. Par la suite</w:t>
+      </w:r>
+      <w:r>
+        <w:t>, il est nécessaire de construire un modèle représentant le fonctionnement des panne</w:t>
+      </w:r>
+      <w:r>
+        <w:t xml:space="preserve">aux solaires notamment en termes de pertes et d’efficacité. </w:t>
+      </w:r>
+    </w:p>
+    <w:p/>
+    <w:p>
+      <w:r>
+        <w:t>Le simulateur combine ces deux modèles afin d’estimer les performances du système photovoltaïque tout au long du parcours.</w:t>
+      </w:r>
+      <w:r>
+        <w:t xml:space="preserve"> De plus, le simulateur tient compte des périodes de recharge qui ont lieu le matin et en fin de journée. Toutefois, ces périodes de recharge sont actuellement partiellement </w:t>
+      </w:r>
+      <w:r>
+        <w:rPr>
+          <w:i/>
+        </w:rPr>
+        <w:t>hardcodée</w:t>
+      </w:r>
+      <w:r>
+        <w:t xml:space="preserve"> dans le code. Il serait donc nécessaire d’améliorer cet aspect du simulateur dans le futur.</w:t>
+      </w:r>
+    </w:p>
+    <w:p/>
+    <w:p>
+      <w:pPr>
+        <w:pStyle w:val="Titre2"/>
+      </w:pPr>
+      <w:r>
+        <w:t>Calcul de la puissance PV</w:t>
+      </w:r>
+    </w:p>
+    <w:p>
+      <w:r>
+        <w:t>À l’intérieur de la boucle principale du fichier ‘lapSimulator.m’, le calcul de la puissance du système photovoltaïque s’effectue en trois lignes de code. D’abord, on calcul</w:t>
+      </w:r>
+      <w:r>
+        <w:t>e</w:t>
+      </w:r>
+      <w:r>
+        <w:t xml:space="preserve"> la densité de puissance</w:t>
+      </w:r>
+      <w:r>
+        <w:t xml:space="preserve"> solaire</w:t>
+      </w:r>
+      <w:r>
+        <w:t xml:space="preserve"> incidente reçue à la surface de la Terre pour une position géographique et temporelle donnée. </w:t>
+      </w:r>
+      <w:r>
+        <w:t>Cette information est obtenue à l’aide de la fonction ‘solarradiationinstant’ qui a été écrite en 2008 par Felix Hebeler du département de géographie de l’Université de Zurich et partagé sur la plateforme Mathworks Central.</w:t>
+      </w:r>
+    </w:p>
+    <w:p/>
+    <w:p>
+      <w:r>
+        <w:t>Dans un deuxième temps, on calcule la puissance photovoltaïque générée à proprement parler par le système. Cette puissance tient compte de l’efficacité des cellules solaires, mais également de l’effet de l’encapsulation. En effet, selon le manufacturier Gocherman Technologies, l’angle d’incidence des rayons du soleil influence considérablement l’efficacité des panneaux. Puisque cette information était uniquement disponible sous forme de graphique, il a été possible d’approximer ce phénomène à l’aide d’une régression polynomiale.</w:t>
+      </w:r>
+    </w:p>
+    <w:p/>
+    <w:p>
+      <w:r>
+        <w:lastRenderedPageBreak/>
+        <w:t xml:space="preserve">Enfin, on module la puissance photovoltaïque trouvée précédemment en fonction de la couverture nuageuse du ciel. Cette étape est nécessaire puisque les calculs réalisés précédemment émettaient l’hypothèse d’un ciel totalement dégagé. L’expérience a toutefois démontré que la présence de nuages pouvait avoir un effet dévastateur sur la puissance générée par le système. </w:t>
+      </w:r>
+      <w:r>
+        <w:t>Toutefois, la technique de multiplier la puissance PV idéale par un coefficient constant n’est pas tout à fait représentatif de la réalité et il serait préférable de pouvoir réaliser une mesure de la densité de puissance réelle à la surface de la voiture solaire.</w:t>
+      </w:r>
+      <w:bookmarkStart w:id="19" w:name="_GoBack"/>
+      <w:bookmarkEnd w:id="19"/>
+    </w:p>
+    <w:p>
+      <w:r>
+        <w:rPr>
+          <w:noProof/>
+          <w:lang w:eastAsia="fr-CA"/>
+        </w:rPr>
+        <mc:AlternateContent>
+          <mc:Choice Requires="wps">
+            <w:drawing>
+              <wp:anchor distT="0" distB="0" distL="114300" distR="114300" simplePos="0" relativeHeight="251660800" behindDoc="0" locked="0" layoutInCell="1" allowOverlap="1" wp14:anchorId="0F190AC6" wp14:editId="4EBEF57E">
+                <wp:simplePos x="0" y="0"/>
+                <wp:positionH relativeFrom="column">
+                  <wp:posOffset>1905</wp:posOffset>
+                </wp:positionH>
+                <wp:positionV relativeFrom="paragraph">
+                  <wp:posOffset>267335</wp:posOffset>
+                </wp:positionV>
+                <wp:extent cx="6191250" cy="1181100"/>
+                <wp:effectExtent l="0" t="0" r="19050" b="19050"/>
+                <wp:wrapSquare wrapText="bothSides"/>
+                <wp:docPr id="15" name="Rectangle 15"/>
+                <wp:cNvGraphicFramePr/>
+                <a:graphic xmlns:a="http://schemas.openxmlformats.org/drawingml/2006/main">
+                  <a:graphicData uri="http://schemas.microsoft.com/office/word/2010/wordprocessingShape">
+                    <wps:wsp>
+                      <wps:cNvSpPr/>
+                      <wps:spPr>
+                        <a:xfrm>
+                          <a:off x="0" y="0"/>
+                          <a:ext cx="6191250" cy="1181100"/>
+                        </a:xfrm>
+                        <a:prstGeom prst="rect">
+                          <a:avLst/>
+                        </a:prstGeom>
+                        <a:solidFill>
+                          <a:srgbClr val="F7D9B7"/>
+                        </a:solidFill>
+                        <a:ln w="9525" cap="flat" cmpd="sng" algn="ctr">
+                          <a:solidFill>
+                            <a:schemeClr val="dk1"/>
+                          </a:solidFill>
+                          <a:prstDash val="solid"/>
+                          <a:round/>
+                          <a:headEnd type="none" w="med" len="med"/>
+                          <a:tailEnd type="none" w="med" len="med"/>
+                        </a:ln>
+                      </wps:spPr>
+                      <wps:style>
+                        <a:lnRef idx="0">
+                          <a:scrgbClr r="0" g="0" b="0"/>
+                        </a:lnRef>
+                        <a:fillRef idx="0">
+                          <a:scrgbClr r="0" g="0" b="0"/>
+                        </a:fillRef>
+                        <a:effectRef idx="0">
+                          <a:scrgbClr r="0" g="0" b="0"/>
+                        </a:effectRef>
+                        <a:fontRef idx="minor">
+                          <a:schemeClr val="dk1"/>
+                        </a:fontRef>
+                      </wps:style>
+                      <wps:txbx>
+                        <w:txbxContent>
+                          <w:p>
+                            <w:pPr>
+                              <w:autoSpaceDE w:val="0"/>
+                              <w:autoSpaceDN w:val="0"/>
+                              <w:adjustRightInd w:val="0"/>
+                              <w:spacing w:line="240" w:lineRule="auto"/>
+                              <w:jc w:val="left"/>
+                              <w:rPr>
+                                <w:rFonts w:ascii="Courier New" w:eastAsiaTheme="minorHAnsi" w:hAnsi="Courier New" w:cs="Courier New"/>
+                                <w:lang w:eastAsia="en-US"/>
+                              </w:rPr>
+                            </w:pPr>
+                            <w:r>
+                              <w:rPr>
+                                <w:rFonts w:ascii="Courier New" w:eastAsiaTheme="minorHAnsi" w:hAnsi="Courier New" w:cs="Courier New"/>
+                                <w:color w:val="228B22"/>
+                                <w:sz w:val="20"/>
+                                <w:szCs w:val="20"/>
+                                <w:lang w:eastAsia="en-US"/>
+                              </w:rPr>
+                              <w:t>% Calcul de la puissance PV</w:t>
+                            </w:r>
+                          </w:p>
+                          <w:p>
+                            <w:pPr>
+                              <w:autoSpaceDE w:val="0"/>
+                              <w:autoSpaceDN w:val="0"/>
+                              <w:adjustRightInd w:val="0"/>
+                              <w:spacing w:line="240" w:lineRule="auto"/>
+                              <w:jc w:val="left"/>
+                              <w:rPr>
+                                <w:rFonts w:ascii="Courier New" w:eastAsiaTheme="minorHAnsi" w:hAnsi="Courier New" w:cs="Courier New"/>
+                                <w:color w:val="228B22"/>
+                                <w:sz w:val="20"/>
+                                <w:szCs w:val="20"/>
+                                <w:lang w:eastAsia="en-US"/>
+                              </w:rPr>
+                            </w:pPr>
+                            <w:r>
+                              <w:rPr>
+                                <w:rFonts w:ascii="Courier New" w:eastAsiaTheme="minorHAnsi" w:hAnsi="Courier New" w:cs="Courier New"/>
+                                <w:color w:val="000000"/>
+                                <w:sz w:val="20"/>
+                                <w:szCs w:val="20"/>
+                                <w:lang w:eastAsia="en-US"/>
+                              </w:rPr>
+                              <w:t xml:space="preserve">densite_de_puissance_incidente = solarradiationInstant(zeros(2), </w:t>
+                            </w:r>
+                            <w:r>
+                              <w:rPr>
+                                <w:rFonts w:ascii="Courier New" w:eastAsiaTheme="minorHAnsi" w:hAnsi="Courier New" w:cs="Courier New"/>
+                                <w:color w:val="000000"/>
+                                <w:sz w:val="20"/>
+                                <w:szCs w:val="20"/>
+                                <w:lang w:eastAsia="en-US"/>
+                              </w:rPr>
+                              <w:t>…</w:t>
+                            </w:r>
+                            <w:r>
+                              <w:rPr>
+                                <w:rFonts w:ascii="Courier New" w:eastAsiaTheme="minorHAnsi" w:hAnsi="Courier New" w:cs="Courier New"/>
+                                <w:color w:val="000000"/>
+                                <w:sz w:val="20"/>
+                                <w:szCs w:val="20"/>
+                                <w:lang w:eastAsia="en-US"/>
+                              </w:rPr>
+                              <w:br/>
+                            </w:r>
+                            <w:r>
+                              <w:rPr>
+                                <w:rFonts w:ascii="Courier New" w:eastAsiaTheme="minorHAnsi" w:hAnsi="Courier New" w:cs="Courier New"/>
+                                <w:color w:val="000000"/>
+                                <w:sz w:val="20"/>
+                                <w:szCs w:val="20"/>
+                                <w:lang w:eastAsia="en-US"/>
+                              </w:rPr>
+                              <w:tab/>
+                            </w:r>
+                            <w:r>
+                              <w:rPr>
+                                <w:rFonts w:ascii="Courier New" w:eastAsiaTheme="minorHAnsi" w:hAnsi="Courier New" w:cs="Courier New"/>
+                                <w:color w:val="000000"/>
+                                <w:sz w:val="20"/>
+                                <w:szCs w:val="20"/>
+                                <w:lang w:eastAsia="en-US"/>
+                              </w:rPr>
+                              <w:t xml:space="preserve">ones(1,2)*parcours.latitude(k),1,0.2,heure); </w:t>
+                            </w:r>
+                            <w:r>
+                              <w:rPr>
+                                <w:rFonts w:ascii="Courier New" w:eastAsiaTheme="minorHAnsi" w:hAnsi="Courier New" w:cs="Courier New"/>
+                                <w:color w:val="228B22"/>
+                                <w:sz w:val="20"/>
+                                <w:szCs w:val="20"/>
+                                <w:lang w:eastAsia="en-US"/>
+                              </w:rPr>
+                              <w:t xml:space="preserve"> </w:t>
+                            </w:r>
+                          </w:p>
+                          <w:p>
+                            <w:pPr>
+                              <w:autoSpaceDE w:val="0"/>
+                              <w:autoSpaceDN w:val="0"/>
+                              <w:adjustRightInd w:val="0"/>
+                              <w:spacing w:line="240" w:lineRule="auto"/>
+                              <w:jc w:val="left"/>
+                              <w:rPr>
+                                <w:rFonts w:ascii="Courier New" w:eastAsiaTheme="minorHAnsi" w:hAnsi="Courier New" w:cs="Courier New"/>
+                                <w:color w:val="000000"/>
+                                <w:sz w:val="20"/>
+                                <w:szCs w:val="20"/>
+                                <w:lang w:eastAsia="en-US"/>
+                              </w:rPr>
+                            </w:pPr>
+                            <w:r>
+                              <w:rPr>
+                                <w:rFonts w:ascii="Courier New" w:eastAsiaTheme="minorHAnsi" w:hAnsi="Courier New" w:cs="Courier New"/>
+                                <w:color w:val="000000"/>
+                                <w:sz w:val="20"/>
+                                <w:szCs w:val="20"/>
+                                <w:lang w:eastAsia="en-US"/>
+                              </w:rPr>
+                              <w:t xml:space="preserve">[puissancePV_sansNuages Elevation(k)] = solarArrayModel(heure, </w:t>
+                            </w:r>
+                            <w:r>
+                              <w:rPr>
+                                <w:rFonts w:ascii="Courier New" w:eastAsiaTheme="minorHAnsi" w:hAnsi="Courier New" w:cs="Courier New"/>
+                                <w:color w:val="000000"/>
+                                <w:sz w:val="20"/>
+                                <w:szCs w:val="20"/>
+                                <w:lang w:eastAsia="en-US"/>
+                              </w:rPr>
+                              <w:t xml:space="preserve">… </w:t>
+                            </w:r>
+                            <w:r>
+                              <w:rPr>
+                                <w:rFonts w:ascii="Courier New" w:eastAsiaTheme="minorHAnsi" w:hAnsi="Courier New" w:cs="Courier New"/>
+                                <w:color w:val="000000"/>
+                                <w:sz w:val="20"/>
+                                <w:szCs w:val="20"/>
+                                <w:lang w:eastAsia="en-US"/>
+                              </w:rPr>
+                              <w:tab/>
+                            </w:r>
+                            <w:r>
+                              <w:rPr>
+                                <w:rFonts w:ascii="Courier New" w:eastAsiaTheme="minorHAnsi" w:hAnsi="Courier New" w:cs="Courier New"/>
+                                <w:color w:val="000000"/>
+                                <w:sz w:val="20"/>
+                                <w:szCs w:val="20"/>
+                                <w:lang w:eastAsia="en-US"/>
+                              </w:rPr>
+                              <w:tab/>
+                              <w:t>d</w:t>
+                            </w:r>
+                            <w:r>
+                              <w:rPr>
+                                <w:rFonts w:ascii="Courier New" w:eastAsiaTheme="minorHAnsi" w:hAnsi="Courier New" w:cs="Courier New"/>
+                                <w:color w:val="000000"/>
+                                <w:sz w:val="20"/>
+                                <w:szCs w:val="20"/>
+                                <w:lang w:eastAsia="en-US"/>
+                              </w:rPr>
+                              <w:t>ensite_de_puissance_incidente, sansSupport, meteo.sun_cycle_coef);</w:t>
+                            </w:r>
+                          </w:p>
+                          <w:p>
+                            <w:pPr>
+                              <w:autoSpaceDE w:val="0"/>
+                              <w:autoSpaceDN w:val="0"/>
+                              <w:adjustRightInd w:val="0"/>
+                              <w:spacing w:line="240" w:lineRule="auto"/>
+                              <w:jc w:val="left"/>
+                              <w:rPr>
+                                <w:rFonts w:ascii="Courier New" w:eastAsiaTheme="minorHAnsi" w:hAnsi="Courier New" w:cs="Courier New"/>
+                                <w:lang w:eastAsia="en-US"/>
+                              </w:rPr>
+                            </w:pPr>
+                            <w:r>
+                              <w:rPr>
+                                <w:rFonts w:ascii="Courier New" w:eastAsiaTheme="minorHAnsi" w:hAnsi="Courier New" w:cs="Courier New"/>
+                                <w:color w:val="000000"/>
+                                <w:sz w:val="20"/>
+                                <w:szCs w:val="20"/>
+                                <w:lang w:eastAsia="en-US"/>
+                              </w:rPr>
+                              <w:t>puissancePV(k) = meteo.couverture_ciel(index_meteo) .* puissancePV_sansNuages;</w:t>
+                            </w:r>
+                          </w:p>
+                        </w:txbxContent>
+                      </wps:txbx>
+                      <wps:bodyPr rot="0" spcFirstLastPara="0" vertOverflow="overflow" horzOverflow="overflow" vert="horz" wrap="square" lIns="91440" tIns="45720" rIns="91440" bIns="45720" numCol="1" spcCol="0" rtlCol="0" fromWordArt="0" anchor="ctr" anchorCtr="0" forceAA="0" compatLnSpc="1">
+                        <a:prstTxWarp prst="textNoShape">
+                          <a:avLst/>
+                        </a:prstTxWarp>
+                        <a:noAutofit/>
+                      </wps:bodyPr>
+                    </wps:wsp>
+                  </a:graphicData>
+                </a:graphic>
+                <wp14:sizeRelH relativeFrom="margin">
+                  <wp14:pctWidth>0</wp14:pctWidth>
+                </wp14:sizeRelH>
+                <wp14:sizeRelV relativeFrom="margin">
+                  <wp14:pctHeight>0</wp14:pctHeight>
+                </wp14:sizeRelV>
+              </wp:anchor>
+            </w:drawing>
+          </mc:Choice>
+          <mc:Fallback>
+            <w:pict>
+              <v:rect w14:anchorId="0F190AC6" id="Rectangle 15" o:spid="_x0000_s1029" style="position:absolute;left:0;text-align:left;margin-left:.15pt;margin-top:21.05pt;width:487.5pt;height:93pt;z-index:251660800;visibility:visible;mso-wrap-style:square;mso-width-percent:0;mso-height-percent:0;mso-wrap-distance-left:9pt;mso-wrap-distance-top:0;mso-wrap-distance-right:9pt;mso-wrap-distance-bottom:0;mso-position-horizontal:absolute;mso-position-horizontal-relative:text;mso-position-vertical:absolute;mso-position-vertical-relative:text;mso-width-percent:0;mso-height-percent:0;mso-width-relative:margin;mso-height-relative:margin;v-text-anchor:middle" o:gfxdata="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" fillcolor="#f7d9b7" strokecolor="black [3200]">
+                <v:stroke joinstyle="round"/>
+                <v:textbox>
+                  <w:txbxContent>
+                    <w:p>
+                      <w:pPr>
+                        <w:autoSpaceDE w:val="0"/>
+                        <w:autoSpaceDN w:val="0"/>
+                        <w:adjustRightInd w:val="0"/>
+                        <w:spacing w:line="240" w:lineRule="auto"/>
+                        <w:jc w:val="left"/>
+                        <w:rPr>
+                          <w:rFonts w:ascii="Courier New" w:eastAsiaTheme="minorHAnsi" w:hAnsi="Courier New" w:cs="Courier New"/>
+                          <w:lang w:eastAsia="en-US"/>
+                        </w:rPr>
+                      </w:pPr>
+                      <w:r>
+                        <w:rPr>
+                          <w:rFonts w:ascii="Courier New" w:eastAsiaTheme="minorHAnsi" w:hAnsi="Courier New" w:cs="Courier New"/>
+                          <w:color w:val="228B22"/>
+                          <w:sz w:val="20"/>
+                          <w:szCs w:val="20"/>
+                          <w:lang w:eastAsia="en-US"/>
+                        </w:rPr>
+                        <w:t>% Calcul de la puissance PV</w:t>
+                      </w:r>
+                    </w:p>
+                    <w:p>
+                      <w:pPr>
+                        <w:autoSpaceDE w:val="0"/>
+                        <w:autoSpaceDN w:val="0"/>
+                        <w:adjustRightInd w:val="0"/>
+                        <w:spacing w:line="240" w:lineRule="auto"/>
+                        <w:jc w:val="left"/>
+                        <w:rPr>
+                          <w:rFonts w:ascii="Courier New" w:eastAsiaTheme="minorHAnsi" w:hAnsi="Courier New" w:cs="Courier New"/>
+                          <w:color w:val="228B22"/>
+                          <w:sz w:val="20"/>
+                          <w:szCs w:val="20"/>
+                          <w:lang w:eastAsia="en-US"/>
+                        </w:rPr>
+                      </w:pPr>
+                      <w:r>
+                        <w:rPr>
+                          <w:rFonts w:ascii="Courier New" w:eastAsiaTheme="minorHAnsi" w:hAnsi="Courier New" w:cs="Courier New"/>
+                          <w:color w:val="000000"/>
+                          <w:sz w:val="20"/>
+                          <w:szCs w:val="20"/>
+                          <w:lang w:eastAsia="en-US"/>
+                        </w:rPr>
+                        <w:t xml:space="preserve">densite_de_puissance_incidente = solarradiationInstant(zeros(2), </w:t>
+                      </w:r>
+                      <w:r>
+                        <w:rPr>
+                          <w:rFonts w:ascii="Courier New" w:eastAsiaTheme="minorHAnsi" w:hAnsi="Courier New" w:cs="Courier New"/>
+                          <w:color w:val="000000"/>
+                          <w:sz w:val="20"/>
+                          <w:szCs w:val="20"/>
+                          <w:lang w:eastAsia="en-US"/>
+                        </w:rPr>
+                        <w:t>…</w:t>
+                      </w:r>
+                      <w:r>
+                        <w:rPr>
+                          <w:rFonts w:ascii="Courier New" w:eastAsiaTheme="minorHAnsi" w:hAnsi="Courier New" w:cs="Courier New"/>
+                          <w:color w:val="000000"/>
+                          <w:sz w:val="20"/>
+                          <w:szCs w:val="20"/>
+                          <w:lang w:eastAsia="en-US"/>
+                        </w:rPr>
+                        <w:br/>
+                      </w:r>
+                      <w:r>
+                        <w:rPr>
+                          <w:rFonts w:ascii="Courier New" w:eastAsiaTheme="minorHAnsi" w:hAnsi="Courier New" w:cs="Courier New"/>
+                          <w:color w:val="000000"/>
+                          <w:sz w:val="20"/>
+                          <w:szCs w:val="20"/>
+                          <w:lang w:eastAsia="en-US"/>
+                        </w:rPr>
+                        <w:tab/>
+                      </w:r>
+                      <w:r>
+                        <w:rPr>
+                          <w:rFonts w:ascii="Courier New" w:eastAsiaTheme="minorHAnsi" w:hAnsi="Courier New" w:cs="Courier New"/>
+                          <w:color w:val="000000"/>
+                          <w:sz w:val="20"/>
+                          <w:szCs w:val="20"/>
+                          <w:lang w:eastAsia="en-US"/>
+                        </w:rPr>
+                        <w:t xml:space="preserve">ones(1,2)*parcours.latitude(k),1,0.2,heure); </w:t>
+                      </w:r>
+                      <w:r>
+                        <w:rPr>
+                          <w:rFonts w:ascii="Courier New" w:eastAsiaTheme="minorHAnsi" w:hAnsi="Courier New" w:cs="Courier New"/>
+                          <w:color w:val="228B22"/>
+                          <w:sz w:val="20"/>
+                          <w:szCs w:val="20"/>
+                          <w:lang w:eastAsia="en-US"/>
+                        </w:rPr>
+                        <w:t xml:space="preserve"> </w:t>
+                      </w:r>
+                    </w:p>
+                    <w:p>
+                      <w:pPr>
+                        <w:autoSpaceDE w:val="0"/>
+                        <w:autoSpaceDN w:val="0"/>
+                        <w:adjustRightInd w:val="0"/>
+                        <w:spacing w:line="240" w:lineRule="auto"/>
+                        <w:jc w:val="left"/>
+                        <w:rPr>
+                          <w:rFonts w:ascii="Courier New" w:eastAsiaTheme="minorHAnsi" w:hAnsi="Courier New" w:cs="Courier New"/>
+                          <w:color w:val="000000"/>
+                          <w:sz w:val="20"/>
+                          <w:szCs w:val="20"/>
+                          <w:lang w:eastAsia="en-US"/>
+                        </w:rPr>
+                      </w:pPr>
+                      <w:r>
+                        <w:rPr>
+                          <w:rFonts w:ascii="Courier New" w:eastAsiaTheme="minorHAnsi" w:hAnsi="Courier New" w:cs="Courier New"/>
+                          <w:color w:val="000000"/>
+                          <w:sz w:val="20"/>
+                          <w:szCs w:val="20"/>
+                          <w:lang w:eastAsia="en-US"/>
+                        </w:rPr>
+                        <w:t xml:space="preserve">[puissancePV_sansNuages Elevation(k)] = solarArrayModel(heure, </w:t>
+                      </w:r>
+                      <w:r>
+                        <w:rPr>
+                          <w:rFonts w:ascii="Courier New" w:eastAsiaTheme="minorHAnsi" w:hAnsi="Courier New" w:cs="Courier New"/>
+                          <w:color w:val="000000"/>
+                          <w:sz w:val="20"/>
+                          <w:szCs w:val="20"/>
+                          <w:lang w:eastAsia="en-US"/>
+                        </w:rPr>
+                        <w:t xml:space="preserve">… </w:t>
+                      </w:r>
+                      <w:r>
+                        <w:rPr>
+                          <w:rFonts w:ascii="Courier New" w:eastAsiaTheme="minorHAnsi" w:hAnsi="Courier New" w:cs="Courier New"/>
+                          <w:color w:val="000000"/>
+                          <w:sz w:val="20"/>
+                          <w:szCs w:val="20"/>
+                          <w:lang w:eastAsia="en-US"/>
+                        </w:rPr>
+                        <w:tab/>
+                      </w:r>
+                      <w:r>
+                        <w:rPr>
+                          <w:rFonts w:ascii="Courier New" w:eastAsiaTheme="minorHAnsi" w:hAnsi="Courier New" w:cs="Courier New"/>
+                          <w:color w:val="000000"/>
+                          <w:sz w:val="20"/>
+                          <w:szCs w:val="20"/>
+                          <w:lang w:eastAsia="en-US"/>
+                        </w:rPr>
+                        <w:tab/>
+                        <w:t>d</w:t>
+                      </w:r>
+                      <w:r>
+                        <w:rPr>
+                          <w:rFonts w:ascii="Courier New" w:eastAsiaTheme="minorHAnsi" w:hAnsi="Courier New" w:cs="Courier New"/>
+                          <w:color w:val="000000"/>
+                          <w:sz w:val="20"/>
+                          <w:szCs w:val="20"/>
+                          <w:lang w:eastAsia="en-US"/>
+                        </w:rPr>
+                        <w:t>ensite_de_puissance_incidente, sansSupport, meteo.sun_cycle_coef);</w:t>
+                      </w:r>
+                    </w:p>
+                    <w:p>
+                      <w:pPr>
+                        <w:autoSpaceDE w:val="0"/>
+                        <w:autoSpaceDN w:val="0"/>
+                        <w:adjustRightInd w:val="0"/>
+                        <w:spacing w:line="240" w:lineRule="auto"/>
+                        <w:jc w:val="left"/>
+                        <w:rPr>
+                          <w:rFonts w:ascii="Courier New" w:eastAsiaTheme="minorHAnsi" w:hAnsi="Courier New" w:cs="Courier New"/>
+                          <w:lang w:eastAsia="en-US"/>
+                        </w:rPr>
+                      </w:pPr>
+                      <w:r>
+                        <w:rPr>
+                          <w:rFonts w:ascii="Courier New" w:eastAsiaTheme="minorHAnsi" w:hAnsi="Courier New" w:cs="Courier New"/>
+                          <w:color w:val="000000"/>
+                          <w:sz w:val="20"/>
+                          <w:szCs w:val="20"/>
+                          <w:lang w:eastAsia="en-US"/>
+                        </w:rPr>
+                        <w:t>puissancePV(k) = meteo.couverture_ciel(index_meteo) .* puissancePV_sansNuages;</w:t>
+                      </w:r>
+                    </w:p>
+                  </w:txbxContent>
+                </v:textbox>
+                <w10:wrap type="square"/>
+              </v:rect>
+            </w:pict>
+          </mc:Fallback>
+        </mc:AlternateContent>
+      </w:r>
+      <w:r>
+        <w:t xml:space="preserve"> </w:t>
+      </w:r>
       <w:r>
         <w:br w:type="page"/>
       </w:r>
@@ -9757,7 +10642,7 @@
 </file>
 
 <file path=customXml/itemProps1.xml><?xml version="1.0" encoding="utf-8"?>
-<ds:datastoreItem xmlns:ds="http://schemas.openxmlformats.org/officeDocument/2006/customXml" ds:itemID="{A6D7A184-2EB6-403E-AAA4-9D954234CA97}">
+<ds:datastoreItem xmlns:ds="http://schemas.openxmlformats.org/officeDocument/2006/customXml" ds:itemID="{6EBF04B6-E518-4A04-800B-C7070BA343E0}">
   <ds:schemaRefs>
     <ds:schemaRef ds:uri="http://schemas.openxmlformats.org/officeDocument/2006/bibliography"/>
   </ds:schemaRefs>

</xml_diff>